<commit_message>
Updated manuscript and Figures
</commit_message>
<xml_diff>
--- a/manuscript/RSOS R1/3. IR EXT CC SH_SM_JDH_IH (2020)_MANUSCRIPT_25.08.20.docx
+++ b/manuscript/RSOS R1/3. IR EXT CC SH_SM_JDH_IH (2020)_MANUSCRIPT_25.08.20.docx
@@ -576,7 +576,27 @@
           <w:szCs w:val="24"/>
           <w:lang w:val="en-US"/>
         </w:rPr>
-        <w:t xml:space="preserve"> Milano-Bicocca. This research was conducted with the support of Methusalem Grant BOF16/MET_V/002 to JDH. Correspondence concerning this article should be sent to sean.hughes@ugent.be. </w:t>
+        <w:t xml:space="preserve"> Milano-Bicocca. This research was conducted with the support of </w:t>
+      </w:r>
+      <w:proofErr w:type="spellStart"/>
+      <w:r>
+        <w:rPr>
+          <w:rFonts w:ascii="Times New Roman" w:hAnsi="Times New Roman" w:cs="Times New Roman"/>
+          <w:sz w:val="24"/>
+          <w:szCs w:val="24"/>
+          <w:lang w:val="en-US"/>
+        </w:rPr>
+        <w:t>Methusalem</w:t>
+      </w:r>
+      <w:proofErr w:type="spellEnd"/>
+      <w:r>
+        <w:rPr>
+          <w:rFonts w:ascii="Times New Roman" w:hAnsi="Times New Roman" w:cs="Times New Roman"/>
+          <w:sz w:val="24"/>
+          <w:szCs w:val="24"/>
+          <w:lang w:val="en-US"/>
+        </w:rPr>
+        <w:t xml:space="preserve"> Grant BOF16/MET_V/002 to JDH. Correspondence concerning this article should be sent to sean.hughes@ugent.be. </w:t>
       </w:r>
     </w:p>
     <w:p>
@@ -876,7 +896,47 @@
           <w:szCs w:val="24"/>
           <w:lang w:val="en-US"/>
         </w:rPr>
-        <w:t xml:space="preserve">Hughes, De Houwer, and Perugini (2016) </w:t>
+        <w:t xml:space="preserve">Hughes, De </w:t>
+      </w:r>
+      <w:proofErr w:type="spellStart"/>
+      <w:r>
+        <w:rPr>
+          <w:rFonts w:ascii="Times New Roman" w:hAnsi="Times New Roman" w:cs="Times New Roman"/>
+          <w:sz w:val="24"/>
+          <w:szCs w:val="24"/>
+          <w:lang w:val="en-US"/>
+        </w:rPr>
+        <w:t>Houwer</w:t>
+      </w:r>
+      <w:proofErr w:type="spellEnd"/>
+      <w:r>
+        <w:rPr>
+          <w:rFonts w:ascii="Times New Roman" w:hAnsi="Times New Roman" w:cs="Times New Roman"/>
+          <w:sz w:val="24"/>
+          <w:szCs w:val="24"/>
+          <w:lang w:val="en-US"/>
+        </w:rPr>
+        <w:t xml:space="preserve">, and </w:t>
+      </w:r>
+      <w:proofErr w:type="spellStart"/>
+      <w:r>
+        <w:rPr>
+          <w:rFonts w:ascii="Times New Roman" w:hAnsi="Times New Roman" w:cs="Times New Roman"/>
+          <w:sz w:val="24"/>
+          <w:szCs w:val="24"/>
+          <w:lang w:val="en-US"/>
+        </w:rPr>
+        <w:t>Perugini</w:t>
+      </w:r>
+      <w:proofErr w:type="spellEnd"/>
+      <w:r>
+        <w:rPr>
+          <w:rFonts w:ascii="Times New Roman" w:hAnsi="Times New Roman" w:cs="Times New Roman"/>
+          <w:sz w:val="24"/>
+          <w:szCs w:val="24"/>
+          <w:lang w:val="en-US"/>
+        </w:rPr>
+        <w:t xml:space="preserve"> (2016) </w:t>
       </w:r>
       <w:r>
         <w:rPr>
@@ -1817,7 +1877,27 @@
           <w:szCs w:val="24"/>
           <w:lang w:val="en-US"/>
         </w:rPr>
-        <w:t>radio broadcasters often play a new song many times shortly after its release, and people repeatedly exposed to that song tend to evaluate it more positively than those who were not (i.e., the mere exposure [ME] effect; Moreland &amp; Topolinski, 2010). Another type of regularity involves pairing stimuli: advertisers often pair a neutral stimulus (e.g.,</w:t>
+        <w:t xml:space="preserve">radio broadcasters often play a new song many times shortly after its release, and people repeatedly exposed to that song tend to evaluate it more positively than those who were not (i.e., the mere exposure [ME] effect; Moreland &amp; </w:t>
+      </w:r>
+      <w:proofErr w:type="spellStart"/>
+      <w:r>
+        <w:rPr>
+          <w:rFonts w:ascii="Times New Roman" w:hAnsi="Times New Roman" w:cs="Times New Roman"/>
+          <w:sz w:val="24"/>
+          <w:szCs w:val="24"/>
+          <w:lang w:val="en-US"/>
+        </w:rPr>
+        <w:t>Topolinski</w:t>
+      </w:r>
+      <w:proofErr w:type="spellEnd"/>
+      <w:r>
+        <w:rPr>
+          <w:rFonts w:ascii="Times New Roman" w:hAnsi="Times New Roman" w:cs="Times New Roman"/>
+          <w:sz w:val="24"/>
+          <w:szCs w:val="24"/>
+          <w:lang w:val="en-US"/>
+        </w:rPr>
+        <w:t>, 2010). Another type of regularity involves pairing stimuli: advertisers often pair a neutral stimulus (e.g.,</w:t>
       </w:r>
       <w:r>
         <w:rPr>
@@ -1879,7 +1959,79 @@
           <w:sz w:val="24"/>
           <w:lang w:val="en-US"/>
         </w:rPr>
-        <w:t>Hofmann, De Houwer, Perugini, Baeyens, &amp; Crombez, 2010</w:t>
+        <w:t xml:space="preserve">Hofmann, De </w:t>
+      </w:r>
+      <w:proofErr w:type="spellStart"/>
+      <w:r>
+        <w:rPr>
+          <w:rFonts w:ascii="Times New Roman" w:hAnsi="Times New Roman" w:cs="Times New Roman"/>
+          <w:sz w:val="24"/>
+          <w:lang w:val="en-US"/>
+        </w:rPr>
+        <w:t>Houwer</w:t>
+      </w:r>
+      <w:proofErr w:type="spellEnd"/>
+      <w:r>
+        <w:rPr>
+          <w:rFonts w:ascii="Times New Roman" w:hAnsi="Times New Roman" w:cs="Times New Roman"/>
+          <w:sz w:val="24"/>
+          <w:lang w:val="en-US"/>
+        </w:rPr>
+        <w:t xml:space="preserve">, </w:t>
+      </w:r>
+      <w:proofErr w:type="spellStart"/>
+      <w:r>
+        <w:rPr>
+          <w:rFonts w:ascii="Times New Roman" w:hAnsi="Times New Roman" w:cs="Times New Roman"/>
+          <w:sz w:val="24"/>
+          <w:lang w:val="en-US"/>
+        </w:rPr>
+        <w:t>Perugini</w:t>
+      </w:r>
+      <w:proofErr w:type="spellEnd"/>
+      <w:r>
+        <w:rPr>
+          <w:rFonts w:ascii="Times New Roman" w:hAnsi="Times New Roman" w:cs="Times New Roman"/>
+          <w:sz w:val="24"/>
+          <w:lang w:val="en-US"/>
+        </w:rPr>
+        <w:t xml:space="preserve">, </w:t>
+      </w:r>
+      <w:proofErr w:type="spellStart"/>
+      <w:r>
+        <w:rPr>
+          <w:rFonts w:ascii="Times New Roman" w:hAnsi="Times New Roman" w:cs="Times New Roman"/>
+          <w:sz w:val="24"/>
+          <w:lang w:val="en-US"/>
+        </w:rPr>
+        <w:t>Baeyens</w:t>
+      </w:r>
+      <w:proofErr w:type="spellEnd"/>
+      <w:r>
+        <w:rPr>
+          <w:rFonts w:ascii="Times New Roman" w:hAnsi="Times New Roman" w:cs="Times New Roman"/>
+          <w:sz w:val="24"/>
+          <w:lang w:val="en-US"/>
+        </w:rPr>
+        <w:t xml:space="preserve">, &amp; </w:t>
+      </w:r>
+      <w:proofErr w:type="spellStart"/>
+      <w:r>
+        <w:rPr>
+          <w:rFonts w:ascii="Times New Roman" w:hAnsi="Times New Roman" w:cs="Times New Roman"/>
+          <w:sz w:val="24"/>
+          <w:lang w:val="en-US"/>
+        </w:rPr>
+        <w:t>Crombez</w:t>
+      </w:r>
+      <w:proofErr w:type="spellEnd"/>
+      <w:r>
+        <w:rPr>
+          <w:rFonts w:ascii="Times New Roman" w:hAnsi="Times New Roman" w:cs="Times New Roman"/>
+          <w:sz w:val="24"/>
+          <w:lang w:val="en-US"/>
+        </w:rPr>
+        <w:t>, 2010</w:t>
       </w:r>
       <w:r>
         <w:rPr>
@@ -1942,7 +2094,27 @@
           <w:szCs w:val="24"/>
           <w:lang w:val="en-US"/>
         </w:rPr>
-        <w:t xml:space="preserve"> the act of pushing alcohol away and pulling soft-drinks towards oneself influences evaluations of those stimuli as well as how much they are consumed (i.e., approach/avoidance [AA] effects; Van Dessel, Eder, &amp; Hughes, 2018).</w:t>
+        <w:t xml:space="preserve"> the act of pushing alcohol away and pulling soft-drinks towards oneself influences evaluations of those stimuli as well as how much they are consumed (i.e., approach/avoidance [AA] effects; Van </w:t>
+      </w:r>
+      <w:proofErr w:type="spellStart"/>
+      <w:r>
+        <w:rPr>
+          <w:rFonts w:ascii="Times New Roman" w:hAnsi="Times New Roman" w:cs="Times New Roman"/>
+          <w:sz w:val="24"/>
+          <w:szCs w:val="24"/>
+          <w:lang w:val="en-US"/>
+        </w:rPr>
+        <w:t>Dessel</w:t>
+      </w:r>
+      <w:proofErr w:type="spellEnd"/>
+      <w:r>
+        <w:rPr>
+          <w:rFonts w:ascii="Times New Roman" w:hAnsi="Times New Roman" w:cs="Times New Roman"/>
+          <w:sz w:val="24"/>
+          <w:szCs w:val="24"/>
+          <w:lang w:val="en-US"/>
+        </w:rPr>
+        <w:t>, Eder, &amp; Hughes, 2018).</w:t>
       </w:r>
       <w:r>
         <w:rPr>
@@ -2141,7 +2313,47 @@
           <w:szCs w:val="24"/>
           <w:lang w:val="en-US"/>
         </w:rPr>
-        <w:t xml:space="preserve">Hughes, De Houwer, and Perugini (2016) </w:t>
+        <w:t xml:space="preserve">Hughes, De </w:t>
+      </w:r>
+      <w:proofErr w:type="spellStart"/>
+      <w:r>
+        <w:rPr>
+          <w:rFonts w:ascii="Times New Roman" w:hAnsi="Times New Roman" w:cs="Times New Roman"/>
+          <w:sz w:val="24"/>
+          <w:szCs w:val="24"/>
+          <w:lang w:val="en-US"/>
+        </w:rPr>
+        <w:t>Houwer</w:t>
+      </w:r>
+      <w:proofErr w:type="spellEnd"/>
+      <w:r>
+        <w:rPr>
+          <w:rFonts w:ascii="Times New Roman" w:hAnsi="Times New Roman" w:cs="Times New Roman"/>
+          <w:sz w:val="24"/>
+          <w:szCs w:val="24"/>
+          <w:lang w:val="en-US"/>
+        </w:rPr>
+        <w:t xml:space="preserve">, and </w:t>
+      </w:r>
+      <w:proofErr w:type="spellStart"/>
+      <w:r>
+        <w:rPr>
+          <w:rFonts w:ascii="Times New Roman" w:hAnsi="Times New Roman" w:cs="Times New Roman"/>
+          <w:sz w:val="24"/>
+          <w:szCs w:val="24"/>
+          <w:lang w:val="en-US"/>
+        </w:rPr>
+        <w:t>Perugini</w:t>
+      </w:r>
+      <w:proofErr w:type="spellEnd"/>
+      <w:r>
+        <w:rPr>
+          <w:rFonts w:ascii="Times New Roman" w:hAnsi="Times New Roman" w:cs="Times New Roman"/>
+          <w:sz w:val="24"/>
+          <w:szCs w:val="24"/>
+          <w:lang w:val="en-US"/>
+        </w:rPr>
+        <w:t xml:space="preserve"> (2016) </w:t>
       </w:r>
       <w:r>
         <w:rPr>
@@ -2471,7 +2683,27 @@
           <w:szCs w:val="24"/>
           <w:lang w:val="en-US"/>
         </w:rPr>
-        <w:t xml:space="preserve"> (see De Houwer &amp; Hughes, 2020)</w:t>
+        <w:t xml:space="preserve"> (see De </w:t>
+      </w:r>
+      <w:proofErr w:type="spellStart"/>
+      <w:r>
+        <w:rPr>
+          <w:rFonts w:ascii="Times New Roman" w:hAnsi="Times New Roman" w:cs="Times New Roman"/>
+          <w:sz w:val="24"/>
+          <w:szCs w:val="24"/>
+          <w:lang w:val="en-US"/>
+        </w:rPr>
+        <w:t>Houwer</w:t>
+      </w:r>
+      <w:proofErr w:type="spellEnd"/>
+      <w:r>
+        <w:rPr>
+          <w:rFonts w:ascii="Times New Roman" w:hAnsi="Times New Roman" w:cs="Times New Roman"/>
+          <w:sz w:val="24"/>
+          <w:szCs w:val="24"/>
+          <w:lang w:val="en-US"/>
+        </w:rPr>
+        <w:t xml:space="preserve"> &amp; Hughes, 2020)</w:t>
       </w:r>
       <w:r>
         <w:rPr>
@@ -4430,7 +4662,43 @@
           <w:sz w:val="24"/>
           <w:lang w:val="en-US"/>
         </w:rPr>
-        <w:t xml:space="preserve"> (see Hughes et al., 2016 or Ebert, Steffens, von Stülpnagel, &amp; Jelenec, 2009, for demonstrations of various IR effects based on different types of operant contingencies</w:t>
+        <w:t xml:space="preserve"> (see Hughes et al., 2016 or Ebert, Steffens, von </w:t>
+      </w:r>
+      <w:proofErr w:type="spellStart"/>
+      <w:r>
+        <w:rPr>
+          <w:rFonts w:ascii="Times New Roman" w:hAnsi="Times New Roman" w:cs="Times New Roman"/>
+          <w:sz w:val="24"/>
+          <w:lang w:val="en-US"/>
+        </w:rPr>
+        <w:t>Stülpnagel</w:t>
+      </w:r>
+      <w:proofErr w:type="spellEnd"/>
+      <w:r>
+        <w:rPr>
+          <w:rFonts w:ascii="Times New Roman" w:hAnsi="Times New Roman" w:cs="Times New Roman"/>
+          <w:sz w:val="24"/>
+          <w:lang w:val="en-US"/>
+        </w:rPr>
+        <w:t xml:space="preserve">, &amp; </w:t>
+      </w:r>
+      <w:proofErr w:type="spellStart"/>
+      <w:r>
+        <w:rPr>
+          <w:rFonts w:ascii="Times New Roman" w:hAnsi="Times New Roman" w:cs="Times New Roman"/>
+          <w:sz w:val="24"/>
+          <w:lang w:val="en-US"/>
+        </w:rPr>
+        <w:t>Jelenec</w:t>
+      </w:r>
+      <w:proofErr w:type="spellEnd"/>
+      <w:r>
+        <w:rPr>
+          <w:rFonts w:ascii="Times New Roman" w:hAnsi="Times New Roman" w:cs="Times New Roman"/>
+          <w:sz w:val="24"/>
+          <w:lang w:val="en-US"/>
+        </w:rPr>
+        <w:t>, 2009, for demonstrations of various IR effects based on different types of operant contingencies</w:t>
       </w:r>
       <w:r>
         <w:rPr>
@@ -4446,7 +4714,79 @@
           <w:sz w:val="24"/>
           <w:lang w:val="en-US"/>
         </w:rPr>
-        <w:t xml:space="preserve"> Mattavelli, Richetin, Gallucci, &amp; Perugini, 2017, for a review and meta-analysis of studies on one type of IR effect</w:t>
+        <w:t xml:space="preserve"> </w:t>
+      </w:r>
+      <w:proofErr w:type="spellStart"/>
+      <w:r>
+        <w:rPr>
+          <w:rFonts w:ascii="Times New Roman" w:hAnsi="Times New Roman" w:cs="Times New Roman"/>
+          <w:sz w:val="24"/>
+          <w:lang w:val="en-US"/>
+        </w:rPr>
+        <w:t>Mattavelli</w:t>
+      </w:r>
+      <w:proofErr w:type="spellEnd"/>
+      <w:r>
+        <w:rPr>
+          <w:rFonts w:ascii="Times New Roman" w:hAnsi="Times New Roman" w:cs="Times New Roman"/>
+          <w:sz w:val="24"/>
+          <w:lang w:val="en-US"/>
+        </w:rPr>
+        <w:t xml:space="preserve">, </w:t>
+      </w:r>
+      <w:proofErr w:type="spellStart"/>
+      <w:r>
+        <w:rPr>
+          <w:rFonts w:ascii="Times New Roman" w:hAnsi="Times New Roman" w:cs="Times New Roman"/>
+          <w:sz w:val="24"/>
+          <w:lang w:val="en-US"/>
+        </w:rPr>
+        <w:t>Richetin</w:t>
+      </w:r>
+      <w:proofErr w:type="spellEnd"/>
+      <w:r>
+        <w:rPr>
+          <w:rFonts w:ascii="Times New Roman" w:hAnsi="Times New Roman" w:cs="Times New Roman"/>
+          <w:sz w:val="24"/>
+          <w:lang w:val="en-US"/>
+        </w:rPr>
+        <w:t xml:space="preserve">, </w:t>
+      </w:r>
+      <w:proofErr w:type="spellStart"/>
+      <w:r>
+        <w:rPr>
+          <w:rFonts w:ascii="Times New Roman" w:hAnsi="Times New Roman" w:cs="Times New Roman"/>
+          <w:sz w:val="24"/>
+          <w:lang w:val="en-US"/>
+        </w:rPr>
+        <w:t>Gallucci</w:t>
+      </w:r>
+      <w:proofErr w:type="spellEnd"/>
+      <w:r>
+        <w:rPr>
+          <w:rFonts w:ascii="Times New Roman" w:hAnsi="Times New Roman" w:cs="Times New Roman"/>
+          <w:sz w:val="24"/>
+          <w:lang w:val="en-US"/>
+        </w:rPr>
+        <w:t xml:space="preserve">, &amp; </w:t>
+      </w:r>
+      <w:proofErr w:type="spellStart"/>
+      <w:r>
+        <w:rPr>
+          <w:rFonts w:ascii="Times New Roman" w:hAnsi="Times New Roman" w:cs="Times New Roman"/>
+          <w:sz w:val="24"/>
+          <w:lang w:val="en-US"/>
+        </w:rPr>
+        <w:t>Perugini</w:t>
+      </w:r>
+      <w:proofErr w:type="spellEnd"/>
+      <w:r>
+        <w:rPr>
+          <w:rFonts w:ascii="Times New Roman" w:hAnsi="Times New Roman" w:cs="Times New Roman"/>
+          <w:sz w:val="24"/>
+          <w:lang w:val="en-US"/>
+        </w:rPr>
+        <w:t>, 2017, for a review and meta-analysis of studies on one type of IR effect</w:t>
       </w:r>
       <w:r>
         <w:rPr>
@@ -4883,8 +5223,19 @@
           <w:szCs w:val="24"/>
           <w:lang w:val="en-US"/>
         </w:rPr>
-        <w:t>US. In this way the extinction phase involves the removal of the (CS-US) contingency that originally gave rise to CS evaluations. Interestingly, many studies reveal no, or only a small, change in EC effects following an extinction procedure (e.g., Baeyens</w:t>
-      </w:r>
+        <w:t xml:space="preserve">US. In this way the extinction phase involves the removal of the (CS-US) contingency that originally gave rise to CS evaluations. Interestingly, many studies reveal no, or only a small, change in EC effects following an extinction procedure (e.g., </w:t>
+      </w:r>
+      <w:proofErr w:type="spellStart"/>
+      <w:r>
+        <w:rPr>
+          <w:rFonts w:ascii="Times New Roman" w:hAnsi="Times New Roman" w:cs="Times New Roman"/>
+          <w:sz w:val="24"/>
+          <w:szCs w:val="24"/>
+          <w:lang w:val="en-US"/>
+        </w:rPr>
+        <w:t>Baeyens</w:t>
+      </w:r>
+      <w:proofErr w:type="spellEnd"/>
       <w:r>
         <w:rPr>
           <w:rFonts w:ascii="Times New Roman" w:hAnsi="Times New Roman" w:cs="Times New Roman"/>
@@ -4901,7 +5252,307 @@
           <w:szCs w:val="24"/>
           <w:lang w:val="en-US"/>
         </w:rPr>
-        <w:t xml:space="preserve">, 1988; Blechert, Michael, Williams, Purkis, &amp; Wilhelm, 2008; Gast &amp; De Houwer, 2013; Vansteenwegen, Francken, Vervliet, De Clercq, &amp; Eelen, 2006). That said, other studies have found that EC effects can be reduced following extinction trials (Lipp, Mallan, Libera, &amp; Tan, 2010; Lipp, Oughton, &amp; LeLievre, 2003). A meta-analysis confirmed that, across studies, EC effects </w:t>
+        <w:t xml:space="preserve">, 1988; </w:t>
+      </w:r>
+      <w:proofErr w:type="spellStart"/>
+      <w:r>
+        <w:rPr>
+          <w:rFonts w:ascii="Times New Roman" w:hAnsi="Times New Roman" w:cs="Times New Roman"/>
+          <w:sz w:val="24"/>
+          <w:szCs w:val="24"/>
+          <w:lang w:val="en-US"/>
+        </w:rPr>
+        <w:t>Blechert</w:t>
+      </w:r>
+      <w:proofErr w:type="spellEnd"/>
+      <w:r>
+        <w:rPr>
+          <w:rFonts w:ascii="Times New Roman" w:hAnsi="Times New Roman" w:cs="Times New Roman"/>
+          <w:sz w:val="24"/>
+          <w:szCs w:val="24"/>
+          <w:lang w:val="en-US"/>
+        </w:rPr>
+        <w:t xml:space="preserve">, Michael, Williams, </w:t>
+      </w:r>
+      <w:proofErr w:type="spellStart"/>
+      <w:r>
+        <w:rPr>
+          <w:rFonts w:ascii="Times New Roman" w:hAnsi="Times New Roman" w:cs="Times New Roman"/>
+          <w:sz w:val="24"/>
+          <w:szCs w:val="24"/>
+          <w:lang w:val="en-US"/>
+        </w:rPr>
+        <w:t>Purkis</w:t>
+      </w:r>
+      <w:proofErr w:type="spellEnd"/>
+      <w:r>
+        <w:rPr>
+          <w:rFonts w:ascii="Times New Roman" w:hAnsi="Times New Roman" w:cs="Times New Roman"/>
+          <w:sz w:val="24"/>
+          <w:szCs w:val="24"/>
+          <w:lang w:val="en-US"/>
+        </w:rPr>
+        <w:t xml:space="preserve">, &amp; Wilhelm, 2008; </w:t>
+      </w:r>
+      <w:proofErr w:type="spellStart"/>
+      <w:r>
+        <w:rPr>
+          <w:rFonts w:ascii="Times New Roman" w:hAnsi="Times New Roman" w:cs="Times New Roman"/>
+          <w:sz w:val="24"/>
+          <w:szCs w:val="24"/>
+          <w:lang w:val="en-US"/>
+        </w:rPr>
+        <w:t>Gast</w:t>
+      </w:r>
+      <w:proofErr w:type="spellEnd"/>
+      <w:r>
+        <w:rPr>
+          <w:rFonts w:ascii="Times New Roman" w:hAnsi="Times New Roman" w:cs="Times New Roman"/>
+          <w:sz w:val="24"/>
+          <w:szCs w:val="24"/>
+          <w:lang w:val="en-US"/>
+        </w:rPr>
+        <w:t xml:space="preserve"> &amp; De </w:t>
+      </w:r>
+      <w:proofErr w:type="spellStart"/>
+      <w:r>
+        <w:rPr>
+          <w:rFonts w:ascii="Times New Roman" w:hAnsi="Times New Roman" w:cs="Times New Roman"/>
+          <w:sz w:val="24"/>
+          <w:szCs w:val="24"/>
+          <w:lang w:val="en-US"/>
+        </w:rPr>
+        <w:t>Houwer</w:t>
+      </w:r>
+      <w:proofErr w:type="spellEnd"/>
+      <w:r>
+        <w:rPr>
+          <w:rFonts w:ascii="Times New Roman" w:hAnsi="Times New Roman" w:cs="Times New Roman"/>
+          <w:sz w:val="24"/>
+          <w:szCs w:val="24"/>
+          <w:lang w:val="en-US"/>
+        </w:rPr>
+        <w:t xml:space="preserve">, 2013; </w:t>
+      </w:r>
+      <w:proofErr w:type="spellStart"/>
+      <w:r>
+        <w:rPr>
+          <w:rFonts w:ascii="Times New Roman" w:hAnsi="Times New Roman" w:cs="Times New Roman"/>
+          <w:sz w:val="24"/>
+          <w:szCs w:val="24"/>
+          <w:lang w:val="en-US"/>
+        </w:rPr>
+        <w:t>Vansteenwegen</w:t>
+      </w:r>
+      <w:proofErr w:type="spellEnd"/>
+      <w:r>
+        <w:rPr>
+          <w:rFonts w:ascii="Times New Roman" w:hAnsi="Times New Roman" w:cs="Times New Roman"/>
+          <w:sz w:val="24"/>
+          <w:szCs w:val="24"/>
+          <w:lang w:val="en-US"/>
+        </w:rPr>
+        <w:t xml:space="preserve">, </w:t>
+      </w:r>
+      <w:proofErr w:type="spellStart"/>
+      <w:r>
+        <w:rPr>
+          <w:rFonts w:ascii="Times New Roman" w:hAnsi="Times New Roman" w:cs="Times New Roman"/>
+          <w:sz w:val="24"/>
+          <w:szCs w:val="24"/>
+          <w:lang w:val="en-US"/>
+        </w:rPr>
+        <w:t>Francken</w:t>
+      </w:r>
+      <w:proofErr w:type="spellEnd"/>
+      <w:r>
+        <w:rPr>
+          <w:rFonts w:ascii="Times New Roman" w:hAnsi="Times New Roman" w:cs="Times New Roman"/>
+          <w:sz w:val="24"/>
+          <w:szCs w:val="24"/>
+          <w:lang w:val="en-US"/>
+        </w:rPr>
+        <w:t xml:space="preserve">, </w:t>
+      </w:r>
+      <w:proofErr w:type="spellStart"/>
+      <w:r>
+        <w:rPr>
+          <w:rFonts w:ascii="Times New Roman" w:hAnsi="Times New Roman" w:cs="Times New Roman"/>
+          <w:sz w:val="24"/>
+          <w:szCs w:val="24"/>
+          <w:lang w:val="en-US"/>
+        </w:rPr>
+        <w:t>Vervliet</w:t>
+      </w:r>
+      <w:proofErr w:type="spellEnd"/>
+      <w:r>
+        <w:rPr>
+          <w:rFonts w:ascii="Times New Roman" w:hAnsi="Times New Roman" w:cs="Times New Roman"/>
+          <w:sz w:val="24"/>
+          <w:szCs w:val="24"/>
+          <w:lang w:val="en-US"/>
+        </w:rPr>
+        <w:t xml:space="preserve">, De </w:t>
+      </w:r>
+      <w:proofErr w:type="spellStart"/>
+      <w:r>
+        <w:rPr>
+          <w:rFonts w:ascii="Times New Roman" w:hAnsi="Times New Roman" w:cs="Times New Roman"/>
+          <w:sz w:val="24"/>
+          <w:szCs w:val="24"/>
+          <w:lang w:val="en-US"/>
+        </w:rPr>
+        <w:t>Clercq</w:t>
+      </w:r>
+      <w:proofErr w:type="spellEnd"/>
+      <w:r>
+        <w:rPr>
+          <w:rFonts w:ascii="Times New Roman" w:hAnsi="Times New Roman" w:cs="Times New Roman"/>
+          <w:sz w:val="24"/>
+          <w:szCs w:val="24"/>
+          <w:lang w:val="en-US"/>
+        </w:rPr>
+        <w:t xml:space="preserve">, &amp; </w:t>
+      </w:r>
+      <w:proofErr w:type="spellStart"/>
+      <w:r>
+        <w:rPr>
+          <w:rFonts w:ascii="Times New Roman" w:hAnsi="Times New Roman" w:cs="Times New Roman"/>
+          <w:sz w:val="24"/>
+          <w:szCs w:val="24"/>
+          <w:lang w:val="en-US"/>
+        </w:rPr>
+        <w:t>Eelen</w:t>
+      </w:r>
+      <w:proofErr w:type="spellEnd"/>
+      <w:r>
+        <w:rPr>
+          <w:rFonts w:ascii="Times New Roman" w:hAnsi="Times New Roman" w:cs="Times New Roman"/>
+          <w:sz w:val="24"/>
+          <w:szCs w:val="24"/>
+          <w:lang w:val="en-US"/>
+        </w:rPr>
+        <w:t>, 2006). That said, other studies have found that EC effects can be reduced following extinction trials (</w:t>
+      </w:r>
+      <w:proofErr w:type="spellStart"/>
+      <w:r>
+        <w:rPr>
+          <w:rFonts w:ascii="Times New Roman" w:hAnsi="Times New Roman" w:cs="Times New Roman"/>
+          <w:sz w:val="24"/>
+          <w:szCs w:val="24"/>
+          <w:lang w:val="en-US"/>
+        </w:rPr>
+        <w:t>Lipp</w:t>
+      </w:r>
+      <w:proofErr w:type="spellEnd"/>
+      <w:r>
+        <w:rPr>
+          <w:rFonts w:ascii="Times New Roman" w:hAnsi="Times New Roman" w:cs="Times New Roman"/>
+          <w:sz w:val="24"/>
+          <w:szCs w:val="24"/>
+          <w:lang w:val="en-US"/>
+        </w:rPr>
+        <w:t xml:space="preserve">, </w:t>
+      </w:r>
+      <w:proofErr w:type="spellStart"/>
+      <w:r>
+        <w:rPr>
+          <w:rFonts w:ascii="Times New Roman" w:hAnsi="Times New Roman" w:cs="Times New Roman"/>
+          <w:sz w:val="24"/>
+          <w:szCs w:val="24"/>
+          <w:lang w:val="en-US"/>
+        </w:rPr>
+        <w:t>Mallan</w:t>
+      </w:r>
+      <w:proofErr w:type="spellEnd"/>
+      <w:r>
+        <w:rPr>
+          <w:rFonts w:ascii="Times New Roman" w:hAnsi="Times New Roman" w:cs="Times New Roman"/>
+          <w:sz w:val="24"/>
+          <w:szCs w:val="24"/>
+          <w:lang w:val="en-US"/>
+        </w:rPr>
+        <w:t xml:space="preserve">, </w:t>
+      </w:r>
+      <w:proofErr w:type="spellStart"/>
+      <w:r>
+        <w:rPr>
+          <w:rFonts w:ascii="Times New Roman" w:hAnsi="Times New Roman" w:cs="Times New Roman"/>
+          <w:sz w:val="24"/>
+          <w:szCs w:val="24"/>
+          <w:lang w:val="en-US"/>
+        </w:rPr>
+        <w:t>Libera</w:t>
+      </w:r>
+      <w:proofErr w:type="spellEnd"/>
+      <w:r>
+        <w:rPr>
+          <w:rFonts w:ascii="Times New Roman" w:hAnsi="Times New Roman" w:cs="Times New Roman"/>
+          <w:sz w:val="24"/>
+          <w:szCs w:val="24"/>
+          <w:lang w:val="en-US"/>
+        </w:rPr>
+        <w:t xml:space="preserve">, &amp; Tan, 2010; </w:t>
+      </w:r>
+      <w:proofErr w:type="spellStart"/>
+      <w:r>
+        <w:rPr>
+          <w:rFonts w:ascii="Times New Roman" w:hAnsi="Times New Roman" w:cs="Times New Roman"/>
+          <w:sz w:val="24"/>
+          <w:szCs w:val="24"/>
+          <w:lang w:val="en-US"/>
+        </w:rPr>
+        <w:t>Lipp</w:t>
+      </w:r>
+      <w:proofErr w:type="spellEnd"/>
+      <w:r>
+        <w:rPr>
+          <w:rFonts w:ascii="Times New Roman" w:hAnsi="Times New Roman" w:cs="Times New Roman"/>
+          <w:sz w:val="24"/>
+          <w:szCs w:val="24"/>
+          <w:lang w:val="en-US"/>
+        </w:rPr>
+        <w:t xml:space="preserve">, </w:t>
+      </w:r>
+      <w:proofErr w:type="spellStart"/>
+      <w:r>
+        <w:rPr>
+          <w:rFonts w:ascii="Times New Roman" w:hAnsi="Times New Roman" w:cs="Times New Roman"/>
+          <w:sz w:val="24"/>
+          <w:szCs w:val="24"/>
+          <w:lang w:val="en-US"/>
+        </w:rPr>
+        <w:t>Oughton</w:t>
+      </w:r>
+      <w:proofErr w:type="spellEnd"/>
+      <w:r>
+        <w:rPr>
+          <w:rFonts w:ascii="Times New Roman" w:hAnsi="Times New Roman" w:cs="Times New Roman"/>
+          <w:sz w:val="24"/>
+          <w:szCs w:val="24"/>
+          <w:lang w:val="en-US"/>
+        </w:rPr>
+        <w:t xml:space="preserve">, &amp; </w:t>
+      </w:r>
+      <w:proofErr w:type="spellStart"/>
+      <w:r>
+        <w:rPr>
+          <w:rFonts w:ascii="Times New Roman" w:hAnsi="Times New Roman" w:cs="Times New Roman"/>
+          <w:sz w:val="24"/>
+          <w:szCs w:val="24"/>
+          <w:lang w:val="en-US"/>
+        </w:rPr>
+        <w:t>LeLievre</w:t>
+      </w:r>
+      <w:proofErr w:type="spellEnd"/>
+      <w:r>
+        <w:rPr>
+          <w:rFonts w:ascii="Times New Roman" w:hAnsi="Times New Roman" w:cs="Times New Roman"/>
+          <w:sz w:val="24"/>
+          <w:szCs w:val="24"/>
+          <w:lang w:val="en-US"/>
+        </w:rPr>
+        <w:t xml:space="preserve">, 2003). A meta-analysis confirmed that, across studies, EC effects </w:t>
       </w:r>
       <w:r>
         <w:rPr>
@@ -5278,16 +5929,76 @@
           <w:szCs w:val="24"/>
           <w:lang w:val="en-US"/>
         </w:rPr>
-        <w:t>(e.g., Kerkhof, Vansteen</w:t>
-      </w:r>
-      <w:r>
-        <w:rPr>
-          <w:rFonts w:ascii="Times New Roman" w:hAnsi="Times New Roman" w:cs="Times New Roman"/>
-          <w:sz w:val="24"/>
-          <w:szCs w:val="24"/>
-          <w:lang w:val="en-US"/>
-        </w:rPr>
-        <w:t>wegen, Baeyens, &amp; Hermans, 2011</w:t>
+        <w:t xml:space="preserve">(e.g., Kerkhof, </w:t>
+      </w:r>
+      <w:proofErr w:type="spellStart"/>
+      <w:r>
+        <w:rPr>
+          <w:rFonts w:ascii="Times New Roman" w:hAnsi="Times New Roman" w:cs="Times New Roman"/>
+          <w:sz w:val="24"/>
+          <w:szCs w:val="24"/>
+          <w:lang w:val="en-US"/>
+        </w:rPr>
+        <w:t>Vansteen</w:t>
+      </w:r>
+      <w:r>
+        <w:rPr>
+          <w:rFonts w:ascii="Times New Roman" w:hAnsi="Times New Roman" w:cs="Times New Roman"/>
+          <w:sz w:val="24"/>
+          <w:szCs w:val="24"/>
+          <w:lang w:val="en-US"/>
+        </w:rPr>
+        <w:t>wegen</w:t>
+      </w:r>
+      <w:proofErr w:type="spellEnd"/>
+      <w:r>
+        <w:rPr>
+          <w:rFonts w:ascii="Times New Roman" w:hAnsi="Times New Roman" w:cs="Times New Roman"/>
+          <w:sz w:val="24"/>
+          <w:szCs w:val="24"/>
+          <w:lang w:val="en-US"/>
+        </w:rPr>
+        <w:t xml:space="preserve">, </w:t>
+      </w:r>
+      <w:proofErr w:type="spellStart"/>
+      <w:r>
+        <w:rPr>
+          <w:rFonts w:ascii="Times New Roman" w:hAnsi="Times New Roman" w:cs="Times New Roman"/>
+          <w:sz w:val="24"/>
+          <w:szCs w:val="24"/>
+          <w:lang w:val="en-US"/>
+        </w:rPr>
+        <w:t>Baeyens</w:t>
+      </w:r>
+      <w:proofErr w:type="spellEnd"/>
+      <w:r>
+        <w:rPr>
+          <w:rFonts w:ascii="Times New Roman" w:hAnsi="Times New Roman" w:cs="Times New Roman"/>
+          <w:sz w:val="24"/>
+          <w:szCs w:val="24"/>
+          <w:lang w:val="en-US"/>
+        </w:rPr>
+        <w:t xml:space="preserve">, &amp; </w:t>
+      </w:r>
+      <w:proofErr w:type="spellStart"/>
+      <w:r>
+        <w:rPr>
+          <w:rFonts w:ascii="Times New Roman" w:hAnsi="Times New Roman" w:cs="Times New Roman"/>
+          <w:sz w:val="24"/>
+          <w:szCs w:val="24"/>
+          <w:lang w:val="en-US"/>
+        </w:rPr>
+        <w:t>Hermans</w:t>
+      </w:r>
+      <w:proofErr w:type="spellEnd"/>
+      <w:r>
+        <w:rPr>
+          <w:rFonts w:ascii="Times New Roman" w:hAnsi="Times New Roman" w:cs="Times New Roman"/>
+          <w:sz w:val="24"/>
+          <w:szCs w:val="24"/>
+          <w:lang w:val="en-US"/>
+        </w:rPr>
+        <w:t>, 2011</w:t>
       </w:r>
       <w:r>
         <w:rPr>
@@ -6114,16 +6825,56 @@
           <w:szCs w:val="24"/>
           <w:lang w:val="en-US"/>
         </w:rPr>
-        <w:t xml:space="preserve">De Houwer, 2007; </w:t>
-      </w:r>
-      <w:r>
-        <w:rPr>
-          <w:rFonts w:ascii="Times New Roman" w:hAnsi="Times New Roman" w:cs="Times New Roman"/>
-          <w:sz w:val="24"/>
-          <w:szCs w:val="24"/>
-          <w:lang w:val="en-US"/>
-        </w:rPr>
-        <w:t xml:space="preserve">Eder, Krishna, &amp; Van Dessel, 2019). </w:t>
+        <w:t xml:space="preserve">De </w:t>
+      </w:r>
+      <w:proofErr w:type="spellStart"/>
+      <w:r>
+        <w:rPr>
+          <w:rFonts w:ascii="Times New Roman" w:hAnsi="Times New Roman" w:cs="Times New Roman"/>
+          <w:sz w:val="24"/>
+          <w:szCs w:val="24"/>
+          <w:lang w:val="en-US"/>
+        </w:rPr>
+        <w:t>Houwer</w:t>
+      </w:r>
+      <w:proofErr w:type="spellEnd"/>
+      <w:r>
+        <w:rPr>
+          <w:rFonts w:ascii="Times New Roman" w:hAnsi="Times New Roman" w:cs="Times New Roman"/>
+          <w:sz w:val="24"/>
+          <w:szCs w:val="24"/>
+          <w:lang w:val="en-US"/>
+        </w:rPr>
+        <w:t xml:space="preserve">, 2007; </w:t>
+      </w:r>
+      <w:r>
+        <w:rPr>
+          <w:rFonts w:ascii="Times New Roman" w:hAnsi="Times New Roman" w:cs="Times New Roman"/>
+          <w:sz w:val="24"/>
+          <w:szCs w:val="24"/>
+          <w:lang w:val="en-US"/>
+        </w:rPr>
+        <w:t xml:space="preserve">Eder, Krishna, &amp; Van </w:t>
+      </w:r>
+      <w:proofErr w:type="spellStart"/>
+      <w:r>
+        <w:rPr>
+          <w:rFonts w:ascii="Times New Roman" w:hAnsi="Times New Roman" w:cs="Times New Roman"/>
+          <w:sz w:val="24"/>
+          <w:szCs w:val="24"/>
+          <w:lang w:val="en-US"/>
+        </w:rPr>
+        <w:t>Dessel</w:t>
+      </w:r>
+      <w:proofErr w:type="spellEnd"/>
+      <w:r>
+        <w:rPr>
+          <w:rFonts w:ascii="Times New Roman" w:hAnsi="Times New Roman" w:cs="Times New Roman"/>
+          <w:sz w:val="24"/>
+          <w:szCs w:val="24"/>
+          <w:lang w:val="en-US"/>
+        </w:rPr>
+        <w:t xml:space="preserve">, 2019). </w:t>
       </w:r>
       <w:r>
         <w:rPr>
@@ -12535,7 +13286,27 @@
           <w:szCs w:val="24"/>
           <w:lang w:val="en-US"/>
         </w:rPr>
-        <w:t>ischer’s exact test. Haldane-Anscombe correction</w:t>
+        <w:t>ischer’s exact test. Haldane-</w:t>
+      </w:r>
+      <w:proofErr w:type="spellStart"/>
+      <w:r>
+        <w:rPr>
+          <w:rFonts w:ascii="Times New Roman" w:hAnsi="Times New Roman"/>
+          <w:sz w:val="24"/>
+          <w:szCs w:val="24"/>
+          <w:lang w:val="en-US"/>
+        </w:rPr>
+        <w:t>Anscombe</w:t>
+      </w:r>
+      <w:proofErr w:type="spellEnd"/>
+      <w:r>
+        <w:rPr>
+          <w:rFonts w:ascii="Times New Roman" w:hAnsi="Times New Roman"/>
+          <w:sz w:val="24"/>
+          <w:szCs w:val="24"/>
+          <w:lang w:val="en-US"/>
+        </w:rPr>
+        <w:t xml:space="preserve"> correction</w:t>
       </w:r>
       <w:r>
         <w:rPr>
@@ -13229,6 +14000,7 @@
                 <w:lang w:val="en-US" w:eastAsia="nl-BE"/>
               </w:rPr>
             </w:pPr>
+            <w:proofErr w:type="spellStart"/>
             <w:r>
               <w:rPr>
                 <w:rFonts w:ascii="Times New Roman" w:eastAsia="Times New Roman" w:hAnsi="Times New Roman" w:cs="Times New Roman"/>
@@ -13240,6 +14012,7 @@
               </w:rPr>
               <w:t>Exp</w:t>
             </w:r>
+            <w:proofErr w:type="spellEnd"/>
           </w:p>
         </w:tc>
         <w:tc>
@@ -15352,6 +16125,7 @@
                 <w:lang w:val="en-US" w:eastAsia="nl-BE"/>
               </w:rPr>
             </w:pPr>
+            <w:proofErr w:type="spellStart"/>
             <w:r>
               <w:rPr>
                 <w:rFonts w:ascii="Times New Roman" w:eastAsia="Times New Roman" w:hAnsi="Times New Roman" w:cs="Times New Roman"/>
@@ -15361,7 +16135,19 @@
                 <w:szCs w:val="28"/>
                 <w:lang w:val="en-US" w:eastAsia="nl-BE"/>
               </w:rPr>
-              <w:t xml:space="preserve">Exp </w:t>
+              <w:t>Exp</w:t>
+            </w:r>
+            <w:proofErr w:type="spellEnd"/>
+            <w:r>
+              <w:rPr>
+                <w:rFonts w:ascii="Times New Roman" w:eastAsia="Times New Roman" w:hAnsi="Times New Roman" w:cs="Times New Roman"/>
+                <w:b/>
+                <w:bCs/>
+                <w:sz w:val="24"/>
+                <w:szCs w:val="28"/>
+                <w:lang w:val="en-US" w:eastAsia="nl-BE"/>
+              </w:rPr>
+              <w:t xml:space="preserve"> </w:t>
             </w:r>
           </w:p>
         </w:tc>
@@ -29505,7 +30291,13 @@
           <w:lang w:val="en-US"/>
         </w:rPr>
       </w:pPr>
-      <w:r>
+    </w:p>
+    <w:p>
+      <w:pPr>
+        <w:spacing w:line="480" w:lineRule="auto"/>
+        <w:contextualSpacing/>
+        <w:jc w:val="center"/>
+        <w:outlineLvl w:val="0"/>
         <w:rPr>
           <w:rFonts w:ascii="Times New Roman" w:hAnsi="Times New Roman" w:cs="Times New Roman"/>
           <w:b/>
@@ -29514,6 +30306,33 @@
           <w:szCs w:val="24"/>
           <w:lang w:val="en-US"/>
         </w:rPr>
+      </w:pPr>
+    </w:p>
+    <w:p>
+      <w:pPr>
+        <w:spacing w:line="480" w:lineRule="auto"/>
+        <w:contextualSpacing/>
+        <w:jc w:val="center"/>
+        <w:outlineLvl w:val="0"/>
+        <w:rPr>
+          <w:rFonts w:ascii="Times New Roman" w:hAnsi="Times New Roman" w:cs="Times New Roman"/>
+          <w:b/>
+          <w:color w:val="000000" w:themeColor="text1"/>
+          <w:sz w:val="24"/>
+          <w:szCs w:val="24"/>
+          <w:lang w:val="en-US"/>
+        </w:rPr>
+      </w:pPr>
+      <w:r>
+        <w:rPr>
+          <w:rFonts w:ascii="Times New Roman" w:hAnsi="Times New Roman" w:cs="Times New Roman"/>
+          <w:b/>
+          <w:color w:val="000000" w:themeColor="text1"/>
+          <w:sz w:val="24"/>
+          <w:szCs w:val="24"/>
+          <w:lang w:val="en-US"/>
+        </w:rPr>
+        <w:lastRenderedPageBreak/>
         <w:t>Meta-Analyses</w:t>
       </w:r>
     </w:p>
@@ -29532,7 +30351,6 @@
           <w:color w:val="000000" w:themeColor="text1"/>
           <w:lang w:val="en-US"/>
         </w:rPr>
-        <w:lastRenderedPageBreak/>
         <w:t xml:space="preserve">We carried out a series of </w:t>
       </w:r>
       <w:r>
@@ -29640,7 +30458,39 @@
           <w:color w:val="000000" w:themeColor="text1"/>
           <w:lang w:val="en-US"/>
         </w:rPr>
-        <w:t>he metafor R package (Viechtbauer, 2010)</w:t>
+        <w:t xml:space="preserve">he </w:t>
+      </w:r>
+      <w:proofErr w:type="spellStart"/>
+      <w:r>
+        <w:rPr>
+          <w:color w:val="000000" w:themeColor="text1"/>
+          <w:lang w:val="en-US"/>
+        </w:rPr>
+        <w:t>metafor</w:t>
+      </w:r>
+      <w:proofErr w:type="spellEnd"/>
+      <w:r>
+        <w:rPr>
+          <w:color w:val="000000" w:themeColor="text1"/>
+          <w:lang w:val="en-US"/>
+        </w:rPr>
+        <w:t xml:space="preserve"> R package (</w:t>
+      </w:r>
+      <w:proofErr w:type="spellStart"/>
+      <w:r>
+        <w:rPr>
+          <w:color w:val="000000" w:themeColor="text1"/>
+          <w:lang w:val="en-US"/>
+        </w:rPr>
+        <w:t>Viechtbauer</w:t>
+      </w:r>
+      <w:proofErr w:type="spellEnd"/>
+      <w:r>
+        <w:rPr>
+          <w:color w:val="000000" w:themeColor="text1"/>
+          <w:lang w:val="en-US"/>
+        </w:rPr>
+        <w:t>, 2010)</w:t>
       </w:r>
       <w:r>
         <w:rPr>
@@ -29767,7 +30617,55 @@
           <w:color w:val="000000" w:themeColor="text1"/>
           <w:lang w:val="en-US"/>
         </w:rPr>
-        <w:t xml:space="preserve">Hedges (1995; see also Sánchez-Meca, Marín-Martínez &amp; Chacón-Moscoso, 2003) which has been shown to balance ease of use, bias, and coverage. </w:t>
+        <w:t>Hedges (1995; see also Sánchez-</w:t>
+      </w:r>
+      <w:proofErr w:type="spellStart"/>
+      <w:r>
+        <w:rPr>
+          <w:color w:val="000000" w:themeColor="text1"/>
+          <w:lang w:val="en-US"/>
+        </w:rPr>
+        <w:t>Meca</w:t>
+      </w:r>
+      <w:proofErr w:type="spellEnd"/>
+      <w:r>
+        <w:rPr>
+          <w:color w:val="000000" w:themeColor="text1"/>
+          <w:lang w:val="en-US"/>
+        </w:rPr>
+        <w:t xml:space="preserve">, </w:t>
+      </w:r>
+      <w:proofErr w:type="spellStart"/>
+      <w:r>
+        <w:rPr>
+          <w:color w:val="000000" w:themeColor="text1"/>
+          <w:lang w:val="en-US"/>
+        </w:rPr>
+        <w:t>Marín-Martínez</w:t>
+      </w:r>
+      <w:proofErr w:type="spellEnd"/>
+      <w:r>
+        <w:rPr>
+          <w:color w:val="000000" w:themeColor="text1"/>
+          <w:lang w:val="en-US"/>
+        </w:rPr>
+        <w:t xml:space="preserve"> &amp; </w:t>
+      </w:r>
+      <w:proofErr w:type="spellStart"/>
+      <w:r>
+        <w:rPr>
+          <w:color w:val="000000" w:themeColor="text1"/>
+          <w:lang w:val="en-US"/>
+        </w:rPr>
+        <w:t>Chacón-Moscoso</w:t>
+      </w:r>
+      <w:proofErr w:type="spellEnd"/>
+      <w:r>
+        <w:rPr>
+          <w:color w:val="000000" w:themeColor="text1"/>
+          <w:lang w:val="en-US"/>
+        </w:rPr>
+        <w:t xml:space="preserve">, 2003) which has been shown to balance ease of use, bias, and coverage. </w:t>
       </w:r>
       <w:r>
         <w:rPr>
@@ -30682,7 +31580,7 @@
               </wp:anchor>
             </w:drawing>
           </mc:Choice>
-          <mc:Fallback xmlns:w16="http://schemas.microsoft.com/office/word/2018/wordml" xmlns:w16cex="http://schemas.microsoft.com/office/word/2018/wordml/cex" xmlns:w16cid="http://schemas.microsoft.com/office/word/2016/wordml/cid" xmlns:am3d="http://schemas.microsoft.com/office/drawing/2017/model3d" xmlns:aink="http://schemas.microsoft.com/office/drawing/2016/ink" xmlns:cx8="http://schemas.microsoft.com/office/drawing/2016/5/14/chartex" xmlns:cx7="http://schemas.microsoft.com/office/drawing/2016/5/13/chartex" xmlns:cx6="http://schemas.microsoft.com/office/drawing/2016/5/12/chartex" xmlns:cx5="http://schemas.microsoft.com/office/drawing/2016/5/11/chartex" xmlns:cx4="http://schemas.microsoft.com/office/drawing/2016/5/10/chartex" xmlns:cx3="http://schemas.microsoft.com/office/drawing/2016/5/9/chartex" xmlns:cx2="http://schemas.microsoft.com/office/drawing/2015/10/21/chartex">
+          <mc:Fallback xmlns:cx2="http://schemas.microsoft.com/office/drawing/2015/10/21/chartex" xmlns:cx3="http://schemas.microsoft.com/office/drawing/2016/5/9/chartex" xmlns:cx4="http://schemas.microsoft.com/office/drawing/2016/5/10/chartex" xmlns:cx5="http://schemas.microsoft.com/office/drawing/2016/5/11/chartex" xmlns:cx6="http://schemas.microsoft.com/office/drawing/2016/5/12/chartex" xmlns:cx7="http://schemas.microsoft.com/office/drawing/2016/5/13/chartex" xmlns:cx8="http://schemas.microsoft.com/office/drawing/2016/5/14/chartex" xmlns:aink="http://schemas.microsoft.com/office/drawing/2016/ink" xmlns:am3d="http://schemas.microsoft.com/office/drawing/2017/model3d" xmlns:w16cid="http://schemas.microsoft.com/office/word/2016/wordml/cid" xmlns:w16cex="http://schemas.microsoft.com/office/word/2018/wordml/cex" xmlns:w16="http://schemas.microsoft.com/office/word/2018/wordml">
             <w:pict>
               <v:group w14:anchorId="78236050" id="Group 7" o:spid="_x0000_s1026" style="position:absolute;margin-left:-51.4pt;margin-top:10.25pt;width:538.9pt;height:218.7pt;z-index:251662336" coordsize="68437,27773" o:gfxdata="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">
                 <v:shapetype id="_x0000_t75" coordsize="21600,21600" o:spt="75" o:preferrelative="t" path="m@4@5l@4@11@9@11@9@5xe" filled="f" stroked="f">
@@ -31192,15 +32090,6 @@
         <w:contextualSpacing/>
         <w:rPr>
           <w:rFonts w:ascii="Times New Roman" w:hAnsi="Times New Roman" w:cs="Times New Roman"/>
-          <w:color w:val="000000" w:themeColor="text1"/>
-          <w:sz w:val="24"/>
-          <w:szCs w:val="24"/>
-          <w:lang w:val="en-US"/>
-        </w:rPr>
-      </w:pPr>
-      <w:r>
-        <w:rPr>
-          <w:rFonts w:ascii="Times New Roman" w:hAnsi="Times New Roman" w:cs="Times New Roman"/>
           <w:b/>
           <w:i/>
           <w:color w:val="000000" w:themeColor="text1"/>
@@ -31208,6 +32097,61 @@
           <w:szCs w:val="24"/>
           <w:lang w:val="en-US"/>
         </w:rPr>
+      </w:pPr>
+    </w:p>
+    <w:p>
+      <w:pPr>
+        <w:spacing w:line="480" w:lineRule="auto"/>
+        <w:contextualSpacing/>
+        <w:rPr>
+          <w:rFonts w:ascii="Times New Roman" w:hAnsi="Times New Roman" w:cs="Times New Roman"/>
+          <w:b/>
+          <w:i/>
+          <w:color w:val="000000" w:themeColor="text1"/>
+          <w:sz w:val="24"/>
+          <w:szCs w:val="24"/>
+          <w:lang w:val="en-US"/>
+        </w:rPr>
+      </w:pPr>
+    </w:p>
+    <w:p>
+      <w:pPr>
+        <w:spacing w:line="480" w:lineRule="auto"/>
+        <w:contextualSpacing/>
+        <w:rPr>
+          <w:rFonts w:ascii="Times New Roman" w:hAnsi="Times New Roman" w:cs="Times New Roman"/>
+          <w:b/>
+          <w:i/>
+          <w:color w:val="000000" w:themeColor="text1"/>
+          <w:sz w:val="24"/>
+          <w:szCs w:val="24"/>
+          <w:lang w:val="en-US"/>
+        </w:rPr>
+      </w:pPr>
+    </w:p>
+    <w:p>
+      <w:pPr>
+        <w:spacing w:line="480" w:lineRule="auto"/>
+        <w:contextualSpacing/>
+        <w:rPr>
+          <w:rFonts w:ascii="Times New Roman" w:hAnsi="Times New Roman" w:cs="Times New Roman"/>
+          <w:color w:val="000000" w:themeColor="text1"/>
+          <w:sz w:val="24"/>
+          <w:szCs w:val="24"/>
+          <w:lang w:val="en-US"/>
+        </w:rPr>
+      </w:pPr>
+      <w:r>
+        <w:rPr>
+          <w:rFonts w:ascii="Times New Roman" w:hAnsi="Times New Roman" w:cs="Times New Roman"/>
+          <w:b/>
+          <w:i/>
+          <w:color w:val="000000" w:themeColor="text1"/>
+          <w:sz w:val="24"/>
+          <w:szCs w:val="24"/>
+          <w:lang w:val="en-US"/>
+        </w:rPr>
+        <w:lastRenderedPageBreak/>
         <w:t>Extinction</w:t>
       </w:r>
       <w:r>
@@ -31242,7 +32186,6 @@
           <w:szCs w:val="24"/>
           <w:lang w:val="en-US"/>
         </w:rPr>
-        <w:lastRenderedPageBreak/>
         <w:t>The meta-analytic model indicated that</w:t>
       </w:r>
       <w:r>
@@ -32509,7 +33452,7 @@
               </wp:anchor>
             </w:drawing>
           </mc:Choice>
-          <mc:Fallback xmlns:w16="http://schemas.microsoft.com/office/word/2018/wordml" xmlns:w16cex="http://schemas.microsoft.com/office/word/2018/wordml/cex" xmlns:w16cid="http://schemas.microsoft.com/office/word/2016/wordml/cid" xmlns:am3d="http://schemas.microsoft.com/office/drawing/2017/model3d" xmlns:aink="http://schemas.microsoft.com/office/drawing/2016/ink" xmlns:cx8="http://schemas.microsoft.com/office/drawing/2016/5/14/chartex" xmlns:cx7="http://schemas.microsoft.com/office/drawing/2016/5/13/chartex" xmlns:cx6="http://schemas.microsoft.com/office/drawing/2016/5/12/chartex" xmlns:cx5="http://schemas.microsoft.com/office/drawing/2016/5/11/chartex" xmlns:cx4="http://schemas.microsoft.com/office/drawing/2016/5/10/chartex" xmlns:cx3="http://schemas.microsoft.com/office/drawing/2016/5/9/chartex" xmlns:cx2="http://schemas.microsoft.com/office/drawing/2015/10/21/chartex">
+          <mc:Fallback xmlns:cx2="http://schemas.microsoft.com/office/drawing/2015/10/21/chartex" xmlns:cx3="http://schemas.microsoft.com/office/drawing/2016/5/9/chartex" xmlns:cx4="http://schemas.microsoft.com/office/drawing/2016/5/10/chartex" xmlns:cx5="http://schemas.microsoft.com/office/drawing/2016/5/11/chartex" xmlns:cx6="http://schemas.microsoft.com/office/drawing/2016/5/12/chartex" xmlns:cx7="http://schemas.microsoft.com/office/drawing/2016/5/13/chartex" xmlns:cx8="http://schemas.microsoft.com/office/drawing/2016/5/14/chartex" xmlns:aink="http://schemas.microsoft.com/office/drawing/2016/ink" xmlns:am3d="http://schemas.microsoft.com/office/drawing/2017/model3d" xmlns:w16cid="http://schemas.microsoft.com/office/word/2016/wordml/cid" xmlns:w16cex="http://schemas.microsoft.com/office/word/2018/wordml/cex" xmlns:w16="http://schemas.microsoft.com/office/word/2018/wordml">
             <w:pict>
               <v:group w14:anchorId="184C1C91" id="Group 14" o:spid="_x0000_s1026" style="position:absolute;margin-left:-47.9pt;margin-top:15.95pt;width:561pt;height:348.5pt;z-index:251667456" coordsize="71245,44257" o:gfxdata="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">
                 <v:shape id="Picture 10" o:spid="_x0000_s1027" type="#_x0000_t75" style="position:absolute;top:617;width:35674;height:24536;visibility:visible;mso-wrap-style:square" o:gfxdata="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">
@@ -34303,7 +35246,27 @@
           <w:szCs w:val="24"/>
           <w:lang w:val="en-US"/>
         </w:rPr>
-        <w:t xml:space="preserve">(Hoffman et al., 2010; but see Lipp et al., 2003; 2010). It seems that </w:t>
+        <w:t xml:space="preserve">(Hoffman et al., 2010; but see </w:t>
+      </w:r>
+      <w:proofErr w:type="spellStart"/>
+      <w:r>
+        <w:rPr>
+          <w:rFonts w:ascii="Times New Roman" w:hAnsi="Times New Roman" w:cs="Times New Roman"/>
+          <w:sz w:val="24"/>
+          <w:szCs w:val="24"/>
+          <w:lang w:val="en-US"/>
+        </w:rPr>
+        <w:t>Lipp</w:t>
+      </w:r>
+      <w:proofErr w:type="spellEnd"/>
+      <w:r>
+        <w:rPr>
+          <w:rFonts w:ascii="Times New Roman" w:hAnsi="Times New Roman" w:cs="Times New Roman"/>
+          <w:sz w:val="24"/>
+          <w:szCs w:val="24"/>
+          <w:lang w:val="en-US"/>
+        </w:rPr>
+        <w:t xml:space="preserve"> et al., 2003; 2010). It seems that </w:t>
       </w:r>
       <w:r>
         <w:rPr>
@@ -34560,7 +35523,27 @@
           <w:szCs w:val="24"/>
           <w:lang w:val="en-US"/>
         </w:rPr>
-        <w:t>for related work see Gawronski et al., 2018)</w:t>
+        <w:t xml:space="preserve">for related work see </w:t>
+      </w:r>
+      <w:proofErr w:type="spellStart"/>
+      <w:r>
+        <w:rPr>
+          <w:rFonts w:ascii="Times New Roman" w:hAnsi="Times New Roman" w:cs="Times New Roman"/>
+          <w:sz w:val="24"/>
+          <w:szCs w:val="24"/>
+          <w:lang w:val="en-US"/>
+        </w:rPr>
+        <w:t>Gawronski</w:t>
+      </w:r>
+      <w:proofErr w:type="spellEnd"/>
+      <w:r>
+        <w:rPr>
+          <w:rFonts w:ascii="Times New Roman" w:hAnsi="Times New Roman" w:cs="Times New Roman"/>
+          <w:sz w:val="24"/>
+          <w:szCs w:val="24"/>
+          <w:lang w:val="en-US"/>
+        </w:rPr>
+        <w:t xml:space="preserve"> et al., 2018)</w:t>
       </w:r>
       <w:r>
         <w:rPr>
@@ -34713,7 +35696,67 @@
           <w:szCs w:val="24"/>
           <w:lang w:val="en-US"/>
         </w:rPr>
-        <w:t xml:space="preserve"> (for one such example see Richetin, Mattavelli, &amp; Perugini, 2016, Experiment 2)</w:t>
+        <w:t xml:space="preserve"> (for one such example see </w:t>
+      </w:r>
+      <w:proofErr w:type="spellStart"/>
+      <w:r>
+        <w:rPr>
+          <w:rFonts w:ascii="Times New Roman" w:hAnsi="Times New Roman" w:cs="Times New Roman"/>
+          <w:sz w:val="24"/>
+          <w:szCs w:val="24"/>
+          <w:lang w:val="en-US"/>
+        </w:rPr>
+        <w:t>Richetin</w:t>
+      </w:r>
+      <w:proofErr w:type="spellEnd"/>
+      <w:r>
+        <w:rPr>
+          <w:rFonts w:ascii="Times New Roman" w:hAnsi="Times New Roman" w:cs="Times New Roman"/>
+          <w:sz w:val="24"/>
+          <w:szCs w:val="24"/>
+          <w:lang w:val="en-US"/>
+        </w:rPr>
+        <w:t xml:space="preserve">, </w:t>
+      </w:r>
+      <w:proofErr w:type="spellStart"/>
+      <w:r>
+        <w:rPr>
+          <w:rFonts w:ascii="Times New Roman" w:hAnsi="Times New Roman" w:cs="Times New Roman"/>
+          <w:sz w:val="24"/>
+          <w:szCs w:val="24"/>
+          <w:lang w:val="en-US"/>
+        </w:rPr>
+        <w:t>Mattavelli</w:t>
+      </w:r>
+      <w:proofErr w:type="spellEnd"/>
+      <w:r>
+        <w:rPr>
+          <w:rFonts w:ascii="Times New Roman" w:hAnsi="Times New Roman" w:cs="Times New Roman"/>
+          <w:sz w:val="24"/>
+          <w:szCs w:val="24"/>
+          <w:lang w:val="en-US"/>
+        </w:rPr>
+        <w:t xml:space="preserve">, &amp; </w:t>
+      </w:r>
+      <w:proofErr w:type="spellStart"/>
+      <w:r>
+        <w:rPr>
+          <w:rFonts w:ascii="Times New Roman" w:hAnsi="Times New Roman" w:cs="Times New Roman"/>
+          <w:sz w:val="24"/>
+          <w:szCs w:val="24"/>
+          <w:lang w:val="en-US"/>
+        </w:rPr>
+        <w:t>Perugini</w:t>
+      </w:r>
+      <w:proofErr w:type="spellEnd"/>
+      <w:r>
+        <w:rPr>
+          <w:rFonts w:ascii="Times New Roman" w:hAnsi="Times New Roman" w:cs="Times New Roman"/>
+          <w:sz w:val="24"/>
+          <w:szCs w:val="24"/>
+          <w:lang w:val="en-US"/>
+        </w:rPr>
+        <w:t>, 2016, Experiment 2)</w:t>
       </w:r>
       <w:r>
         <w:rPr>
@@ -34897,7 +35940,47 @@
           <w:szCs w:val="24"/>
           <w:lang w:val="en-US"/>
         </w:rPr>
-        <w:t xml:space="preserve">For instance, when it comes to EC, preferences can be reversed or be eliminated following experience (Hu, Gawronski, &amp; Balas, 2017) or </w:t>
+        <w:t xml:space="preserve">For instance, when it comes to EC, preferences can be reversed or be eliminated following experience (Hu, </w:t>
+      </w:r>
+      <w:proofErr w:type="spellStart"/>
+      <w:r>
+        <w:rPr>
+          <w:rFonts w:ascii="Times New Roman" w:hAnsi="Times New Roman" w:cs="Times New Roman"/>
+          <w:sz w:val="24"/>
+          <w:szCs w:val="24"/>
+          <w:lang w:val="en-US"/>
+        </w:rPr>
+        <w:t>Gawronski</w:t>
+      </w:r>
+      <w:proofErr w:type="spellEnd"/>
+      <w:r>
+        <w:rPr>
+          <w:rFonts w:ascii="Times New Roman" w:hAnsi="Times New Roman" w:cs="Times New Roman"/>
+          <w:sz w:val="24"/>
+          <w:szCs w:val="24"/>
+          <w:lang w:val="en-US"/>
+        </w:rPr>
+        <w:t xml:space="preserve">, &amp; </w:t>
+      </w:r>
+      <w:proofErr w:type="spellStart"/>
+      <w:r>
+        <w:rPr>
+          <w:rFonts w:ascii="Times New Roman" w:hAnsi="Times New Roman" w:cs="Times New Roman"/>
+          <w:sz w:val="24"/>
+          <w:szCs w:val="24"/>
+          <w:lang w:val="en-US"/>
+        </w:rPr>
+        <w:t>Balas</w:t>
+      </w:r>
+      <w:proofErr w:type="spellEnd"/>
+      <w:r>
+        <w:rPr>
+          <w:rFonts w:ascii="Times New Roman" w:hAnsi="Times New Roman" w:cs="Times New Roman"/>
+          <w:sz w:val="24"/>
+          <w:szCs w:val="24"/>
+          <w:lang w:val="en-US"/>
+        </w:rPr>
+        <w:t xml:space="preserve">, 2017) or </w:t>
       </w:r>
       <w:r>
         <w:rPr>
@@ -34925,7 +36008,47 @@
           <w:szCs w:val="24"/>
           <w:lang w:val="en-US"/>
         </w:rPr>
-        <w:t xml:space="preserve">(Gast &amp; De Houwer, 2013), and the former is often more effective than the latter (Hu et al., 2017). In the impression formation literature, evaluations can be formed when people are told that certain positive behaviors are characteristic of a fictional person and then later reversed when they are given contradictory information (e.g., </w:t>
+        <w:t>(</w:t>
+      </w:r>
+      <w:proofErr w:type="spellStart"/>
+      <w:r>
+        <w:rPr>
+          <w:rFonts w:ascii="Times New Roman" w:hAnsi="Times New Roman" w:cs="Times New Roman"/>
+          <w:sz w:val="24"/>
+          <w:szCs w:val="24"/>
+          <w:lang w:val="en-US"/>
+        </w:rPr>
+        <w:t>Gast</w:t>
+      </w:r>
+      <w:proofErr w:type="spellEnd"/>
+      <w:r>
+        <w:rPr>
+          <w:rFonts w:ascii="Times New Roman" w:hAnsi="Times New Roman" w:cs="Times New Roman"/>
+          <w:sz w:val="24"/>
+          <w:szCs w:val="24"/>
+          <w:lang w:val="en-US"/>
+        </w:rPr>
+        <w:t xml:space="preserve"> &amp; De </w:t>
+      </w:r>
+      <w:proofErr w:type="spellStart"/>
+      <w:r>
+        <w:rPr>
+          <w:rFonts w:ascii="Times New Roman" w:hAnsi="Times New Roman" w:cs="Times New Roman"/>
+          <w:sz w:val="24"/>
+          <w:szCs w:val="24"/>
+          <w:lang w:val="en-US"/>
+        </w:rPr>
+        <w:t>Houwer</w:t>
+      </w:r>
+      <w:proofErr w:type="spellEnd"/>
+      <w:r>
+        <w:rPr>
+          <w:rFonts w:ascii="Times New Roman" w:hAnsi="Times New Roman" w:cs="Times New Roman"/>
+          <w:sz w:val="24"/>
+          <w:szCs w:val="24"/>
+          <w:lang w:val="en-US"/>
+        </w:rPr>
+        <w:t xml:space="preserve">, 2013), and the former is often more effective than the latter (Hu et al., 2017). In the impression formation literature, evaluations can be formed when people are told that certain positive behaviors are characteristic of a fictional person and then later reversed when they are given contradictory information (e.g., </w:t>
       </w:r>
       <w:r>
         <w:rPr>
@@ -34971,22 +36094,110 @@
         </w:rPr>
         <w:t>counterconditioning seems to be a more powerful technique for changing evaluations than other procedures such as extinction. This is true not only for likes and dislikes (</w:t>
       </w:r>
-      <w:r>
-        <w:rPr>
-          <w:rFonts w:ascii="Times New Roman" w:hAnsi="Times New Roman" w:cs="Times New Roman"/>
-          <w:sz w:val="24"/>
-          <w:lang w:val="en-US"/>
-        </w:rPr>
-        <w:t>Gast &amp; De Houwer, 2013</w:t>
-      </w:r>
-      <w:r>
-        <w:rPr>
-          <w:rFonts w:ascii="Times New Roman" w:hAnsi="Times New Roman" w:cs="Times New Roman"/>
-          <w:sz w:val="24"/>
-          <w:szCs w:val="24"/>
-          <w:lang w:val="en-US"/>
-        </w:rPr>
-        <w:t xml:space="preserve">), but also fear (Raes, &amp; De Raedt, 2012), disgust (Engelhard, Leer, Lange, &amp; Olatunji, 2014), and eating behaviors (Van Gucht et al., 2013). </w:t>
+      <w:proofErr w:type="spellStart"/>
+      <w:r>
+        <w:rPr>
+          <w:rFonts w:ascii="Times New Roman" w:hAnsi="Times New Roman" w:cs="Times New Roman"/>
+          <w:sz w:val="24"/>
+          <w:lang w:val="en-US"/>
+        </w:rPr>
+        <w:t>Gast</w:t>
+      </w:r>
+      <w:proofErr w:type="spellEnd"/>
+      <w:r>
+        <w:rPr>
+          <w:rFonts w:ascii="Times New Roman" w:hAnsi="Times New Roman" w:cs="Times New Roman"/>
+          <w:sz w:val="24"/>
+          <w:lang w:val="en-US"/>
+        </w:rPr>
+        <w:t xml:space="preserve"> &amp; De </w:t>
+      </w:r>
+      <w:proofErr w:type="spellStart"/>
+      <w:r>
+        <w:rPr>
+          <w:rFonts w:ascii="Times New Roman" w:hAnsi="Times New Roman" w:cs="Times New Roman"/>
+          <w:sz w:val="24"/>
+          <w:lang w:val="en-US"/>
+        </w:rPr>
+        <w:t>Houwer</w:t>
+      </w:r>
+      <w:proofErr w:type="spellEnd"/>
+      <w:r>
+        <w:rPr>
+          <w:rFonts w:ascii="Times New Roman" w:hAnsi="Times New Roman" w:cs="Times New Roman"/>
+          <w:sz w:val="24"/>
+          <w:lang w:val="en-US"/>
+        </w:rPr>
+        <w:t>, 2013</w:t>
+      </w:r>
+      <w:r>
+        <w:rPr>
+          <w:rFonts w:ascii="Times New Roman" w:hAnsi="Times New Roman" w:cs="Times New Roman"/>
+          <w:sz w:val="24"/>
+          <w:szCs w:val="24"/>
+          <w:lang w:val="en-US"/>
+        </w:rPr>
+        <w:t>), but also fear (</w:t>
+      </w:r>
+      <w:proofErr w:type="spellStart"/>
+      <w:r>
+        <w:rPr>
+          <w:rFonts w:ascii="Times New Roman" w:hAnsi="Times New Roman" w:cs="Times New Roman"/>
+          <w:sz w:val="24"/>
+          <w:szCs w:val="24"/>
+          <w:lang w:val="en-US"/>
+        </w:rPr>
+        <w:t>Raes</w:t>
+      </w:r>
+      <w:proofErr w:type="spellEnd"/>
+      <w:r>
+        <w:rPr>
+          <w:rFonts w:ascii="Times New Roman" w:hAnsi="Times New Roman" w:cs="Times New Roman"/>
+          <w:sz w:val="24"/>
+          <w:szCs w:val="24"/>
+          <w:lang w:val="en-US"/>
+        </w:rPr>
+        <w:t xml:space="preserve">, &amp; De </w:t>
+      </w:r>
+      <w:proofErr w:type="spellStart"/>
+      <w:r>
+        <w:rPr>
+          <w:rFonts w:ascii="Times New Roman" w:hAnsi="Times New Roman" w:cs="Times New Roman"/>
+          <w:sz w:val="24"/>
+          <w:szCs w:val="24"/>
+          <w:lang w:val="en-US"/>
+        </w:rPr>
+        <w:t>Raedt</w:t>
+      </w:r>
+      <w:proofErr w:type="spellEnd"/>
+      <w:r>
+        <w:rPr>
+          <w:rFonts w:ascii="Times New Roman" w:hAnsi="Times New Roman" w:cs="Times New Roman"/>
+          <w:sz w:val="24"/>
+          <w:szCs w:val="24"/>
+          <w:lang w:val="en-US"/>
+        </w:rPr>
+        <w:t xml:space="preserve">, 2012), disgust (Engelhard, Leer, Lange, &amp; </w:t>
+      </w:r>
+      <w:proofErr w:type="spellStart"/>
+      <w:r>
+        <w:rPr>
+          <w:rFonts w:ascii="Times New Roman" w:hAnsi="Times New Roman" w:cs="Times New Roman"/>
+          <w:sz w:val="24"/>
+          <w:szCs w:val="24"/>
+          <w:lang w:val="en-US"/>
+        </w:rPr>
+        <w:t>Olatunji</w:t>
+      </w:r>
+      <w:proofErr w:type="spellEnd"/>
+      <w:r>
+        <w:rPr>
+          <w:rFonts w:ascii="Times New Roman" w:hAnsi="Times New Roman" w:cs="Times New Roman"/>
+          <w:sz w:val="24"/>
+          <w:szCs w:val="24"/>
+          <w:lang w:val="en-US"/>
+        </w:rPr>
+        <w:t xml:space="preserve">, 2014), and eating behaviors (Van Gucht et al., 2013). </w:t>
       </w:r>
       <w:r>
         <w:rPr>
@@ -35622,7 +36833,47 @@
           <w:lang w:val="en-US"/>
         </w:rPr>
         <w:lastRenderedPageBreak/>
-        <w:t xml:space="preserve">representations (i.e., stimulus-stimulus associations; see Gast &amp; Rothermund, </w:t>
+        <w:t xml:space="preserve">representations (i.e., stimulus-stimulus associations; see </w:t>
+      </w:r>
+      <w:proofErr w:type="spellStart"/>
+      <w:r>
+        <w:rPr>
+          <w:rFonts w:ascii="Times New Roman" w:hAnsi="Times New Roman" w:cs="Times New Roman"/>
+          <w:sz w:val="24"/>
+          <w:szCs w:val="24"/>
+          <w:lang w:val="en-US"/>
+        </w:rPr>
+        <w:t>Gast</w:t>
+      </w:r>
+      <w:proofErr w:type="spellEnd"/>
+      <w:r>
+        <w:rPr>
+          <w:rFonts w:ascii="Times New Roman" w:hAnsi="Times New Roman" w:cs="Times New Roman"/>
+          <w:sz w:val="24"/>
+          <w:szCs w:val="24"/>
+          <w:lang w:val="en-US"/>
+        </w:rPr>
+        <w:t xml:space="preserve"> &amp; </w:t>
+      </w:r>
+      <w:proofErr w:type="spellStart"/>
+      <w:r>
+        <w:rPr>
+          <w:rFonts w:ascii="Times New Roman" w:hAnsi="Times New Roman" w:cs="Times New Roman"/>
+          <w:sz w:val="24"/>
+          <w:szCs w:val="24"/>
+          <w:lang w:val="en-US"/>
+        </w:rPr>
+        <w:t>Rothermund</w:t>
+      </w:r>
+      <w:proofErr w:type="spellEnd"/>
+      <w:r>
+        <w:rPr>
+          <w:rFonts w:ascii="Times New Roman" w:hAnsi="Times New Roman" w:cs="Times New Roman"/>
+          <w:sz w:val="24"/>
+          <w:szCs w:val="24"/>
+          <w:lang w:val="en-US"/>
+        </w:rPr>
+        <w:t xml:space="preserve">, </w:t>
       </w:r>
       <w:r>
         <w:rPr>
@@ -35743,7 +36994,67 @@
           <w:szCs w:val="24"/>
           <w:lang w:val="en-US"/>
         </w:rPr>
-        <w:t>In line with earlier findings (e.g., Pavlov, 1927; Baeyens et al., 1988), our results are difficult to reconcile with associative models such as the Rescorla-Wagner model (Rescorla &amp; Wagner, 1972; see also McCloskey &amp; Cohen, 1989), which allow associations to weaken when contingencies no longer hold.</w:t>
+        <w:t xml:space="preserve">In line with earlier findings (e.g., Pavlov, 1927; </w:t>
+      </w:r>
+      <w:proofErr w:type="spellStart"/>
+      <w:r>
+        <w:rPr>
+          <w:rFonts w:ascii="Times New Roman" w:hAnsi="Times New Roman" w:cs="Times New Roman"/>
+          <w:sz w:val="24"/>
+          <w:szCs w:val="24"/>
+          <w:lang w:val="en-US"/>
+        </w:rPr>
+        <w:t>Baeyens</w:t>
+      </w:r>
+      <w:proofErr w:type="spellEnd"/>
+      <w:r>
+        <w:rPr>
+          <w:rFonts w:ascii="Times New Roman" w:hAnsi="Times New Roman" w:cs="Times New Roman"/>
+          <w:sz w:val="24"/>
+          <w:szCs w:val="24"/>
+          <w:lang w:val="en-US"/>
+        </w:rPr>
+        <w:t xml:space="preserve"> et al., 1988), our results are difficult to reconcile with associative models such as the </w:t>
+      </w:r>
+      <w:proofErr w:type="spellStart"/>
+      <w:r>
+        <w:rPr>
+          <w:rFonts w:ascii="Times New Roman" w:hAnsi="Times New Roman" w:cs="Times New Roman"/>
+          <w:sz w:val="24"/>
+          <w:szCs w:val="24"/>
+          <w:lang w:val="en-US"/>
+        </w:rPr>
+        <w:t>Rescorla</w:t>
+      </w:r>
+      <w:proofErr w:type="spellEnd"/>
+      <w:r>
+        <w:rPr>
+          <w:rFonts w:ascii="Times New Roman" w:hAnsi="Times New Roman" w:cs="Times New Roman"/>
+          <w:sz w:val="24"/>
+          <w:szCs w:val="24"/>
+          <w:lang w:val="en-US"/>
+        </w:rPr>
+        <w:t>-Wagner model (</w:t>
+      </w:r>
+      <w:proofErr w:type="spellStart"/>
+      <w:r>
+        <w:rPr>
+          <w:rFonts w:ascii="Times New Roman" w:hAnsi="Times New Roman" w:cs="Times New Roman"/>
+          <w:sz w:val="24"/>
+          <w:szCs w:val="24"/>
+          <w:lang w:val="en-US"/>
+        </w:rPr>
+        <w:t>Rescorla</w:t>
+      </w:r>
+      <w:proofErr w:type="spellEnd"/>
+      <w:r>
+        <w:rPr>
+          <w:rFonts w:ascii="Times New Roman" w:hAnsi="Times New Roman" w:cs="Times New Roman"/>
+          <w:sz w:val="24"/>
+          <w:szCs w:val="24"/>
+          <w:lang w:val="en-US"/>
+        </w:rPr>
+        <w:t xml:space="preserve"> &amp; Wagner, 1972; see also McCloskey &amp; Cohen, 1989), which allow associations to weaken when contingencies no longer hold.</w:t>
       </w:r>
       <w:r>
         <w:rPr>
@@ -35799,7 +37110,27 @@
           <w:lang w:val="en-US"/>
         </w:rPr>
         <w:lastRenderedPageBreak/>
-        <w:t xml:space="preserve">dependent) inhibitory associations rather than the weakening of (context-independent) excitatory associations (e.g., Bouton, 2004) would predict an impact of extinction procedures on IR effects and would thus be incompatible with our findings. Whereas many of these theoretical conclusions are supported not only by our findings but also by previous studies showing a lack of extinction of evaluative conditioning, our findings again add a new dimension because they necessitate the assumption of a backward spreading of activation across associations. For instance, it forces any associative model that would invoke inhibitory associations to make assumptions about whether and when activation can spread backward across those associations. From this perspective, it would be interesting to pit an ‘unlearning’ against a ‘new inhibitory learning’ account of our extinction and counterconditioning findings by replicating our initial design and then including a third stage that assesses for phenomena such as recovery, reinstatement, and renewal (evidence for which would support the latter over the former account). </w:t>
+        <w:t xml:space="preserve">dependent) inhibitory associations rather than the weakening of (context-independent) excitatory associations (e.g., </w:t>
+      </w:r>
+      <w:proofErr w:type="spellStart"/>
+      <w:r>
+        <w:rPr>
+          <w:rFonts w:ascii="Times New Roman" w:hAnsi="Times New Roman" w:cs="Times New Roman"/>
+          <w:sz w:val="24"/>
+          <w:szCs w:val="24"/>
+          <w:lang w:val="en-US"/>
+        </w:rPr>
+        <w:t>Bouton</w:t>
+      </w:r>
+      <w:proofErr w:type="spellEnd"/>
+      <w:r>
+        <w:rPr>
+          <w:rFonts w:ascii="Times New Roman" w:hAnsi="Times New Roman" w:cs="Times New Roman"/>
+          <w:sz w:val="24"/>
+          <w:szCs w:val="24"/>
+          <w:lang w:val="en-US"/>
+        </w:rPr>
+        <w:t xml:space="preserve">, 2004) would predict an impact of extinction procedures on IR effects and would thus be incompatible with our findings. Whereas many of these theoretical conclusions are supported not only by our findings but also by previous studies showing a lack of extinction of evaluative conditioning, our findings again add a new dimension because they necessitate the assumption of a backward spreading of activation across associations. For instance, it forces any associative model that would invoke inhibitory associations to make assumptions about whether and when activation can spread backward across those associations. From this perspective, it would be interesting to pit an ‘unlearning’ against a ‘new inhibitory learning’ account of our extinction and counterconditioning findings by replicating our initial design and then including a third stage that assesses for phenomena such as recovery, reinstatement, and renewal (evidence for which would support the latter over the former account). </w:t>
       </w:r>
     </w:p>
     <w:p>
@@ -35832,14 +37163,65 @@
         </w:rPr>
         <w:t xml:space="preserve">it has been argued that, unlike most other types of learned behavior, learned preferences depend on associations that reflect the number of stimulus co-occurrences but not events in which stimuli occur separately (see </w:t>
       </w:r>
-      <w:r>
-        <w:rPr>
-          <w:rFonts w:ascii="Times New Roman" w:hAnsi="Times New Roman" w:cs="Times New Roman"/>
-          <w:sz w:val="24"/>
-          <w:szCs w:val="24"/>
-          <w:lang w:val="en-US"/>
-        </w:rPr>
-        <w:t>Baeyens, Eelen, Crombez, &amp; Van den Bergh, 1992</w:t>
+      <w:proofErr w:type="spellStart"/>
+      <w:r>
+        <w:rPr>
+          <w:rFonts w:ascii="Times New Roman" w:hAnsi="Times New Roman" w:cs="Times New Roman"/>
+          <w:sz w:val="24"/>
+          <w:szCs w:val="24"/>
+          <w:lang w:val="en-US"/>
+        </w:rPr>
+        <w:t>Baeyens</w:t>
+      </w:r>
+      <w:proofErr w:type="spellEnd"/>
+      <w:r>
+        <w:rPr>
+          <w:rFonts w:ascii="Times New Roman" w:hAnsi="Times New Roman" w:cs="Times New Roman"/>
+          <w:sz w:val="24"/>
+          <w:szCs w:val="24"/>
+          <w:lang w:val="en-US"/>
+        </w:rPr>
+        <w:t xml:space="preserve">, </w:t>
+      </w:r>
+      <w:proofErr w:type="spellStart"/>
+      <w:r>
+        <w:rPr>
+          <w:rFonts w:ascii="Times New Roman" w:hAnsi="Times New Roman" w:cs="Times New Roman"/>
+          <w:sz w:val="24"/>
+          <w:szCs w:val="24"/>
+          <w:lang w:val="en-US"/>
+        </w:rPr>
+        <w:t>Eelen</w:t>
+      </w:r>
+      <w:proofErr w:type="spellEnd"/>
+      <w:r>
+        <w:rPr>
+          <w:rFonts w:ascii="Times New Roman" w:hAnsi="Times New Roman" w:cs="Times New Roman"/>
+          <w:sz w:val="24"/>
+          <w:szCs w:val="24"/>
+          <w:lang w:val="en-US"/>
+        </w:rPr>
+        <w:t xml:space="preserve">, </w:t>
+      </w:r>
+      <w:proofErr w:type="spellStart"/>
+      <w:r>
+        <w:rPr>
+          <w:rFonts w:ascii="Times New Roman" w:hAnsi="Times New Roman" w:cs="Times New Roman"/>
+          <w:sz w:val="24"/>
+          <w:szCs w:val="24"/>
+          <w:lang w:val="en-US"/>
+        </w:rPr>
+        <w:t>Crombez</w:t>
+      </w:r>
+      <w:proofErr w:type="spellEnd"/>
+      <w:r>
+        <w:rPr>
+          <w:rFonts w:ascii="Times New Roman" w:hAnsi="Times New Roman" w:cs="Times New Roman"/>
+          <w:sz w:val="24"/>
+          <w:szCs w:val="24"/>
+          <w:lang w:val="en-US"/>
+        </w:rPr>
+        <w:t>, &amp; Van den Bergh, 1992</w:t>
       </w:r>
       <w:r>
         <w:rPr>
@@ -35857,7 +37239,27 @@
           <w:szCs w:val="24"/>
           <w:lang w:val="en-US"/>
         </w:rPr>
-        <w:t>Miller &amp; Matzel, 1988)</w:t>
+        <w:t xml:space="preserve">Miller &amp; </w:t>
+      </w:r>
+      <w:proofErr w:type="spellStart"/>
+      <w:r>
+        <w:rPr>
+          <w:rFonts w:ascii="Times New Roman" w:hAnsi="Times New Roman" w:cs="Times New Roman"/>
+          <w:sz w:val="24"/>
+          <w:szCs w:val="24"/>
+          <w:lang w:val="en-US"/>
+        </w:rPr>
+        <w:t>Matzel</w:t>
+      </w:r>
+      <w:proofErr w:type="spellEnd"/>
+      <w:r>
+        <w:rPr>
+          <w:rFonts w:ascii="Times New Roman" w:hAnsi="Times New Roman" w:cs="Times New Roman"/>
+          <w:sz w:val="24"/>
+          <w:szCs w:val="24"/>
+          <w:lang w:val="en-US"/>
+        </w:rPr>
+        <w:t>, 1988)</w:t>
       </w:r>
       <w:r>
         <w:rPr>
@@ -35943,7 +37345,67 @@
           <w:szCs w:val="24"/>
           <w:lang w:val="en-US"/>
         </w:rPr>
-        <w:t xml:space="preserve">. Our results also constrain propositional accounts of evaluative learning (De Houwer, 2009; 2014; Mitchell, De Houwer, &amp; Lovibond, 2009). </w:t>
+        <w:t xml:space="preserve">. Our results also constrain propositional accounts of evaluative learning (De </w:t>
+      </w:r>
+      <w:proofErr w:type="spellStart"/>
+      <w:r>
+        <w:rPr>
+          <w:rFonts w:ascii="Times New Roman" w:hAnsi="Times New Roman" w:cs="Times New Roman"/>
+          <w:sz w:val="24"/>
+          <w:szCs w:val="24"/>
+          <w:lang w:val="en-US"/>
+        </w:rPr>
+        <w:t>Houwer</w:t>
+      </w:r>
+      <w:proofErr w:type="spellEnd"/>
+      <w:r>
+        <w:rPr>
+          <w:rFonts w:ascii="Times New Roman" w:hAnsi="Times New Roman" w:cs="Times New Roman"/>
+          <w:sz w:val="24"/>
+          <w:szCs w:val="24"/>
+          <w:lang w:val="en-US"/>
+        </w:rPr>
+        <w:t xml:space="preserve">, 2009; 2014; Mitchell, De </w:t>
+      </w:r>
+      <w:proofErr w:type="spellStart"/>
+      <w:r>
+        <w:rPr>
+          <w:rFonts w:ascii="Times New Roman" w:hAnsi="Times New Roman" w:cs="Times New Roman"/>
+          <w:sz w:val="24"/>
+          <w:szCs w:val="24"/>
+          <w:lang w:val="en-US"/>
+        </w:rPr>
+        <w:t>Houwer</w:t>
+      </w:r>
+      <w:proofErr w:type="spellEnd"/>
+      <w:r>
+        <w:rPr>
+          <w:rFonts w:ascii="Times New Roman" w:hAnsi="Times New Roman" w:cs="Times New Roman"/>
+          <w:sz w:val="24"/>
+          <w:szCs w:val="24"/>
+          <w:lang w:val="en-US"/>
+        </w:rPr>
+        <w:t xml:space="preserve">, &amp; </w:t>
+      </w:r>
+      <w:proofErr w:type="spellStart"/>
+      <w:r>
+        <w:rPr>
+          <w:rFonts w:ascii="Times New Roman" w:hAnsi="Times New Roman" w:cs="Times New Roman"/>
+          <w:sz w:val="24"/>
+          <w:szCs w:val="24"/>
+          <w:lang w:val="en-US"/>
+        </w:rPr>
+        <w:t>Lovibond</w:t>
+      </w:r>
+      <w:proofErr w:type="spellEnd"/>
+      <w:r>
+        <w:rPr>
+          <w:rFonts w:ascii="Times New Roman" w:hAnsi="Times New Roman" w:cs="Times New Roman"/>
+          <w:sz w:val="24"/>
+          <w:szCs w:val="24"/>
+          <w:lang w:val="en-US"/>
+        </w:rPr>
+        <w:t xml:space="preserve">, 2009). </w:t>
       </w:r>
       <w:r>
         <w:rPr>
@@ -36018,7 +37480,47 @@
           <w:szCs w:val="24"/>
           <w:lang w:val="en-US"/>
         </w:rPr>
-        <w:t xml:space="preserve">”). It is this inferred proposition that mediates the subsequent change in liking (for more see Van Dessel, Hughes, &amp; De Houwer, 2019). </w:t>
+        <w:t xml:space="preserve">”). It is this inferred proposition that mediates the subsequent change in liking (for more see Van </w:t>
+      </w:r>
+      <w:proofErr w:type="spellStart"/>
+      <w:r>
+        <w:rPr>
+          <w:rFonts w:ascii="Times New Roman" w:hAnsi="Times New Roman" w:cs="Times New Roman"/>
+          <w:sz w:val="24"/>
+          <w:szCs w:val="24"/>
+          <w:lang w:val="en-US"/>
+        </w:rPr>
+        <w:t>Dessel</w:t>
+      </w:r>
+      <w:proofErr w:type="spellEnd"/>
+      <w:r>
+        <w:rPr>
+          <w:rFonts w:ascii="Times New Roman" w:hAnsi="Times New Roman" w:cs="Times New Roman"/>
+          <w:sz w:val="24"/>
+          <w:szCs w:val="24"/>
+          <w:lang w:val="en-US"/>
+        </w:rPr>
+        <w:t xml:space="preserve">, Hughes, &amp; De </w:t>
+      </w:r>
+      <w:proofErr w:type="spellStart"/>
+      <w:r>
+        <w:rPr>
+          <w:rFonts w:ascii="Times New Roman" w:hAnsi="Times New Roman" w:cs="Times New Roman"/>
+          <w:sz w:val="24"/>
+          <w:szCs w:val="24"/>
+          <w:lang w:val="en-US"/>
+        </w:rPr>
+        <w:t>Houwer</w:t>
+      </w:r>
+      <w:proofErr w:type="spellEnd"/>
+      <w:r>
+        <w:rPr>
+          <w:rFonts w:ascii="Times New Roman" w:hAnsi="Times New Roman" w:cs="Times New Roman"/>
+          <w:sz w:val="24"/>
+          <w:szCs w:val="24"/>
+          <w:lang w:val="en-US"/>
+        </w:rPr>
+        <w:t xml:space="preserve">, 2019). </w:t>
       </w:r>
     </w:p>
     <w:p>
@@ -36493,14 +37995,105 @@
         <w:lastRenderedPageBreak/>
         <w:t xml:space="preserve">For instance, </w:t>
       </w:r>
-      <w:r>
-        <w:rPr>
-          <w:rFonts w:ascii="Times New Roman" w:hAnsi="Times New Roman" w:cs="Times New Roman"/>
-          <w:sz w:val="24"/>
-          <w:szCs w:val="24"/>
-          <w:lang w:val="en-US"/>
-        </w:rPr>
-        <w:t xml:space="preserve">Mattavelli, Avishai, Perugini, Richetin, and Sheeran (2017) used the Self-Referencing task, an IR-based paradigm in which stimuli are related with the (generally positive) concept of self, to countercondition green vegetables in a population of participants who did not like green vegetables. This intervention led to more positive implicit attitudes towards green vegetables and to an increased intention to consume them in future. </w:t>
+      <w:proofErr w:type="spellStart"/>
+      <w:r>
+        <w:rPr>
+          <w:rFonts w:ascii="Times New Roman" w:hAnsi="Times New Roman" w:cs="Times New Roman"/>
+          <w:sz w:val="24"/>
+          <w:szCs w:val="24"/>
+          <w:lang w:val="en-US"/>
+        </w:rPr>
+        <w:t>Mattavelli</w:t>
+      </w:r>
+      <w:proofErr w:type="spellEnd"/>
+      <w:r>
+        <w:rPr>
+          <w:rFonts w:ascii="Times New Roman" w:hAnsi="Times New Roman" w:cs="Times New Roman"/>
+          <w:sz w:val="24"/>
+          <w:szCs w:val="24"/>
+          <w:lang w:val="en-US"/>
+        </w:rPr>
+        <w:t xml:space="preserve">, </w:t>
+      </w:r>
+      <w:proofErr w:type="spellStart"/>
+      <w:r>
+        <w:rPr>
+          <w:rFonts w:ascii="Times New Roman" w:hAnsi="Times New Roman" w:cs="Times New Roman"/>
+          <w:sz w:val="24"/>
+          <w:szCs w:val="24"/>
+          <w:lang w:val="en-US"/>
+        </w:rPr>
+        <w:t>Avishai</w:t>
+      </w:r>
+      <w:proofErr w:type="spellEnd"/>
+      <w:r>
+        <w:rPr>
+          <w:rFonts w:ascii="Times New Roman" w:hAnsi="Times New Roman" w:cs="Times New Roman"/>
+          <w:sz w:val="24"/>
+          <w:szCs w:val="24"/>
+          <w:lang w:val="en-US"/>
+        </w:rPr>
+        <w:t xml:space="preserve">, </w:t>
+      </w:r>
+      <w:proofErr w:type="spellStart"/>
+      <w:r>
+        <w:rPr>
+          <w:rFonts w:ascii="Times New Roman" w:hAnsi="Times New Roman" w:cs="Times New Roman"/>
+          <w:sz w:val="24"/>
+          <w:szCs w:val="24"/>
+          <w:lang w:val="en-US"/>
+        </w:rPr>
+        <w:t>Perugini</w:t>
+      </w:r>
+      <w:proofErr w:type="spellEnd"/>
+      <w:r>
+        <w:rPr>
+          <w:rFonts w:ascii="Times New Roman" w:hAnsi="Times New Roman" w:cs="Times New Roman"/>
+          <w:sz w:val="24"/>
+          <w:szCs w:val="24"/>
+          <w:lang w:val="en-US"/>
+        </w:rPr>
+        <w:t xml:space="preserve">, </w:t>
+      </w:r>
+      <w:proofErr w:type="spellStart"/>
+      <w:r>
+        <w:rPr>
+          <w:rFonts w:ascii="Times New Roman" w:hAnsi="Times New Roman" w:cs="Times New Roman"/>
+          <w:sz w:val="24"/>
+          <w:szCs w:val="24"/>
+          <w:lang w:val="en-US"/>
+        </w:rPr>
+        <w:t>Richetin</w:t>
+      </w:r>
+      <w:proofErr w:type="spellEnd"/>
+      <w:r>
+        <w:rPr>
+          <w:rFonts w:ascii="Times New Roman" w:hAnsi="Times New Roman" w:cs="Times New Roman"/>
+          <w:sz w:val="24"/>
+          <w:szCs w:val="24"/>
+          <w:lang w:val="en-US"/>
+        </w:rPr>
+        <w:t xml:space="preserve">, and </w:t>
+      </w:r>
+      <w:proofErr w:type="spellStart"/>
+      <w:r>
+        <w:rPr>
+          <w:rFonts w:ascii="Times New Roman" w:hAnsi="Times New Roman" w:cs="Times New Roman"/>
+          <w:sz w:val="24"/>
+          <w:szCs w:val="24"/>
+          <w:lang w:val="en-US"/>
+        </w:rPr>
+        <w:t>Sheeran</w:t>
+      </w:r>
+      <w:proofErr w:type="spellEnd"/>
+      <w:r>
+        <w:rPr>
+          <w:rFonts w:ascii="Times New Roman" w:hAnsi="Times New Roman" w:cs="Times New Roman"/>
+          <w:sz w:val="24"/>
+          <w:szCs w:val="24"/>
+          <w:lang w:val="en-US"/>
+        </w:rPr>
+        <w:t xml:space="preserve"> (2017) used the Self-Referencing task, an IR-based paradigm in which stimuli are related with the (generally positive) concept of self, to countercondition green vegetables in a population of participants who did not like green vegetables. This intervention led to more positive implicit attitudes towards green vegetables and to an increased intention to consume them in future. </w:t>
       </w:r>
       <w:r>
         <w:rPr>
@@ -37092,8 +38685,6 @@
         </w:rPr>
         <w:t>recognize</w:t>
       </w:r>
-      <w:bookmarkStart w:id="0" w:name="_GoBack"/>
-      <w:bookmarkEnd w:id="0"/>
       <w:r>
         <w:rPr>
           <w:rFonts w:ascii="Times New Roman" w:eastAsia="Times New Roman" w:hAnsi="Times New Roman" w:cs="Times New Roman"/>
@@ -37797,16 +39388,18 @@
           <w:lang w:val="en-US"/>
         </w:rPr>
       </w:pPr>
+      <w:proofErr w:type="spellStart"/>
       <w:r>
         <w:rPr>
           <w:rFonts w:ascii="Times New Roman" w:hAnsi="Times New Roman" w:cs="Times New Roman"/>
           <w:sz w:val="24"/>
           <w:szCs w:val="24"/>
           <w:shd w:val="clear" w:color="auto" w:fill="FFFFFF"/>
-          <w:lang w:val="nl-BE"/>
-        </w:rPr>
-        <w:t xml:space="preserve">Baeyens, F., Crombez, G., Van den Bergh, O., &amp; Eelen, P. (1988). </w:t>
-      </w:r>
+          <w:lang w:val="en-US"/>
+        </w:rPr>
+        <w:t>Baeyens</w:t>
+      </w:r>
+      <w:proofErr w:type="spellEnd"/>
       <w:r>
         <w:rPr>
           <w:rFonts w:ascii="Times New Roman" w:hAnsi="Times New Roman" w:cs="Times New Roman"/>
@@ -37815,6 +39408,60 @@
           <w:shd w:val="clear" w:color="auto" w:fill="FFFFFF"/>
           <w:lang w:val="en-US"/>
         </w:rPr>
+        <w:t xml:space="preserve">, F., </w:t>
+      </w:r>
+      <w:proofErr w:type="spellStart"/>
+      <w:r>
+        <w:rPr>
+          <w:rFonts w:ascii="Times New Roman" w:hAnsi="Times New Roman" w:cs="Times New Roman"/>
+          <w:sz w:val="24"/>
+          <w:szCs w:val="24"/>
+          <w:shd w:val="clear" w:color="auto" w:fill="FFFFFF"/>
+          <w:lang w:val="en-US"/>
+        </w:rPr>
+        <w:t>Crombez</w:t>
+      </w:r>
+      <w:proofErr w:type="spellEnd"/>
+      <w:r>
+        <w:rPr>
+          <w:rFonts w:ascii="Times New Roman" w:hAnsi="Times New Roman" w:cs="Times New Roman"/>
+          <w:sz w:val="24"/>
+          <w:szCs w:val="24"/>
+          <w:shd w:val="clear" w:color="auto" w:fill="FFFFFF"/>
+          <w:lang w:val="en-US"/>
+        </w:rPr>
+        <w:t xml:space="preserve">, G., Van den Bergh, O., &amp; </w:t>
+      </w:r>
+      <w:proofErr w:type="spellStart"/>
+      <w:r>
+        <w:rPr>
+          <w:rFonts w:ascii="Times New Roman" w:hAnsi="Times New Roman" w:cs="Times New Roman"/>
+          <w:sz w:val="24"/>
+          <w:szCs w:val="24"/>
+          <w:shd w:val="clear" w:color="auto" w:fill="FFFFFF"/>
+          <w:lang w:val="en-US"/>
+        </w:rPr>
+        <w:t>Eelen</w:t>
+      </w:r>
+      <w:proofErr w:type="spellEnd"/>
+      <w:r>
+        <w:rPr>
+          <w:rFonts w:ascii="Times New Roman" w:hAnsi="Times New Roman" w:cs="Times New Roman"/>
+          <w:sz w:val="24"/>
+          <w:szCs w:val="24"/>
+          <w:shd w:val="clear" w:color="auto" w:fill="FFFFFF"/>
+          <w:lang w:val="en-US"/>
+        </w:rPr>
+        <w:t xml:space="preserve">, P. (1988). </w:t>
+      </w:r>
+      <w:r>
+        <w:rPr>
+          <w:rFonts w:ascii="Times New Roman" w:hAnsi="Times New Roman" w:cs="Times New Roman"/>
+          <w:sz w:val="24"/>
+          <w:szCs w:val="24"/>
+          <w:shd w:val="clear" w:color="auto" w:fill="FFFFFF"/>
+          <w:lang w:val="en-US"/>
+        </w:rPr>
         <w:t>Once in contact always in contact: Evaluative conditioning is resistant to extinction. </w:t>
       </w:r>
       <w:r>
@@ -37827,7 +39474,33 @@
           <w:shd w:val="clear" w:color="auto" w:fill="FFFFFF"/>
           <w:lang w:val="en-US"/>
         </w:rPr>
-        <w:t>Advances in Behaviour Research and Therapy</w:t>
+        <w:t xml:space="preserve">Advances in </w:t>
+      </w:r>
+      <w:proofErr w:type="spellStart"/>
+      <w:r>
+        <w:rPr>
+          <w:rFonts w:ascii="Times New Roman" w:hAnsi="Times New Roman" w:cs="Times New Roman"/>
+          <w:i/>
+          <w:iCs/>
+          <w:sz w:val="24"/>
+          <w:szCs w:val="24"/>
+          <w:shd w:val="clear" w:color="auto" w:fill="FFFFFF"/>
+          <w:lang w:val="en-US"/>
+        </w:rPr>
+        <w:t>Behaviour</w:t>
+      </w:r>
+      <w:proofErr w:type="spellEnd"/>
+      <w:r>
+        <w:rPr>
+          <w:rFonts w:ascii="Times New Roman" w:hAnsi="Times New Roman" w:cs="Times New Roman"/>
+          <w:i/>
+          <w:iCs/>
+          <w:sz w:val="24"/>
+          <w:szCs w:val="24"/>
+          <w:shd w:val="clear" w:color="auto" w:fill="FFFFFF"/>
+          <w:lang w:val="en-US"/>
+        </w:rPr>
+        <w:t xml:space="preserve"> Research and Therapy</w:t>
       </w:r>
       <w:r>
         <w:rPr>
@@ -37986,15 +39659,49 @@
           <w:lang w:val="en-US"/>
         </w:rPr>
       </w:pPr>
+      <w:proofErr w:type="spellStart"/>
       <w:r>
         <w:rPr>
           <w:rFonts w:ascii="Times New Roman" w:hAnsi="Times New Roman" w:cs="Times New Roman"/>
           <w:sz w:val="24"/>
           <w:szCs w:val="24"/>
           <w:shd w:val="clear" w:color="auto" w:fill="FFFFFF"/>
-          <w:lang w:val="de-DE"/>
-        </w:rPr>
-        <w:t xml:space="preserve">Blechert, J., Michael, T., Williams, S. L., Purkis, H. M., &amp; Wilhelm, F. H. (2008). </w:t>
+          <w:lang w:val="en-US"/>
+        </w:rPr>
+        <w:t>Blechert</w:t>
+      </w:r>
+      <w:proofErr w:type="spellEnd"/>
+      <w:r>
+        <w:rPr>
+          <w:rFonts w:ascii="Times New Roman" w:hAnsi="Times New Roman" w:cs="Times New Roman"/>
+          <w:sz w:val="24"/>
+          <w:szCs w:val="24"/>
+          <w:shd w:val="clear" w:color="auto" w:fill="FFFFFF"/>
+          <w:lang w:val="en-US"/>
+        </w:rPr>
+        <w:t xml:space="preserve">, J., Michael, T., Williams, S. L., </w:t>
+      </w:r>
+      <w:proofErr w:type="spellStart"/>
+      <w:r>
+        <w:rPr>
+          <w:rFonts w:ascii="Times New Roman" w:hAnsi="Times New Roman" w:cs="Times New Roman"/>
+          <w:sz w:val="24"/>
+          <w:szCs w:val="24"/>
+          <w:shd w:val="clear" w:color="auto" w:fill="FFFFFF"/>
+          <w:lang w:val="en-US"/>
+        </w:rPr>
+        <w:t>Purkis</w:t>
+      </w:r>
+      <w:proofErr w:type="spellEnd"/>
+      <w:r>
+        <w:rPr>
+          <w:rFonts w:ascii="Times New Roman" w:hAnsi="Times New Roman" w:cs="Times New Roman"/>
+          <w:sz w:val="24"/>
+          <w:szCs w:val="24"/>
+          <w:shd w:val="clear" w:color="auto" w:fill="FFFFFF"/>
+          <w:lang w:val="en-US"/>
+        </w:rPr>
+        <w:t xml:space="preserve">, H. M., &amp; Wilhelm, F. H. (2008). </w:t>
       </w:r>
       <w:r>
         <w:rPr>
@@ -38066,6 +39773,7 @@
           <w:lang w:val="en-US"/>
         </w:rPr>
       </w:pPr>
+      <w:proofErr w:type="spellStart"/>
       <w:r>
         <w:rPr>
           <w:rFonts w:ascii="Times New Roman" w:hAnsi="Times New Roman" w:cs="Times New Roman"/>
@@ -38074,7 +39782,18 @@
           <w:shd w:val="clear" w:color="auto" w:fill="FFFFFF"/>
           <w:lang w:val="en-US"/>
         </w:rPr>
-        <w:t>Bouton, M. E. (2004). Context and behavioral processes in extinction.</w:t>
+        <w:t>Bouton</w:t>
+      </w:r>
+      <w:proofErr w:type="spellEnd"/>
+      <w:r>
+        <w:rPr>
+          <w:rFonts w:ascii="Times New Roman" w:hAnsi="Times New Roman" w:cs="Times New Roman"/>
+          <w:sz w:val="24"/>
+          <w:szCs w:val="24"/>
+          <w:shd w:val="clear" w:color="auto" w:fill="FFFFFF"/>
+          <w:lang w:val="en-US"/>
+        </w:rPr>
+        <w:t>, M. E. (2004). Context and behavioral processes in extinction.</w:t>
       </w:r>
       <w:r>
         <w:rPr>
@@ -38167,7 +39886,29 @@
           <w:szCs w:val="24"/>
           <w:lang w:val="en-US"/>
         </w:rPr>
-        <w:t xml:space="preserve">De Houwer, J. (2007). A conceptual and theoretical analysis of evaluative conditioning. </w:t>
+        <w:t xml:space="preserve">De </w:t>
+      </w:r>
+      <w:proofErr w:type="spellStart"/>
+      <w:r>
+        <w:rPr>
+          <w:rFonts w:ascii="Times New Roman" w:hAnsi="Times New Roman" w:cs="Times New Roman"/>
+          <w:bCs/>
+          <w:sz w:val="24"/>
+          <w:szCs w:val="24"/>
+          <w:lang w:val="en-US"/>
+        </w:rPr>
+        <w:t>Houwer</w:t>
+      </w:r>
+      <w:proofErr w:type="spellEnd"/>
+      <w:r>
+        <w:rPr>
+          <w:rFonts w:ascii="Times New Roman" w:hAnsi="Times New Roman" w:cs="Times New Roman"/>
+          <w:bCs/>
+          <w:sz w:val="24"/>
+          <w:szCs w:val="24"/>
+          <w:lang w:val="en-US"/>
+        </w:rPr>
+        <w:t xml:space="preserve">, J. (2007). A conceptual and theoretical analysis of evaluative conditioning. </w:t>
       </w:r>
       <w:r>
         <w:rPr>
@@ -38354,18 +40095,53 @@
           <w:shd w:val="clear" w:color="auto" w:fill="FFFFFF"/>
           <w:lang w:val="en-US"/>
         </w:rPr>
-        <w:t xml:space="preserve">De Houwer, J., Barnes-Holmes, D., &amp; Moors, A. (2013). What is learning? On the nature and merits of a functional definition of learning. </w:t>
-      </w:r>
-      <w:r>
-        <w:rPr>
-          <w:rFonts w:ascii="Times New Roman" w:hAnsi="Times New Roman" w:cs="Times New Roman"/>
-          <w:i/>
+        <w:t xml:space="preserve">De </w:t>
+      </w:r>
+      <w:proofErr w:type="spellStart"/>
+      <w:r>
+        <w:rPr>
+          <w:rFonts w:ascii="Times New Roman" w:hAnsi="Times New Roman" w:cs="Times New Roman"/>
           <w:sz w:val="24"/>
           <w:szCs w:val="24"/>
           <w:shd w:val="clear" w:color="auto" w:fill="FFFFFF"/>
           <w:lang w:val="en-US"/>
         </w:rPr>
-        <w:t>Psychonomic Bulletin &amp; Review, 20(4)</w:t>
+        <w:t>Houwer</w:t>
+      </w:r>
+      <w:proofErr w:type="spellEnd"/>
+      <w:r>
+        <w:rPr>
+          <w:rFonts w:ascii="Times New Roman" w:hAnsi="Times New Roman" w:cs="Times New Roman"/>
+          <w:sz w:val="24"/>
+          <w:szCs w:val="24"/>
+          <w:shd w:val="clear" w:color="auto" w:fill="FFFFFF"/>
+          <w:lang w:val="en-US"/>
+        </w:rPr>
+        <w:t xml:space="preserve">, J., Barnes-Holmes, D., &amp; Moors, A. (2013). What is learning? On the nature and merits of a functional definition of learning. </w:t>
+      </w:r>
+      <w:proofErr w:type="spellStart"/>
+      <w:r>
+        <w:rPr>
+          <w:rFonts w:ascii="Times New Roman" w:hAnsi="Times New Roman" w:cs="Times New Roman"/>
+          <w:i/>
+          <w:sz w:val="24"/>
+          <w:szCs w:val="24"/>
+          <w:shd w:val="clear" w:color="auto" w:fill="FFFFFF"/>
+          <w:lang w:val="en-US"/>
+        </w:rPr>
+        <w:t>Psychonomic</w:t>
+      </w:r>
+      <w:proofErr w:type="spellEnd"/>
+      <w:r>
+        <w:rPr>
+          <w:rFonts w:ascii="Times New Roman" w:hAnsi="Times New Roman" w:cs="Times New Roman"/>
+          <w:i/>
+          <w:sz w:val="24"/>
+          <w:szCs w:val="24"/>
+          <w:shd w:val="clear" w:color="auto" w:fill="FFFFFF"/>
+          <w:lang w:val="en-US"/>
+        </w:rPr>
+        <w:t xml:space="preserve"> Bulletin &amp; Review, 20(4)</w:t>
       </w:r>
       <w:r>
         <w:rPr>
@@ -38401,7 +40177,29 @@
           <w:shd w:val="clear" w:color="auto" w:fill="FFFFFF"/>
           <w:lang w:val="en-US"/>
         </w:rPr>
-        <w:t>De Houwer, J., &amp; Hughes, S. (</w:t>
+        <w:t xml:space="preserve">De </w:t>
+      </w:r>
+      <w:proofErr w:type="spellStart"/>
+      <w:r>
+        <w:rPr>
+          <w:rFonts w:ascii="Times New Roman" w:hAnsi="Times New Roman" w:cs="Times New Roman"/>
+          <w:sz w:val="24"/>
+          <w:szCs w:val="24"/>
+          <w:shd w:val="clear" w:color="auto" w:fill="FFFFFF"/>
+          <w:lang w:val="en-US"/>
+        </w:rPr>
+        <w:t>Houwer</w:t>
+      </w:r>
+      <w:proofErr w:type="spellEnd"/>
+      <w:r>
+        <w:rPr>
+          <w:rFonts w:ascii="Times New Roman" w:hAnsi="Times New Roman" w:cs="Times New Roman"/>
+          <w:sz w:val="24"/>
+          <w:szCs w:val="24"/>
+          <w:shd w:val="clear" w:color="auto" w:fill="FFFFFF"/>
+          <w:lang w:val="en-US"/>
+        </w:rPr>
+        <w:t>, J., &amp; Hughes, S. (</w:t>
       </w:r>
       <w:r>
         <w:rPr>
@@ -38470,7 +40268,73 @@
           <w:lang w:val="en-US"/>
         </w:rPr>
         <w:lastRenderedPageBreak/>
-        <w:t xml:space="preserve">De Houwer, J., Richetin, J., Hughes, S., &amp; Perugini, M. (2019). </w:t>
+        <w:t xml:space="preserve">De </w:t>
+      </w:r>
+      <w:proofErr w:type="spellStart"/>
+      <w:r>
+        <w:rPr>
+          <w:rFonts w:ascii="Times New Roman" w:hAnsi="Times New Roman" w:cs="Times New Roman"/>
+          <w:bCs/>
+          <w:sz w:val="24"/>
+          <w:szCs w:val="24"/>
+          <w:lang w:val="en-US"/>
+        </w:rPr>
+        <w:t>Houwer</w:t>
+      </w:r>
+      <w:proofErr w:type="spellEnd"/>
+      <w:r>
+        <w:rPr>
+          <w:rFonts w:ascii="Times New Roman" w:hAnsi="Times New Roman" w:cs="Times New Roman"/>
+          <w:bCs/>
+          <w:sz w:val="24"/>
+          <w:szCs w:val="24"/>
+          <w:lang w:val="en-US"/>
+        </w:rPr>
+        <w:t xml:space="preserve">, J., </w:t>
+      </w:r>
+      <w:proofErr w:type="spellStart"/>
+      <w:r>
+        <w:rPr>
+          <w:rFonts w:ascii="Times New Roman" w:hAnsi="Times New Roman" w:cs="Times New Roman"/>
+          <w:bCs/>
+          <w:sz w:val="24"/>
+          <w:szCs w:val="24"/>
+          <w:lang w:val="en-US"/>
+        </w:rPr>
+        <w:t>Richetin</w:t>
+      </w:r>
+      <w:proofErr w:type="spellEnd"/>
+      <w:r>
+        <w:rPr>
+          <w:rFonts w:ascii="Times New Roman" w:hAnsi="Times New Roman" w:cs="Times New Roman"/>
+          <w:bCs/>
+          <w:sz w:val="24"/>
+          <w:szCs w:val="24"/>
+          <w:lang w:val="en-US"/>
+        </w:rPr>
+        <w:t xml:space="preserve">, J., Hughes, S., &amp; </w:t>
+      </w:r>
+      <w:proofErr w:type="spellStart"/>
+      <w:r>
+        <w:rPr>
+          <w:rFonts w:ascii="Times New Roman" w:hAnsi="Times New Roman" w:cs="Times New Roman"/>
+          <w:bCs/>
+          <w:sz w:val="24"/>
+          <w:szCs w:val="24"/>
+          <w:lang w:val="en-US"/>
+        </w:rPr>
+        <w:t>Perugini</w:t>
+      </w:r>
+      <w:proofErr w:type="spellEnd"/>
+      <w:r>
+        <w:rPr>
+          <w:rFonts w:ascii="Times New Roman" w:hAnsi="Times New Roman" w:cs="Times New Roman"/>
+          <w:bCs/>
+          <w:sz w:val="24"/>
+          <w:szCs w:val="24"/>
+          <w:lang w:val="en-US"/>
+        </w:rPr>
+        <w:t xml:space="preserve">, M. (2019). </w:t>
       </w:r>
       <w:r>
         <w:rPr>
@@ -38528,8 +40392,9 @@
           <w:szCs w:val="24"/>
           <w:lang w:val="en-US"/>
         </w:rPr>
-        <w:t xml:space="preserve">Ebert, I. D., Steffens, M. C., von Stülpnagel, R., &amp; Jelenec, P. (2009). </w:t>
-      </w:r>
+        <w:t xml:space="preserve">Ebert, I. D., Steffens, M. C., von </w:t>
+      </w:r>
+      <w:proofErr w:type="spellStart"/>
       <w:r>
         <w:rPr>
           <w:rFonts w:ascii="Times New Roman" w:hAnsi="Times New Roman" w:cs="Times New Roman"/>
@@ -38538,6 +40403,49 @@
           <w:szCs w:val="24"/>
           <w:lang w:val="en-US"/>
         </w:rPr>
+        <w:t>Stülpnagel</w:t>
+      </w:r>
+      <w:proofErr w:type="spellEnd"/>
+      <w:r>
+        <w:rPr>
+          <w:rFonts w:ascii="Times New Roman" w:hAnsi="Times New Roman" w:cs="Times New Roman"/>
+          <w:bCs/>
+          <w:sz w:val="24"/>
+          <w:szCs w:val="24"/>
+          <w:lang w:val="en-US"/>
+        </w:rPr>
+        <w:t xml:space="preserve">, R., &amp; </w:t>
+      </w:r>
+      <w:proofErr w:type="spellStart"/>
+      <w:r>
+        <w:rPr>
+          <w:rFonts w:ascii="Times New Roman" w:hAnsi="Times New Roman" w:cs="Times New Roman"/>
+          <w:bCs/>
+          <w:sz w:val="24"/>
+          <w:szCs w:val="24"/>
+          <w:lang w:val="en-US"/>
+        </w:rPr>
+        <w:t>Jelenec</w:t>
+      </w:r>
+      <w:proofErr w:type="spellEnd"/>
+      <w:r>
+        <w:rPr>
+          <w:rFonts w:ascii="Times New Roman" w:hAnsi="Times New Roman" w:cs="Times New Roman"/>
+          <w:bCs/>
+          <w:sz w:val="24"/>
+          <w:szCs w:val="24"/>
+          <w:lang w:val="en-US"/>
+        </w:rPr>
+        <w:t xml:space="preserve">, P. (2009). </w:t>
+      </w:r>
+      <w:r>
+        <w:rPr>
+          <w:rFonts w:ascii="Times New Roman" w:hAnsi="Times New Roman" w:cs="Times New Roman"/>
+          <w:bCs/>
+          <w:sz w:val="24"/>
+          <w:szCs w:val="24"/>
+          <w:lang w:val="en-US"/>
+        </w:rPr>
         <w:t>How to like yourself</w:t>
       </w:r>
       <w:r>
@@ -38582,6 +40490,7 @@
         </w:rPr>
         <w:t xml:space="preserve"> </w:t>
       </w:r>
+      <w:proofErr w:type="spellStart"/>
       <w:r>
         <w:rPr>
           <w:rFonts w:ascii="Times New Roman" w:hAnsi="Times New Roman" w:cs="Times New Roman"/>
@@ -38591,7 +40500,67 @@
           <w:szCs w:val="24"/>
           <w:lang w:val="nl-BE"/>
         </w:rPr>
-        <w:t>Experimental Social Psychology, 45,</w:t>
+        <w:t>Experimental</w:t>
+      </w:r>
+      <w:proofErr w:type="spellEnd"/>
+      <w:r>
+        <w:rPr>
+          <w:rFonts w:ascii="Times New Roman" w:hAnsi="Times New Roman" w:cs="Times New Roman"/>
+          <w:bCs/>
+          <w:i/>
+          <w:sz w:val="24"/>
+          <w:szCs w:val="24"/>
+          <w:lang w:val="nl-BE"/>
+        </w:rPr>
+        <w:t xml:space="preserve"> </w:t>
+      </w:r>
+      <w:proofErr w:type="spellStart"/>
+      <w:r>
+        <w:rPr>
+          <w:rFonts w:ascii="Times New Roman" w:hAnsi="Times New Roman" w:cs="Times New Roman"/>
+          <w:bCs/>
+          <w:i/>
+          <w:sz w:val="24"/>
+          <w:szCs w:val="24"/>
+          <w:lang w:val="nl-BE"/>
+        </w:rPr>
+        <w:t>Social</w:t>
+      </w:r>
+      <w:proofErr w:type="spellEnd"/>
+      <w:r>
+        <w:rPr>
+          <w:rFonts w:ascii="Times New Roman" w:hAnsi="Times New Roman" w:cs="Times New Roman"/>
+          <w:bCs/>
+          <w:i/>
+          <w:sz w:val="24"/>
+          <w:szCs w:val="24"/>
+          <w:lang w:val="nl-BE"/>
+        </w:rPr>
+        <w:t xml:space="preserve"> </w:t>
+      </w:r>
+      <w:proofErr w:type="spellStart"/>
+      <w:r>
+        <w:rPr>
+          <w:rFonts w:ascii="Times New Roman" w:hAnsi="Times New Roman" w:cs="Times New Roman"/>
+          <w:bCs/>
+          <w:i/>
+          <w:sz w:val="24"/>
+          <w:szCs w:val="24"/>
+          <w:lang w:val="nl-BE"/>
+        </w:rPr>
+        <w:t>Psychology</w:t>
+      </w:r>
+      <w:proofErr w:type="spellEnd"/>
+      <w:r>
+        <w:rPr>
+          <w:rFonts w:ascii="Times New Roman" w:hAnsi="Times New Roman" w:cs="Times New Roman"/>
+          <w:bCs/>
+          <w:i/>
+          <w:sz w:val="24"/>
+          <w:szCs w:val="24"/>
+          <w:lang w:val="nl-BE"/>
+        </w:rPr>
+        <w:t>, 45,</w:t>
       </w:r>
       <w:r>
         <w:rPr>
@@ -38614,13 +40583,23 @@
           <w:lang w:val="en-US"/>
         </w:rPr>
       </w:pPr>
+      <w:proofErr w:type="spellStart"/>
       <w:r>
         <w:rPr>
           <w:rFonts w:ascii="Times New Roman" w:hAnsi="Times New Roman" w:cs="Times New Roman"/>
           <w:sz w:val="24"/>
           <w:lang w:val="nl-BE"/>
         </w:rPr>
-        <w:t xml:space="preserve">Eder, A. B., Krishna, A., &amp; Van Dessel, P. (2019). </w:t>
+        <w:t>Eder</w:t>
+      </w:r>
+      <w:proofErr w:type="spellEnd"/>
+      <w:r>
+        <w:rPr>
+          <w:rFonts w:ascii="Times New Roman" w:hAnsi="Times New Roman" w:cs="Times New Roman"/>
+          <w:sz w:val="24"/>
+          <w:lang w:val="nl-BE"/>
+        </w:rPr>
+        <w:t xml:space="preserve">, A. B., Krishna, A., &amp; Van Dessel, P. (2019). </w:t>
       </w:r>
       <w:r>
         <w:rPr>
@@ -38698,7 +40677,25 @@
           <w:sz w:val="24"/>
           <w:lang w:val="en-US"/>
         </w:rPr>
-        <w:t xml:space="preserve">Engelhard, I. M., Leer, A., Lange, E., &amp; Olatunji, B. O. (2014). </w:t>
+        <w:t xml:space="preserve">Engelhard, I. M., Leer, A., Lange, E., &amp; </w:t>
+      </w:r>
+      <w:proofErr w:type="spellStart"/>
+      <w:r>
+        <w:rPr>
+          <w:rFonts w:ascii="Times New Roman" w:hAnsi="Times New Roman" w:cs="Times New Roman"/>
+          <w:sz w:val="24"/>
+          <w:lang w:val="en-US"/>
+        </w:rPr>
+        <w:t>Olatunji</w:t>
+      </w:r>
+      <w:proofErr w:type="spellEnd"/>
+      <w:r>
+        <w:rPr>
+          <w:rFonts w:ascii="Times New Roman" w:hAnsi="Times New Roman" w:cs="Times New Roman"/>
+          <w:sz w:val="24"/>
+          <w:lang w:val="en-US"/>
+        </w:rPr>
+        <w:t xml:space="preserve">, B. O. (2014). </w:t>
       </w:r>
       <w:r>
         <w:rPr>
@@ -38765,6 +40762,7 @@
           <w:lang w:val="en-US"/>
         </w:rPr>
       </w:pPr>
+      <w:proofErr w:type="spellStart"/>
       <w:r>
         <w:rPr>
           <w:rFonts w:ascii="Times New Roman" w:hAnsi="Times New Roman" w:cs="Times New Roman"/>
@@ -38773,7 +40771,84 @@
           <w:shd w:val="clear" w:color="auto" w:fill="FFFFFF"/>
           <w:lang w:val="en-US"/>
         </w:rPr>
-        <w:t xml:space="preserve">Gawronski, B., Rydell, R. J., De Houwer, J., Brannon, S. M., Ye, Y., Vervliet, B., &amp; Hu, X. (2018). </w:t>
+        <w:t>Gawronski</w:t>
+      </w:r>
+      <w:proofErr w:type="spellEnd"/>
+      <w:r>
+        <w:rPr>
+          <w:rFonts w:ascii="Times New Roman" w:hAnsi="Times New Roman" w:cs="Times New Roman"/>
+          <w:sz w:val="24"/>
+          <w:szCs w:val="24"/>
+          <w:shd w:val="clear" w:color="auto" w:fill="FFFFFF"/>
+          <w:lang w:val="en-US"/>
+        </w:rPr>
+        <w:t xml:space="preserve">, B., </w:t>
+      </w:r>
+      <w:proofErr w:type="spellStart"/>
+      <w:r>
+        <w:rPr>
+          <w:rFonts w:ascii="Times New Roman" w:hAnsi="Times New Roman" w:cs="Times New Roman"/>
+          <w:sz w:val="24"/>
+          <w:szCs w:val="24"/>
+          <w:shd w:val="clear" w:color="auto" w:fill="FFFFFF"/>
+          <w:lang w:val="en-US"/>
+        </w:rPr>
+        <w:t>Rydell</w:t>
+      </w:r>
+      <w:proofErr w:type="spellEnd"/>
+      <w:r>
+        <w:rPr>
+          <w:rFonts w:ascii="Times New Roman" w:hAnsi="Times New Roman" w:cs="Times New Roman"/>
+          <w:sz w:val="24"/>
+          <w:szCs w:val="24"/>
+          <w:shd w:val="clear" w:color="auto" w:fill="FFFFFF"/>
+          <w:lang w:val="en-US"/>
+        </w:rPr>
+        <w:t xml:space="preserve">, R. J., De </w:t>
+      </w:r>
+      <w:proofErr w:type="spellStart"/>
+      <w:r>
+        <w:rPr>
+          <w:rFonts w:ascii="Times New Roman" w:hAnsi="Times New Roman" w:cs="Times New Roman"/>
+          <w:sz w:val="24"/>
+          <w:szCs w:val="24"/>
+          <w:shd w:val="clear" w:color="auto" w:fill="FFFFFF"/>
+          <w:lang w:val="en-US"/>
+        </w:rPr>
+        <w:t>Houwer</w:t>
+      </w:r>
+      <w:proofErr w:type="spellEnd"/>
+      <w:r>
+        <w:rPr>
+          <w:rFonts w:ascii="Times New Roman" w:hAnsi="Times New Roman" w:cs="Times New Roman"/>
+          <w:sz w:val="24"/>
+          <w:szCs w:val="24"/>
+          <w:shd w:val="clear" w:color="auto" w:fill="FFFFFF"/>
+          <w:lang w:val="en-US"/>
+        </w:rPr>
+        <w:t xml:space="preserve">, J., Brannon, S. M., Ye, Y., </w:t>
+      </w:r>
+      <w:proofErr w:type="spellStart"/>
+      <w:r>
+        <w:rPr>
+          <w:rFonts w:ascii="Times New Roman" w:hAnsi="Times New Roman" w:cs="Times New Roman"/>
+          <w:sz w:val="24"/>
+          <w:szCs w:val="24"/>
+          <w:shd w:val="clear" w:color="auto" w:fill="FFFFFF"/>
+          <w:lang w:val="en-US"/>
+        </w:rPr>
+        <w:t>Vervliet</w:t>
+      </w:r>
+      <w:proofErr w:type="spellEnd"/>
+      <w:r>
+        <w:rPr>
+          <w:rFonts w:ascii="Times New Roman" w:hAnsi="Times New Roman" w:cs="Times New Roman"/>
+          <w:sz w:val="24"/>
+          <w:szCs w:val="24"/>
+          <w:shd w:val="clear" w:color="auto" w:fill="FFFFFF"/>
+          <w:lang w:val="en-US"/>
+        </w:rPr>
+        <w:t xml:space="preserve">, B., &amp; Hu, X. (2018). </w:t>
       </w:r>
       <w:r>
         <w:rPr>
@@ -38902,6 +40977,7 @@
           <w:lang w:val="en-US"/>
         </w:rPr>
       </w:pPr>
+      <w:proofErr w:type="spellStart"/>
       <w:r>
         <w:rPr>
           <w:rFonts w:ascii="Times New Roman" w:hAnsi="Times New Roman" w:cs="Times New Roman"/>
@@ -38910,7 +40986,40 @@
           <w:szCs w:val="24"/>
           <w:lang w:val="en-US"/>
         </w:rPr>
-        <w:t xml:space="preserve">Gast, A., &amp; Rothermund, K. (2011). I like it because I said that I like it: Evaluative conditioning effects can be based on stimulus-response learning. </w:t>
+        <w:t>Gast</w:t>
+      </w:r>
+      <w:proofErr w:type="spellEnd"/>
+      <w:r>
+        <w:rPr>
+          <w:rFonts w:ascii="Times New Roman" w:hAnsi="Times New Roman" w:cs="Times New Roman"/>
+          <w:bCs/>
+          <w:sz w:val="24"/>
+          <w:szCs w:val="24"/>
+          <w:lang w:val="en-US"/>
+        </w:rPr>
+        <w:t xml:space="preserve">, A., &amp; </w:t>
+      </w:r>
+      <w:proofErr w:type="spellStart"/>
+      <w:r>
+        <w:rPr>
+          <w:rFonts w:ascii="Times New Roman" w:hAnsi="Times New Roman" w:cs="Times New Roman"/>
+          <w:bCs/>
+          <w:sz w:val="24"/>
+          <w:szCs w:val="24"/>
+          <w:lang w:val="en-US"/>
+        </w:rPr>
+        <w:t>Rothermund</w:t>
+      </w:r>
+      <w:proofErr w:type="spellEnd"/>
+      <w:r>
+        <w:rPr>
+          <w:rFonts w:ascii="Times New Roman" w:hAnsi="Times New Roman" w:cs="Times New Roman"/>
+          <w:bCs/>
+          <w:sz w:val="24"/>
+          <w:szCs w:val="24"/>
+          <w:lang w:val="en-US"/>
+        </w:rPr>
+        <w:t xml:space="preserve">, K. (2011). I like it because I said that I like it: Evaluative conditioning effects can be based on stimulus-response learning. </w:t>
       </w:r>
       <w:r>
         <w:rPr>
@@ -38957,7 +41066,51 @@
           <w:szCs w:val="24"/>
           <w:lang w:val="en-US"/>
         </w:rPr>
-        <w:t xml:space="preserve">Greenwald, A. G., Nosek, B. A., &amp; Banaji, M. R. (2003). Understanding and using the Implicit Association Test: I. An improved scoring algorithm. </w:t>
+        <w:t xml:space="preserve">Greenwald, A. G., </w:t>
+      </w:r>
+      <w:proofErr w:type="spellStart"/>
+      <w:r>
+        <w:rPr>
+          <w:rFonts w:ascii="Times New Roman" w:hAnsi="Times New Roman" w:cs="Times New Roman"/>
+          <w:bCs/>
+          <w:sz w:val="24"/>
+          <w:szCs w:val="24"/>
+          <w:lang w:val="en-US"/>
+        </w:rPr>
+        <w:t>Nosek</w:t>
+      </w:r>
+      <w:proofErr w:type="spellEnd"/>
+      <w:r>
+        <w:rPr>
+          <w:rFonts w:ascii="Times New Roman" w:hAnsi="Times New Roman" w:cs="Times New Roman"/>
+          <w:bCs/>
+          <w:sz w:val="24"/>
+          <w:szCs w:val="24"/>
+          <w:lang w:val="en-US"/>
+        </w:rPr>
+        <w:t xml:space="preserve">, B. A., &amp; </w:t>
+      </w:r>
+      <w:proofErr w:type="spellStart"/>
+      <w:r>
+        <w:rPr>
+          <w:rFonts w:ascii="Times New Roman" w:hAnsi="Times New Roman" w:cs="Times New Roman"/>
+          <w:bCs/>
+          <w:sz w:val="24"/>
+          <w:szCs w:val="24"/>
+          <w:lang w:val="en-US"/>
+        </w:rPr>
+        <w:t>Banaji</w:t>
+      </w:r>
+      <w:proofErr w:type="spellEnd"/>
+      <w:r>
+        <w:rPr>
+          <w:rFonts w:ascii="Times New Roman" w:hAnsi="Times New Roman" w:cs="Times New Roman"/>
+          <w:bCs/>
+          <w:sz w:val="24"/>
+          <w:szCs w:val="24"/>
+          <w:lang w:val="en-US"/>
+        </w:rPr>
+        <w:t xml:space="preserve">, M. R. (2003). Understanding and using the Implicit Association Test: I. An improved scoring algorithm. </w:t>
       </w:r>
       <w:r>
         <w:rPr>
@@ -39006,6 +41159,7 @@
         </w:rPr>
         <w:t xml:space="preserve">Hasselblad, V., &amp; Hedges, L. V. (1995). Meta-analysis of screening and diagnostic tests. </w:t>
       </w:r>
+      <w:proofErr w:type="spellStart"/>
       <w:r>
         <w:rPr>
           <w:rFonts w:ascii="Times New Roman" w:hAnsi="Times New Roman" w:cs="Times New Roman"/>
@@ -39015,7 +41169,19 @@
           <w:shd w:val="clear" w:color="auto" w:fill="FFFFFF"/>
           <w:lang w:val="nl-BE"/>
         </w:rPr>
-        <w:t>Psychological Bulletin, 117(1)</w:t>
+        <w:t>Psychological</w:t>
+      </w:r>
+      <w:proofErr w:type="spellEnd"/>
+      <w:r>
+        <w:rPr>
+          <w:rFonts w:ascii="Times New Roman" w:hAnsi="Times New Roman" w:cs="Times New Roman"/>
+          <w:i/>
+          <w:sz w:val="24"/>
+          <w:szCs w:val="24"/>
+          <w:shd w:val="clear" w:color="auto" w:fill="FFFFFF"/>
+          <w:lang w:val="nl-BE"/>
+        </w:rPr>
+        <w:t xml:space="preserve"> Bulletin, 117(1)</w:t>
       </w:r>
       <w:r>
         <w:rPr>
@@ -39043,6 +41209,7 @@
           <w:lang w:val="en-US"/>
         </w:rPr>
       </w:pPr>
+      <w:proofErr w:type="spellStart"/>
       <w:r>
         <w:rPr>
           <w:rFonts w:ascii="Times New Roman" w:hAnsi="Times New Roman" w:cs="Times New Roman"/>
@@ -39052,7 +41219,84 @@
           <w:lang w:val="nl-BE"/>
         </w:rPr>
         <w:lastRenderedPageBreak/>
-        <w:t xml:space="preserve">Hofmann, W., De Houwer, J., Perugini, M., Baeyens, F., &amp; Crombez, G. (2010). </w:t>
+        <w:t>Hofmann</w:t>
+      </w:r>
+      <w:proofErr w:type="spellEnd"/>
+      <w:r>
+        <w:rPr>
+          <w:rFonts w:ascii="Times New Roman" w:hAnsi="Times New Roman" w:cs="Times New Roman"/>
+          <w:bCs/>
+          <w:sz w:val="24"/>
+          <w:szCs w:val="24"/>
+          <w:lang w:val="nl-BE"/>
+        </w:rPr>
+        <w:t xml:space="preserve">, W., De Houwer, J., </w:t>
+      </w:r>
+      <w:proofErr w:type="spellStart"/>
+      <w:r>
+        <w:rPr>
+          <w:rFonts w:ascii="Times New Roman" w:hAnsi="Times New Roman" w:cs="Times New Roman"/>
+          <w:bCs/>
+          <w:sz w:val="24"/>
+          <w:szCs w:val="24"/>
+          <w:lang w:val="nl-BE"/>
+        </w:rPr>
+        <w:t>Perugini</w:t>
+      </w:r>
+      <w:proofErr w:type="spellEnd"/>
+      <w:r>
+        <w:rPr>
+          <w:rFonts w:ascii="Times New Roman" w:hAnsi="Times New Roman" w:cs="Times New Roman"/>
+          <w:bCs/>
+          <w:sz w:val="24"/>
+          <w:szCs w:val="24"/>
+          <w:lang w:val="nl-BE"/>
+        </w:rPr>
+        <w:t xml:space="preserve">, M., </w:t>
+      </w:r>
+      <w:proofErr w:type="spellStart"/>
+      <w:r>
+        <w:rPr>
+          <w:rFonts w:ascii="Times New Roman" w:hAnsi="Times New Roman" w:cs="Times New Roman"/>
+          <w:bCs/>
+          <w:sz w:val="24"/>
+          <w:szCs w:val="24"/>
+          <w:lang w:val="nl-BE"/>
+        </w:rPr>
+        <w:t>Baeyens</w:t>
+      </w:r>
+      <w:proofErr w:type="spellEnd"/>
+      <w:r>
+        <w:rPr>
+          <w:rFonts w:ascii="Times New Roman" w:hAnsi="Times New Roman" w:cs="Times New Roman"/>
+          <w:bCs/>
+          <w:sz w:val="24"/>
+          <w:szCs w:val="24"/>
+          <w:lang w:val="nl-BE"/>
+        </w:rPr>
+        <w:t xml:space="preserve">, F., &amp; </w:t>
+      </w:r>
+      <w:proofErr w:type="spellStart"/>
+      <w:r>
+        <w:rPr>
+          <w:rFonts w:ascii="Times New Roman" w:hAnsi="Times New Roman" w:cs="Times New Roman"/>
+          <w:bCs/>
+          <w:sz w:val="24"/>
+          <w:szCs w:val="24"/>
+          <w:lang w:val="nl-BE"/>
+        </w:rPr>
+        <w:t>Crombez</w:t>
+      </w:r>
+      <w:proofErr w:type="spellEnd"/>
+      <w:r>
+        <w:rPr>
+          <w:rFonts w:ascii="Times New Roman" w:hAnsi="Times New Roman" w:cs="Times New Roman"/>
+          <w:bCs/>
+          <w:sz w:val="24"/>
+          <w:szCs w:val="24"/>
+          <w:lang w:val="nl-BE"/>
+        </w:rPr>
+        <w:t xml:space="preserve">, G. (2010). </w:t>
       </w:r>
       <w:r>
         <w:rPr>
@@ -39105,7 +41349,43 @@
           <w:sz w:val="24"/>
           <w:lang w:val="en-US"/>
         </w:rPr>
-        <w:t>Hu, X., Gawronski, B., &amp; Balas, R. (2017). Propositional Versus Dual-Process Accounts of</w:t>
+        <w:t xml:space="preserve">Hu, X., </w:t>
+      </w:r>
+      <w:proofErr w:type="spellStart"/>
+      <w:r>
+        <w:rPr>
+          <w:rFonts w:ascii="Times New Roman" w:hAnsi="Times New Roman" w:cs="Times New Roman"/>
+          <w:sz w:val="24"/>
+          <w:lang w:val="en-US"/>
+        </w:rPr>
+        <w:t>Gawronski</w:t>
+      </w:r>
+      <w:proofErr w:type="spellEnd"/>
+      <w:r>
+        <w:rPr>
+          <w:rFonts w:ascii="Times New Roman" w:hAnsi="Times New Roman" w:cs="Times New Roman"/>
+          <w:sz w:val="24"/>
+          <w:lang w:val="en-US"/>
+        </w:rPr>
+        <w:t xml:space="preserve">, B., &amp; </w:t>
+      </w:r>
+      <w:proofErr w:type="spellStart"/>
+      <w:r>
+        <w:rPr>
+          <w:rFonts w:ascii="Times New Roman" w:hAnsi="Times New Roman" w:cs="Times New Roman"/>
+          <w:sz w:val="24"/>
+          <w:lang w:val="en-US"/>
+        </w:rPr>
+        <w:t>Balas</w:t>
+      </w:r>
+      <w:proofErr w:type="spellEnd"/>
+      <w:r>
+        <w:rPr>
+          <w:rFonts w:ascii="Times New Roman" w:hAnsi="Times New Roman" w:cs="Times New Roman"/>
+          <w:sz w:val="24"/>
+          <w:lang w:val="en-US"/>
+        </w:rPr>
+        <w:t>, R. (2017). Propositional Versus Dual-Process Accounts of</w:t>
       </w:r>
       <w:r>
         <w:rPr>
@@ -39198,7 +41478,51 @@
           <w:shd w:val="clear" w:color="auto" w:fill="FFFFFF"/>
           <w:lang w:val="en-US"/>
         </w:rPr>
-        <w:t>Hughes, S., De Houwer, J., &amp; Perugini, M. (2016). Expanding the boundaries of evaluative learning research: How intersecting regularities shape our likes and dislikes. </w:t>
+        <w:t xml:space="preserve">Hughes, S., De </w:t>
+      </w:r>
+      <w:proofErr w:type="spellStart"/>
+      <w:r>
+        <w:rPr>
+          <w:rFonts w:ascii="Times New Roman" w:hAnsi="Times New Roman" w:cs="Times New Roman"/>
+          <w:sz w:val="24"/>
+          <w:szCs w:val="24"/>
+          <w:shd w:val="clear" w:color="auto" w:fill="FFFFFF"/>
+          <w:lang w:val="en-US"/>
+        </w:rPr>
+        <w:t>Houwer</w:t>
+      </w:r>
+      <w:proofErr w:type="spellEnd"/>
+      <w:r>
+        <w:rPr>
+          <w:rFonts w:ascii="Times New Roman" w:hAnsi="Times New Roman" w:cs="Times New Roman"/>
+          <w:sz w:val="24"/>
+          <w:szCs w:val="24"/>
+          <w:shd w:val="clear" w:color="auto" w:fill="FFFFFF"/>
+          <w:lang w:val="en-US"/>
+        </w:rPr>
+        <w:t xml:space="preserve">, J., &amp; </w:t>
+      </w:r>
+      <w:proofErr w:type="spellStart"/>
+      <w:r>
+        <w:rPr>
+          <w:rFonts w:ascii="Times New Roman" w:hAnsi="Times New Roman" w:cs="Times New Roman"/>
+          <w:sz w:val="24"/>
+          <w:szCs w:val="24"/>
+          <w:shd w:val="clear" w:color="auto" w:fill="FFFFFF"/>
+          <w:lang w:val="en-US"/>
+        </w:rPr>
+        <w:t>Perugini</w:t>
+      </w:r>
+      <w:proofErr w:type="spellEnd"/>
+      <w:r>
+        <w:rPr>
+          <w:rFonts w:ascii="Times New Roman" w:hAnsi="Times New Roman" w:cs="Times New Roman"/>
+          <w:sz w:val="24"/>
+          <w:szCs w:val="24"/>
+          <w:shd w:val="clear" w:color="auto" w:fill="FFFFFF"/>
+          <w:lang w:val="en-US"/>
+        </w:rPr>
+        <w:t>, M. (2016). Expanding the boundaries of evaluative learning research: How intersecting regularities shape our likes and dislikes. </w:t>
       </w:r>
       <w:r>
         <w:rPr>
@@ -39210,7 +41534,59 @@
           <w:shd w:val="clear" w:color="auto" w:fill="FFFFFF"/>
           <w:lang w:val="nl-BE"/>
         </w:rPr>
-        <w:t>Journal of Experimental Psychology: General</w:t>
+        <w:t xml:space="preserve">Journal of </w:t>
+      </w:r>
+      <w:proofErr w:type="spellStart"/>
+      <w:r>
+        <w:rPr>
+          <w:rFonts w:ascii="Times New Roman" w:hAnsi="Times New Roman" w:cs="Times New Roman"/>
+          <w:i/>
+          <w:iCs/>
+          <w:sz w:val="24"/>
+          <w:szCs w:val="24"/>
+          <w:shd w:val="clear" w:color="auto" w:fill="FFFFFF"/>
+          <w:lang w:val="nl-BE"/>
+        </w:rPr>
+        <w:t>Experimental</w:t>
+      </w:r>
+      <w:proofErr w:type="spellEnd"/>
+      <w:r>
+        <w:rPr>
+          <w:rFonts w:ascii="Times New Roman" w:hAnsi="Times New Roman" w:cs="Times New Roman"/>
+          <w:i/>
+          <w:iCs/>
+          <w:sz w:val="24"/>
+          <w:szCs w:val="24"/>
+          <w:shd w:val="clear" w:color="auto" w:fill="FFFFFF"/>
+          <w:lang w:val="nl-BE"/>
+        </w:rPr>
+        <w:t xml:space="preserve"> </w:t>
+      </w:r>
+      <w:proofErr w:type="spellStart"/>
+      <w:r>
+        <w:rPr>
+          <w:rFonts w:ascii="Times New Roman" w:hAnsi="Times New Roman" w:cs="Times New Roman"/>
+          <w:i/>
+          <w:iCs/>
+          <w:sz w:val="24"/>
+          <w:szCs w:val="24"/>
+          <w:shd w:val="clear" w:color="auto" w:fill="FFFFFF"/>
+          <w:lang w:val="nl-BE"/>
+        </w:rPr>
+        <w:t>Psychology</w:t>
+      </w:r>
+      <w:proofErr w:type="spellEnd"/>
+      <w:r>
+        <w:rPr>
+          <w:rFonts w:ascii="Times New Roman" w:hAnsi="Times New Roman" w:cs="Times New Roman"/>
+          <w:i/>
+          <w:iCs/>
+          <w:sz w:val="24"/>
+          <w:szCs w:val="24"/>
+          <w:shd w:val="clear" w:color="auto" w:fill="FFFFFF"/>
+          <w:lang w:val="nl-BE"/>
+        </w:rPr>
+        <w:t>: General</w:t>
       </w:r>
       <w:r>
         <w:rPr>
@@ -39269,7 +41645,51 @@
           <w:shd w:val="clear" w:color="auto" w:fill="FFFFFF"/>
           <w:lang w:val="nl-BE"/>
         </w:rPr>
-        <w:t xml:space="preserve">Kerkhof, I., Vansteenwegen, D., Baeyens, F., &amp; Hermans, D. (2011). </w:t>
+        <w:t xml:space="preserve">Kerkhof, I., </w:t>
+      </w:r>
+      <w:proofErr w:type="spellStart"/>
+      <w:r>
+        <w:rPr>
+          <w:rFonts w:ascii="Times New Roman" w:hAnsi="Times New Roman" w:cs="Times New Roman"/>
+          <w:sz w:val="24"/>
+          <w:szCs w:val="24"/>
+          <w:shd w:val="clear" w:color="auto" w:fill="FFFFFF"/>
+          <w:lang w:val="nl-BE"/>
+        </w:rPr>
+        <w:t>Vansteenwegen</w:t>
+      </w:r>
+      <w:proofErr w:type="spellEnd"/>
+      <w:r>
+        <w:rPr>
+          <w:rFonts w:ascii="Times New Roman" w:hAnsi="Times New Roman" w:cs="Times New Roman"/>
+          <w:sz w:val="24"/>
+          <w:szCs w:val="24"/>
+          <w:shd w:val="clear" w:color="auto" w:fill="FFFFFF"/>
+          <w:lang w:val="nl-BE"/>
+        </w:rPr>
+        <w:t xml:space="preserve">, D., </w:t>
+      </w:r>
+      <w:proofErr w:type="spellStart"/>
+      <w:r>
+        <w:rPr>
+          <w:rFonts w:ascii="Times New Roman" w:hAnsi="Times New Roman" w:cs="Times New Roman"/>
+          <w:sz w:val="24"/>
+          <w:szCs w:val="24"/>
+          <w:shd w:val="clear" w:color="auto" w:fill="FFFFFF"/>
+          <w:lang w:val="nl-BE"/>
+        </w:rPr>
+        <w:t>Baeyens</w:t>
+      </w:r>
+      <w:proofErr w:type="spellEnd"/>
+      <w:r>
+        <w:rPr>
+          <w:rFonts w:ascii="Times New Roman" w:hAnsi="Times New Roman" w:cs="Times New Roman"/>
+          <w:sz w:val="24"/>
+          <w:szCs w:val="24"/>
+          <w:shd w:val="clear" w:color="auto" w:fill="FFFFFF"/>
+          <w:lang w:val="nl-BE"/>
+        </w:rPr>
+        <w:t xml:space="preserve">, F., &amp; Hermans, D. (2011). </w:t>
       </w:r>
       <w:r>
         <w:rPr>
@@ -39297,6 +41717,7 @@
           <w:lang w:val="en-US"/>
         </w:rPr>
       </w:pPr>
+      <w:proofErr w:type="spellStart"/>
       <w:r>
         <w:rPr>
           <w:rFonts w:ascii="Times New Roman" w:hAnsi="Times New Roman" w:cs="Times New Roman"/>
@@ -39305,8 +41726,64 @@
           <w:shd w:val="clear" w:color="auto" w:fill="FFFFFF"/>
           <w:lang w:val="en-US"/>
         </w:rPr>
-        <w:t>Lipp, O. V., Mallan, K. M., Libera, M., &amp; Tan, M. (2010). The effects of verbal instruction on affective and expectancy learning. </w:t>
-      </w:r>
+        <w:t>Lipp</w:t>
+      </w:r>
+      <w:proofErr w:type="spellEnd"/>
+      <w:r>
+        <w:rPr>
+          <w:rFonts w:ascii="Times New Roman" w:hAnsi="Times New Roman" w:cs="Times New Roman"/>
+          <w:sz w:val="24"/>
+          <w:szCs w:val="24"/>
+          <w:shd w:val="clear" w:color="auto" w:fill="FFFFFF"/>
+          <w:lang w:val="en-US"/>
+        </w:rPr>
+        <w:t xml:space="preserve">, O. V., </w:t>
+      </w:r>
+      <w:proofErr w:type="spellStart"/>
+      <w:r>
+        <w:rPr>
+          <w:rFonts w:ascii="Times New Roman" w:hAnsi="Times New Roman" w:cs="Times New Roman"/>
+          <w:sz w:val="24"/>
+          <w:szCs w:val="24"/>
+          <w:shd w:val="clear" w:color="auto" w:fill="FFFFFF"/>
+          <w:lang w:val="en-US"/>
+        </w:rPr>
+        <w:t>Mallan</w:t>
+      </w:r>
+      <w:proofErr w:type="spellEnd"/>
+      <w:r>
+        <w:rPr>
+          <w:rFonts w:ascii="Times New Roman" w:hAnsi="Times New Roman" w:cs="Times New Roman"/>
+          <w:sz w:val="24"/>
+          <w:szCs w:val="24"/>
+          <w:shd w:val="clear" w:color="auto" w:fill="FFFFFF"/>
+          <w:lang w:val="en-US"/>
+        </w:rPr>
+        <w:t xml:space="preserve">, K. M., </w:t>
+      </w:r>
+      <w:proofErr w:type="spellStart"/>
+      <w:r>
+        <w:rPr>
+          <w:rFonts w:ascii="Times New Roman" w:hAnsi="Times New Roman" w:cs="Times New Roman"/>
+          <w:sz w:val="24"/>
+          <w:szCs w:val="24"/>
+          <w:shd w:val="clear" w:color="auto" w:fill="FFFFFF"/>
+          <w:lang w:val="en-US"/>
+        </w:rPr>
+        <w:t>Libera</w:t>
+      </w:r>
+      <w:proofErr w:type="spellEnd"/>
+      <w:r>
+        <w:rPr>
+          <w:rFonts w:ascii="Times New Roman" w:hAnsi="Times New Roman" w:cs="Times New Roman"/>
+          <w:sz w:val="24"/>
+          <w:szCs w:val="24"/>
+          <w:shd w:val="clear" w:color="auto" w:fill="FFFFFF"/>
+          <w:lang w:val="en-US"/>
+        </w:rPr>
+        <w:t>, M., &amp; Tan, M. (2010). The effects of verbal instruction on affective and expectancy learning. </w:t>
+      </w:r>
+      <w:proofErr w:type="spellStart"/>
       <w:r>
         <w:rPr>
           <w:rFonts w:ascii="Times New Roman" w:hAnsi="Times New Roman" w:cs="Times New Roman"/>
@@ -39317,7 +41794,20 @@
           <w:shd w:val="clear" w:color="auto" w:fill="FFFFFF"/>
           <w:lang w:val="en-US"/>
         </w:rPr>
-        <w:t>Behaviour Research and Therapy</w:t>
+        <w:t>Behaviour</w:t>
+      </w:r>
+      <w:proofErr w:type="spellEnd"/>
+      <w:r>
+        <w:rPr>
+          <w:rFonts w:ascii="Times New Roman" w:hAnsi="Times New Roman" w:cs="Times New Roman"/>
+          <w:i/>
+          <w:iCs/>
+          <w:sz w:val="24"/>
+          <w:szCs w:val="24"/>
+          <w:shd w:val="clear" w:color="auto" w:fill="FFFFFF"/>
+          <w:lang w:val="en-US"/>
+        </w:rPr>
+        <w:t xml:space="preserve"> Research and Therapy</w:t>
       </w:r>
       <w:r>
         <w:rPr>
@@ -39367,6 +41857,7 @@
           <w:lang w:val="en-US"/>
         </w:rPr>
       </w:pPr>
+      <w:proofErr w:type="spellStart"/>
       <w:r>
         <w:rPr>
           <w:rFonts w:ascii="Times New Roman" w:hAnsi="Times New Roman" w:cs="Times New Roman"/>
@@ -39375,7 +41866,62 @@
           <w:shd w:val="clear" w:color="auto" w:fill="FFFFFF"/>
           <w:lang w:val="en-US"/>
         </w:rPr>
-        <w:t>Lipp, O. V., Oughton, N., &amp; LeLievre, J. (2003). Evaluative learning in human Pavlovian conditioning: Extinct, but still there?. </w:t>
+        <w:t>Lipp</w:t>
+      </w:r>
+      <w:proofErr w:type="spellEnd"/>
+      <w:r>
+        <w:rPr>
+          <w:rFonts w:ascii="Times New Roman" w:hAnsi="Times New Roman" w:cs="Times New Roman"/>
+          <w:sz w:val="24"/>
+          <w:szCs w:val="24"/>
+          <w:shd w:val="clear" w:color="auto" w:fill="FFFFFF"/>
+          <w:lang w:val="en-US"/>
+        </w:rPr>
+        <w:t xml:space="preserve">, O. V., </w:t>
+      </w:r>
+      <w:proofErr w:type="spellStart"/>
+      <w:r>
+        <w:rPr>
+          <w:rFonts w:ascii="Times New Roman" w:hAnsi="Times New Roman" w:cs="Times New Roman"/>
+          <w:sz w:val="24"/>
+          <w:szCs w:val="24"/>
+          <w:shd w:val="clear" w:color="auto" w:fill="FFFFFF"/>
+          <w:lang w:val="en-US"/>
+        </w:rPr>
+        <w:t>Oughton</w:t>
+      </w:r>
+      <w:proofErr w:type="spellEnd"/>
+      <w:r>
+        <w:rPr>
+          <w:rFonts w:ascii="Times New Roman" w:hAnsi="Times New Roman" w:cs="Times New Roman"/>
+          <w:sz w:val="24"/>
+          <w:szCs w:val="24"/>
+          <w:shd w:val="clear" w:color="auto" w:fill="FFFFFF"/>
+          <w:lang w:val="en-US"/>
+        </w:rPr>
+        <w:t xml:space="preserve">, N., &amp; </w:t>
+      </w:r>
+      <w:proofErr w:type="spellStart"/>
+      <w:r>
+        <w:rPr>
+          <w:rFonts w:ascii="Times New Roman" w:hAnsi="Times New Roman" w:cs="Times New Roman"/>
+          <w:sz w:val="24"/>
+          <w:szCs w:val="24"/>
+          <w:shd w:val="clear" w:color="auto" w:fill="FFFFFF"/>
+          <w:lang w:val="en-US"/>
+        </w:rPr>
+        <w:t>LeLievre</w:t>
+      </w:r>
+      <w:proofErr w:type="spellEnd"/>
+      <w:r>
+        <w:rPr>
+          <w:rFonts w:ascii="Times New Roman" w:hAnsi="Times New Roman" w:cs="Times New Roman"/>
+          <w:sz w:val="24"/>
+          <w:szCs w:val="24"/>
+          <w:shd w:val="clear" w:color="auto" w:fill="FFFFFF"/>
+          <w:lang w:val="en-US"/>
+        </w:rPr>
+        <w:t>, J. (2003). Evaluative learning in human Pavlovian conditioning: Extinct, but still there?. </w:t>
       </w:r>
       <w:r>
         <w:rPr>
@@ -39515,6 +42061,7 @@
           <w:lang w:val="en-US"/>
         </w:rPr>
       </w:pPr>
+      <w:proofErr w:type="spellStart"/>
       <w:r>
         <w:rPr>
           <w:rFonts w:ascii="Times New Roman" w:hAnsi="Times New Roman" w:cs="Times New Roman"/>
@@ -39523,7 +42070,106 @@
           <w:shd w:val="clear" w:color="auto" w:fill="FFFFFF"/>
           <w:lang w:val="en-US"/>
         </w:rPr>
-        <w:t>Mattavelli, S., Avishai, A., Perugini, M., Richetin, J., &amp; Sheeran, P. (2017). How Can Implicit and Explicit Attitudes Both Be Changed? Testing Two Interventions to Promote Consumption of Green Vegetables. </w:t>
+        <w:t>Mattavelli</w:t>
+      </w:r>
+      <w:proofErr w:type="spellEnd"/>
+      <w:r>
+        <w:rPr>
+          <w:rFonts w:ascii="Times New Roman" w:hAnsi="Times New Roman" w:cs="Times New Roman"/>
+          <w:sz w:val="24"/>
+          <w:szCs w:val="24"/>
+          <w:shd w:val="clear" w:color="auto" w:fill="FFFFFF"/>
+          <w:lang w:val="en-US"/>
+        </w:rPr>
+        <w:t xml:space="preserve">, S., </w:t>
+      </w:r>
+      <w:proofErr w:type="spellStart"/>
+      <w:r>
+        <w:rPr>
+          <w:rFonts w:ascii="Times New Roman" w:hAnsi="Times New Roman" w:cs="Times New Roman"/>
+          <w:sz w:val="24"/>
+          <w:szCs w:val="24"/>
+          <w:shd w:val="clear" w:color="auto" w:fill="FFFFFF"/>
+          <w:lang w:val="en-US"/>
+        </w:rPr>
+        <w:t>Avishai</w:t>
+      </w:r>
+      <w:proofErr w:type="spellEnd"/>
+      <w:r>
+        <w:rPr>
+          <w:rFonts w:ascii="Times New Roman" w:hAnsi="Times New Roman" w:cs="Times New Roman"/>
+          <w:sz w:val="24"/>
+          <w:szCs w:val="24"/>
+          <w:shd w:val="clear" w:color="auto" w:fill="FFFFFF"/>
+          <w:lang w:val="en-US"/>
+        </w:rPr>
+        <w:t xml:space="preserve">, A., </w:t>
+      </w:r>
+      <w:proofErr w:type="spellStart"/>
+      <w:r>
+        <w:rPr>
+          <w:rFonts w:ascii="Times New Roman" w:hAnsi="Times New Roman" w:cs="Times New Roman"/>
+          <w:sz w:val="24"/>
+          <w:szCs w:val="24"/>
+          <w:shd w:val="clear" w:color="auto" w:fill="FFFFFF"/>
+          <w:lang w:val="en-US"/>
+        </w:rPr>
+        <w:t>Perugini</w:t>
+      </w:r>
+      <w:proofErr w:type="spellEnd"/>
+      <w:r>
+        <w:rPr>
+          <w:rFonts w:ascii="Times New Roman" w:hAnsi="Times New Roman" w:cs="Times New Roman"/>
+          <w:sz w:val="24"/>
+          <w:szCs w:val="24"/>
+          <w:shd w:val="clear" w:color="auto" w:fill="FFFFFF"/>
+          <w:lang w:val="en-US"/>
+        </w:rPr>
+        <w:t xml:space="preserve">, M., </w:t>
+      </w:r>
+      <w:proofErr w:type="spellStart"/>
+      <w:r>
+        <w:rPr>
+          <w:rFonts w:ascii="Times New Roman" w:hAnsi="Times New Roman" w:cs="Times New Roman"/>
+          <w:sz w:val="24"/>
+          <w:szCs w:val="24"/>
+          <w:shd w:val="clear" w:color="auto" w:fill="FFFFFF"/>
+          <w:lang w:val="en-US"/>
+        </w:rPr>
+        <w:t>Richetin</w:t>
+      </w:r>
+      <w:proofErr w:type="spellEnd"/>
+      <w:r>
+        <w:rPr>
+          <w:rFonts w:ascii="Times New Roman" w:hAnsi="Times New Roman" w:cs="Times New Roman"/>
+          <w:sz w:val="24"/>
+          <w:szCs w:val="24"/>
+          <w:shd w:val="clear" w:color="auto" w:fill="FFFFFF"/>
+          <w:lang w:val="en-US"/>
+        </w:rPr>
+        <w:t xml:space="preserve">, J., &amp; </w:t>
+      </w:r>
+      <w:proofErr w:type="spellStart"/>
+      <w:r>
+        <w:rPr>
+          <w:rFonts w:ascii="Times New Roman" w:hAnsi="Times New Roman" w:cs="Times New Roman"/>
+          <w:sz w:val="24"/>
+          <w:szCs w:val="24"/>
+          <w:shd w:val="clear" w:color="auto" w:fill="FFFFFF"/>
+          <w:lang w:val="en-US"/>
+        </w:rPr>
+        <w:t>Sheeran</w:t>
+      </w:r>
+      <w:proofErr w:type="spellEnd"/>
+      <w:r>
+        <w:rPr>
+          <w:rFonts w:ascii="Times New Roman" w:hAnsi="Times New Roman" w:cs="Times New Roman"/>
+          <w:sz w:val="24"/>
+          <w:szCs w:val="24"/>
+          <w:shd w:val="clear" w:color="auto" w:fill="FFFFFF"/>
+          <w:lang w:val="en-US"/>
+        </w:rPr>
+        <w:t>, P. (2017). How Can Implicit and Explicit Attitudes Both Be Changed? Testing Two Interventions to Promote Consumption of Green Vegetables. </w:t>
       </w:r>
       <w:r>
         <w:rPr>
@@ -39563,6 +42209,7 @@
           <w:lang w:val="en-US"/>
         </w:rPr>
       </w:pPr>
+      <w:proofErr w:type="spellStart"/>
       <w:r>
         <w:rPr>
           <w:rFonts w:ascii="Times New Roman" w:hAnsi="Times New Roman" w:cs="Times New Roman"/>
@@ -39571,7 +42218,84 @@
           <w:shd w:val="clear" w:color="auto" w:fill="FFFFFF"/>
           <w:lang w:val="en-US"/>
         </w:rPr>
-        <w:t>Mattavelli, S., Richetin, J., Gallucci, M., &amp; Perugini, M. (2017). The Self-Referencing task: Theoretical overview and empirical evidence. </w:t>
+        <w:t>Mattavelli</w:t>
+      </w:r>
+      <w:proofErr w:type="spellEnd"/>
+      <w:r>
+        <w:rPr>
+          <w:rFonts w:ascii="Times New Roman" w:hAnsi="Times New Roman" w:cs="Times New Roman"/>
+          <w:sz w:val="24"/>
+          <w:szCs w:val="24"/>
+          <w:shd w:val="clear" w:color="auto" w:fill="FFFFFF"/>
+          <w:lang w:val="en-US"/>
+        </w:rPr>
+        <w:t xml:space="preserve">, S., </w:t>
+      </w:r>
+      <w:proofErr w:type="spellStart"/>
+      <w:r>
+        <w:rPr>
+          <w:rFonts w:ascii="Times New Roman" w:hAnsi="Times New Roman" w:cs="Times New Roman"/>
+          <w:sz w:val="24"/>
+          <w:szCs w:val="24"/>
+          <w:shd w:val="clear" w:color="auto" w:fill="FFFFFF"/>
+          <w:lang w:val="en-US"/>
+        </w:rPr>
+        <w:t>Richetin</w:t>
+      </w:r>
+      <w:proofErr w:type="spellEnd"/>
+      <w:r>
+        <w:rPr>
+          <w:rFonts w:ascii="Times New Roman" w:hAnsi="Times New Roman" w:cs="Times New Roman"/>
+          <w:sz w:val="24"/>
+          <w:szCs w:val="24"/>
+          <w:shd w:val="clear" w:color="auto" w:fill="FFFFFF"/>
+          <w:lang w:val="en-US"/>
+        </w:rPr>
+        <w:t xml:space="preserve">, J., </w:t>
+      </w:r>
+      <w:proofErr w:type="spellStart"/>
+      <w:r>
+        <w:rPr>
+          <w:rFonts w:ascii="Times New Roman" w:hAnsi="Times New Roman" w:cs="Times New Roman"/>
+          <w:sz w:val="24"/>
+          <w:szCs w:val="24"/>
+          <w:shd w:val="clear" w:color="auto" w:fill="FFFFFF"/>
+          <w:lang w:val="en-US"/>
+        </w:rPr>
+        <w:t>Gallucci</w:t>
+      </w:r>
+      <w:proofErr w:type="spellEnd"/>
+      <w:r>
+        <w:rPr>
+          <w:rFonts w:ascii="Times New Roman" w:hAnsi="Times New Roman" w:cs="Times New Roman"/>
+          <w:sz w:val="24"/>
+          <w:szCs w:val="24"/>
+          <w:shd w:val="clear" w:color="auto" w:fill="FFFFFF"/>
+          <w:lang w:val="en-US"/>
+        </w:rPr>
+        <w:t xml:space="preserve">, M., &amp; </w:t>
+      </w:r>
+      <w:proofErr w:type="spellStart"/>
+      <w:r>
+        <w:rPr>
+          <w:rFonts w:ascii="Times New Roman" w:hAnsi="Times New Roman" w:cs="Times New Roman"/>
+          <w:sz w:val="24"/>
+          <w:szCs w:val="24"/>
+          <w:shd w:val="clear" w:color="auto" w:fill="FFFFFF"/>
+          <w:lang w:val="en-US"/>
+        </w:rPr>
+        <w:t>Perugini</w:t>
+      </w:r>
+      <w:proofErr w:type="spellEnd"/>
+      <w:r>
+        <w:rPr>
+          <w:rFonts w:ascii="Times New Roman" w:hAnsi="Times New Roman" w:cs="Times New Roman"/>
+          <w:sz w:val="24"/>
+          <w:szCs w:val="24"/>
+          <w:shd w:val="clear" w:color="auto" w:fill="FFFFFF"/>
+          <w:lang w:val="en-US"/>
+        </w:rPr>
+        <w:t>, M. (2017). The Self-Referencing task: Theoretical overview and empirical evidence. </w:t>
       </w:r>
       <w:r>
         <w:rPr>
@@ -39803,7 +42527,73 @@
           <w:szCs w:val="24"/>
           <w:lang w:val="en-US"/>
         </w:rPr>
-        <w:t xml:space="preserve">Moreland, R. L., &amp; Topolinski, S. (2010). The Mere Exposure Phenomenon: A LingeringMelody by Robert Zajonc. </w:t>
+        <w:t xml:space="preserve">Moreland, R. L., &amp; </w:t>
+      </w:r>
+      <w:proofErr w:type="spellStart"/>
+      <w:r>
+        <w:rPr>
+          <w:rFonts w:ascii="Times New Roman" w:hAnsi="Times New Roman" w:cs="Times New Roman"/>
+          <w:bCs/>
+          <w:sz w:val="24"/>
+          <w:szCs w:val="24"/>
+          <w:lang w:val="en-US"/>
+        </w:rPr>
+        <w:t>Topolinski</w:t>
+      </w:r>
+      <w:proofErr w:type="spellEnd"/>
+      <w:r>
+        <w:rPr>
+          <w:rFonts w:ascii="Times New Roman" w:hAnsi="Times New Roman" w:cs="Times New Roman"/>
+          <w:bCs/>
+          <w:sz w:val="24"/>
+          <w:szCs w:val="24"/>
+          <w:lang w:val="en-US"/>
+        </w:rPr>
+        <w:t xml:space="preserve">, S. (2010). The Mere Exposure Phenomenon: A </w:t>
+      </w:r>
+      <w:proofErr w:type="spellStart"/>
+      <w:r>
+        <w:rPr>
+          <w:rFonts w:ascii="Times New Roman" w:hAnsi="Times New Roman" w:cs="Times New Roman"/>
+          <w:bCs/>
+          <w:sz w:val="24"/>
+          <w:szCs w:val="24"/>
+          <w:lang w:val="en-US"/>
+        </w:rPr>
+        <w:t>LingeringMelody</w:t>
+      </w:r>
+      <w:proofErr w:type="spellEnd"/>
+      <w:r>
+        <w:rPr>
+          <w:rFonts w:ascii="Times New Roman" w:hAnsi="Times New Roman" w:cs="Times New Roman"/>
+          <w:bCs/>
+          <w:sz w:val="24"/>
+          <w:szCs w:val="24"/>
+          <w:lang w:val="en-US"/>
+        </w:rPr>
+        <w:t xml:space="preserve"> by Robert </w:t>
+      </w:r>
+      <w:proofErr w:type="spellStart"/>
+      <w:r>
+        <w:rPr>
+          <w:rFonts w:ascii="Times New Roman" w:hAnsi="Times New Roman" w:cs="Times New Roman"/>
+          <w:bCs/>
+          <w:sz w:val="24"/>
+          <w:szCs w:val="24"/>
+          <w:lang w:val="en-US"/>
+        </w:rPr>
+        <w:t>Zajonc</w:t>
+      </w:r>
+      <w:proofErr w:type="spellEnd"/>
+      <w:r>
+        <w:rPr>
+          <w:rFonts w:ascii="Times New Roman" w:hAnsi="Times New Roman" w:cs="Times New Roman"/>
+          <w:bCs/>
+          <w:sz w:val="24"/>
+          <w:szCs w:val="24"/>
+          <w:lang w:val="en-US"/>
+        </w:rPr>
+        <w:t xml:space="preserve">. </w:t>
       </w:r>
       <w:r>
         <w:rPr>
@@ -39834,7 +42624,7 @@
         <w:rPr>
           <w:rFonts w:ascii="Times New Roman" w:hAnsi="Times New Roman" w:cs="Times New Roman"/>
           <w:sz w:val="24"/>
-          <w:lang w:val="en-US"/>
+          <w:lang w:val="nl-BE"/>
         </w:rPr>
       </w:pPr>
       <w:r>
@@ -39860,7 +42650,33 @@
           <w:sz w:val="24"/>
           <w:lang w:val="en-US"/>
         </w:rPr>
-        <w:t xml:space="preserve"> (translated by G.V. Anrep). Oxford, UK: Oxford University Press.</w:t>
+        <w:t xml:space="preserve"> (translated by G.V. </w:t>
+      </w:r>
+      <w:proofErr w:type="spellStart"/>
+      <w:r>
+        <w:rPr>
+          <w:rFonts w:ascii="Times New Roman" w:hAnsi="Times New Roman" w:cs="Times New Roman"/>
+          <w:sz w:val="24"/>
+          <w:lang w:val="en-US"/>
+        </w:rPr>
+        <w:t>Anrep</w:t>
+      </w:r>
+      <w:proofErr w:type="spellEnd"/>
+      <w:r>
+        <w:rPr>
+          <w:rFonts w:ascii="Times New Roman" w:hAnsi="Times New Roman" w:cs="Times New Roman"/>
+          <w:sz w:val="24"/>
+          <w:lang w:val="en-US"/>
+        </w:rPr>
+        <w:t xml:space="preserve">). </w:t>
+      </w:r>
+      <w:r>
+        <w:rPr>
+          <w:rFonts w:ascii="Times New Roman" w:hAnsi="Times New Roman" w:cs="Times New Roman"/>
+          <w:sz w:val="24"/>
+          <w:lang w:val="nl-BE"/>
+        </w:rPr>
+        <w:t>Oxford, UK: Oxford University Press.</w:t>
       </w:r>
     </w:p>
     <w:p>
@@ -39879,7 +42695,25 @@
           <w:sz w:val="24"/>
           <w:lang w:val="nl-BE"/>
         </w:rPr>
-        <w:t xml:space="preserve">Raes, A. K., &amp; De Raedt, R. (2012). </w:t>
+        <w:t xml:space="preserve">Raes, A. K., &amp; De </w:t>
+      </w:r>
+      <w:proofErr w:type="spellStart"/>
+      <w:r>
+        <w:rPr>
+          <w:rFonts w:ascii="Times New Roman" w:hAnsi="Times New Roman" w:cs="Times New Roman"/>
+          <w:sz w:val="24"/>
+          <w:lang w:val="nl-BE"/>
+        </w:rPr>
+        <w:t>Raedt</w:t>
+      </w:r>
+      <w:proofErr w:type="spellEnd"/>
+      <w:r>
+        <w:rPr>
+          <w:rFonts w:ascii="Times New Roman" w:hAnsi="Times New Roman" w:cs="Times New Roman"/>
+          <w:sz w:val="24"/>
+          <w:lang w:val="nl-BE"/>
+        </w:rPr>
+        <w:t xml:space="preserve">, R. (2012). </w:t>
       </w:r>
       <w:r>
         <w:rPr>
@@ -39964,6 +42798,7 @@
           <w:lang w:val="en-US"/>
         </w:rPr>
       </w:pPr>
+      <w:proofErr w:type="spellStart"/>
       <w:r>
         <w:rPr>
           <w:rFonts w:ascii="Times New Roman" w:hAnsi="Times New Roman" w:cs="Times New Roman"/>
@@ -39972,7 +42807,18 @@
           <w:shd w:val="clear" w:color="auto" w:fill="FFFFFF"/>
           <w:lang w:val="en-US"/>
         </w:rPr>
-        <w:t>Rescorla RA, &amp; Wagner AW (1972). A theory of Pavlovian conditioning: Variations in the</w:t>
+        <w:t>Rescorla</w:t>
+      </w:r>
+      <w:proofErr w:type="spellEnd"/>
+      <w:r>
+        <w:rPr>
+          <w:rFonts w:ascii="Times New Roman" w:hAnsi="Times New Roman" w:cs="Times New Roman"/>
+          <w:sz w:val="24"/>
+          <w:szCs w:val="24"/>
+          <w:shd w:val="clear" w:color="auto" w:fill="FFFFFF"/>
+          <w:lang w:val="en-US"/>
+        </w:rPr>
+        <w:t xml:space="preserve"> RA, &amp; Wagner AW (1972). A theory of Pavlovian conditioning: Variations in the</w:t>
       </w:r>
     </w:p>
     <w:p>
@@ -39998,7 +42844,51 @@
           <w:shd w:val="clear" w:color="auto" w:fill="FFFFFF"/>
           <w:lang w:val="en-US"/>
         </w:rPr>
-        <w:t xml:space="preserve">effectiveness of reinforcement and nonreinforcement In Black AH &amp; Prokasy WF (Eds.), </w:t>
+        <w:t xml:space="preserve">effectiveness of reinforcement and </w:t>
+      </w:r>
+      <w:proofErr w:type="spellStart"/>
+      <w:r>
+        <w:rPr>
+          <w:rFonts w:ascii="Times New Roman" w:hAnsi="Times New Roman" w:cs="Times New Roman"/>
+          <w:sz w:val="24"/>
+          <w:szCs w:val="24"/>
+          <w:shd w:val="clear" w:color="auto" w:fill="FFFFFF"/>
+          <w:lang w:val="en-US"/>
+        </w:rPr>
+        <w:t>nonreinforcement</w:t>
+      </w:r>
+      <w:proofErr w:type="spellEnd"/>
+      <w:r>
+        <w:rPr>
+          <w:rFonts w:ascii="Times New Roman" w:hAnsi="Times New Roman" w:cs="Times New Roman"/>
+          <w:sz w:val="24"/>
+          <w:szCs w:val="24"/>
+          <w:shd w:val="clear" w:color="auto" w:fill="FFFFFF"/>
+          <w:lang w:val="en-US"/>
+        </w:rPr>
+        <w:t xml:space="preserve"> In Black AH &amp; </w:t>
+      </w:r>
+      <w:proofErr w:type="spellStart"/>
+      <w:r>
+        <w:rPr>
+          <w:rFonts w:ascii="Times New Roman" w:hAnsi="Times New Roman" w:cs="Times New Roman"/>
+          <w:sz w:val="24"/>
+          <w:szCs w:val="24"/>
+          <w:shd w:val="clear" w:color="auto" w:fill="FFFFFF"/>
+          <w:lang w:val="en-US"/>
+        </w:rPr>
+        <w:t>Prokasy</w:t>
+      </w:r>
+      <w:proofErr w:type="spellEnd"/>
+      <w:r>
+        <w:rPr>
+          <w:rFonts w:ascii="Times New Roman" w:hAnsi="Times New Roman" w:cs="Times New Roman"/>
+          <w:sz w:val="24"/>
+          <w:szCs w:val="24"/>
+          <w:shd w:val="clear" w:color="auto" w:fill="FFFFFF"/>
+          <w:lang w:val="en-US"/>
+        </w:rPr>
+        <w:t xml:space="preserve"> WF (Eds.), </w:t>
       </w:r>
       <w:r>
         <w:rPr>
@@ -40120,7 +43010,73 @@
           <w:shd w:val="clear" w:color="auto" w:fill="FFFFFF"/>
           <w:lang w:val="en-US"/>
         </w:rPr>
-        <w:t xml:space="preserve">Sánchez-Meca, J., Marín-Martínez, F., &amp; Chacón-Moscoso, S. (2003). Effect-size indices for dichotomized outcomes in meta-analysis. </w:t>
+        <w:t>Sánchez-</w:t>
+      </w:r>
+      <w:proofErr w:type="spellStart"/>
+      <w:r>
+        <w:rPr>
+          <w:rFonts w:ascii="Times New Roman" w:hAnsi="Times New Roman" w:cs="Times New Roman"/>
+          <w:sz w:val="24"/>
+          <w:szCs w:val="24"/>
+          <w:shd w:val="clear" w:color="auto" w:fill="FFFFFF"/>
+          <w:lang w:val="en-US"/>
+        </w:rPr>
+        <w:t>Meca</w:t>
+      </w:r>
+      <w:proofErr w:type="spellEnd"/>
+      <w:r>
+        <w:rPr>
+          <w:rFonts w:ascii="Times New Roman" w:hAnsi="Times New Roman" w:cs="Times New Roman"/>
+          <w:sz w:val="24"/>
+          <w:szCs w:val="24"/>
+          <w:shd w:val="clear" w:color="auto" w:fill="FFFFFF"/>
+          <w:lang w:val="en-US"/>
+        </w:rPr>
+        <w:t xml:space="preserve">, J., </w:t>
+      </w:r>
+      <w:proofErr w:type="spellStart"/>
+      <w:r>
+        <w:rPr>
+          <w:rFonts w:ascii="Times New Roman" w:hAnsi="Times New Roman" w:cs="Times New Roman"/>
+          <w:sz w:val="24"/>
+          <w:szCs w:val="24"/>
+          <w:shd w:val="clear" w:color="auto" w:fill="FFFFFF"/>
+          <w:lang w:val="en-US"/>
+        </w:rPr>
+        <w:t>Marín-Martínez</w:t>
+      </w:r>
+      <w:proofErr w:type="spellEnd"/>
+      <w:r>
+        <w:rPr>
+          <w:rFonts w:ascii="Times New Roman" w:hAnsi="Times New Roman" w:cs="Times New Roman"/>
+          <w:sz w:val="24"/>
+          <w:szCs w:val="24"/>
+          <w:shd w:val="clear" w:color="auto" w:fill="FFFFFF"/>
+          <w:lang w:val="en-US"/>
+        </w:rPr>
+        <w:t xml:space="preserve">, F., &amp; </w:t>
+      </w:r>
+      <w:proofErr w:type="spellStart"/>
+      <w:r>
+        <w:rPr>
+          <w:rFonts w:ascii="Times New Roman" w:hAnsi="Times New Roman" w:cs="Times New Roman"/>
+          <w:sz w:val="24"/>
+          <w:szCs w:val="24"/>
+          <w:shd w:val="clear" w:color="auto" w:fill="FFFFFF"/>
+          <w:lang w:val="en-US"/>
+        </w:rPr>
+        <w:t>Chacón-Moscoso</w:t>
+      </w:r>
+      <w:proofErr w:type="spellEnd"/>
+      <w:r>
+        <w:rPr>
+          <w:rFonts w:ascii="Times New Roman" w:hAnsi="Times New Roman" w:cs="Times New Roman"/>
+          <w:sz w:val="24"/>
+          <w:szCs w:val="24"/>
+          <w:shd w:val="clear" w:color="auto" w:fill="FFFFFF"/>
+          <w:lang w:val="en-US"/>
+        </w:rPr>
+        <w:t xml:space="preserve">, S. (2003). Effect-size indices for dichotomized outcomes in meta-analysis. </w:t>
       </w:r>
       <w:r>
         <w:rPr>
@@ -40161,7 +43117,25 @@
           <w:lang w:val="en-US"/>
         </w:rPr>
         <w:lastRenderedPageBreak/>
-        <w:t xml:space="preserve">Van Dessel, P., Eder, A. B., &amp; Hughes, S. (2018). </w:t>
+        <w:t xml:space="preserve">Van </w:t>
+      </w:r>
+      <w:proofErr w:type="spellStart"/>
+      <w:r>
+        <w:rPr>
+          <w:rFonts w:ascii="Times New Roman" w:hAnsi="Times New Roman" w:cs="Times New Roman"/>
+          <w:sz w:val="24"/>
+          <w:lang w:val="en-US"/>
+        </w:rPr>
+        <w:t>Dessel</w:t>
+      </w:r>
+      <w:proofErr w:type="spellEnd"/>
+      <w:r>
+        <w:rPr>
+          <w:rFonts w:ascii="Times New Roman" w:hAnsi="Times New Roman" w:cs="Times New Roman"/>
+          <w:sz w:val="24"/>
+          <w:lang w:val="en-US"/>
+        </w:rPr>
+        <w:t xml:space="preserve">, P., Eder, A. B., &amp; Hughes, S. (2018). </w:t>
       </w:r>
       <w:r>
         <w:rPr>
@@ -40237,9 +43211,45 @@
         <w:rPr>
           <w:rFonts w:ascii="Times New Roman" w:hAnsi="Times New Roman" w:cs="Times New Roman"/>
           <w:sz w:val="24"/>
-          <w:lang w:val="nl-BE"/>
-        </w:rPr>
-        <w:t xml:space="preserve">Van Dessel, P., Hughes, S., &amp; De Houwer, J. (2019). </w:t>
+          <w:lang w:val="en-US"/>
+        </w:rPr>
+        <w:t xml:space="preserve">Van </w:t>
+      </w:r>
+      <w:proofErr w:type="spellStart"/>
+      <w:r>
+        <w:rPr>
+          <w:rFonts w:ascii="Times New Roman" w:hAnsi="Times New Roman" w:cs="Times New Roman"/>
+          <w:sz w:val="24"/>
+          <w:lang w:val="en-US"/>
+        </w:rPr>
+        <w:t>Dessel</w:t>
+      </w:r>
+      <w:proofErr w:type="spellEnd"/>
+      <w:r>
+        <w:rPr>
+          <w:rFonts w:ascii="Times New Roman" w:hAnsi="Times New Roman" w:cs="Times New Roman"/>
+          <w:sz w:val="24"/>
+          <w:lang w:val="en-US"/>
+        </w:rPr>
+        <w:t xml:space="preserve">, P., Hughes, S., &amp; De </w:t>
+      </w:r>
+      <w:proofErr w:type="spellStart"/>
+      <w:r>
+        <w:rPr>
+          <w:rFonts w:ascii="Times New Roman" w:hAnsi="Times New Roman" w:cs="Times New Roman"/>
+          <w:sz w:val="24"/>
+          <w:lang w:val="en-US"/>
+        </w:rPr>
+        <w:t>Houwer</w:t>
+      </w:r>
+      <w:proofErr w:type="spellEnd"/>
+      <w:r>
+        <w:rPr>
+          <w:rFonts w:ascii="Times New Roman" w:hAnsi="Times New Roman" w:cs="Times New Roman"/>
+          <w:sz w:val="24"/>
+          <w:lang w:val="en-US"/>
+        </w:rPr>
+        <w:t xml:space="preserve">, J. (2019). </w:t>
       </w:r>
       <w:r>
         <w:rPr>
@@ -40281,9 +43291,63 @@
         <w:rPr>
           <w:rFonts w:ascii="Times New Roman" w:hAnsi="Times New Roman" w:cs="Times New Roman"/>
           <w:sz w:val="24"/>
-          <w:lang w:val="nl-BE"/>
-        </w:rPr>
-        <w:t xml:space="preserve">Van Gucht, D., Baeyens, F., Hermans, D., &amp; Beckers, T. (2013). </w:t>
+          <w:lang w:val="en-US"/>
+        </w:rPr>
+        <w:t xml:space="preserve">Van Gucht, D., </w:t>
+      </w:r>
+      <w:proofErr w:type="spellStart"/>
+      <w:r>
+        <w:rPr>
+          <w:rFonts w:ascii="Times New Roman" w:hAnsi="Times New Roman" w:cs="Times New Roman"/>
+          <w:sz w:val="24"/>
+          <w:lang w:val="en-US"/>
+        </w:rPr>
+        <w:t>Baeyens</w:t>
+      </w:r>
+      <w:proofErr w:type="spellEnd"/>
+      <w:r>
+        <w:rPr>
+          <w:rFonts w:ascii="Times New Roman" w:hAnsi="Times New Roman" w:cs="Times New Roman"/>
+          <w:sz w:val="24"/>
+          <w:lang w:val="en-US"/>
+        </w:rPr>
+        <w:t xml:space="preserve">, F., </w:t>
+      </w:r>
+      <w:proofErr w:type="spellStart"/>
+      <w:r>
+        <w:rPr>
+          <w:rFonts w:ascii="Times New Roman" w:hAnsi="Times New Roman" w:cs="Times New Roman"/>
+          <w:sz w:val="24"/>
+          <w:lang w:val="en-US"/>
+        </w:rPr>
+        <w:t>Hermans</w:t>
+      </w:r>
+      <w:proofErr w:type="spellEnd"/>
+      <w:r>
+        <w:rPr>
+          <w:rFonts w:ascii="Times New Roman" w:hAnsi="Times New Roman" w:cs="Times New Roman"/>
+          <w:sz w:val="24"/>
+          <w:lang w:val="en-US"/>
+        </w:rPr>
+        <w:t xml:space="preserve">, D., &amp; </w:t>
+      </w:r>
+      <w:proofErr w:type="spellStart"/>
+      <w:r>
+        <w:rPr>
+          <w:rFonts w:ascii="Times New Roman" w:hAnsi="Times New Roman" w:cs="Times New Roman"/>
+          <w:sz w:val="24"/>
+          <w:lang w:val="en-US"/>
+        </w:rPr>
+        <w:t>Beckers</w:t>
+      </w:r>
+      <w:proofErr w:type="spellEnd"/>
+      <w:r>
+        <w:rPr>
+          <w:rFonts w:ascii="Times New Roman" w:hAnsi="Times New Roman" w:cs="Times New Roman"/>
+          <w:sz w:val="24"/>
+          <w:lang w:val="en-US"/>
+        </w:rPr>
+        <w:t xml:space="preserve">, T. (2013). </w:t>
       </w:r>
       <w:r>
         <w:rPr>
@@ -40342,6 +43406,7 @@
           <w:lang w:val="en-US"/>
         </w:rPr>
       </w:pPr>
+      <w:proofErr w:type="spellStart"/>
       <w:r>
         <w:rPr>
           <w:rFonts w:ascii="Times New Roman" w:hAnsi="Times New Roman" w:cs="Times New Roman"/>
@@ -40350,7 +43415,106 @@
           <w:szCs w:val="24"/>
           <w:lang w:val="en-US"/>
         </w:rPr>
-        <w:t xml:space="preserve">Vansteenwegen, D., Francken, G., Vervliet, B., De Clercq, A., &amp; Eelen, P. (2006). Resistance to extinction in evaluative conditioning. </w:t>
+        <w:t>Vansteenwegen</w:t>
+      </w:r>
+      <w:proofErr w:type="spellEnd"/>
+      <w:r>
+        <w:rPr>
+          <w:rFonts w:ascii="Times New Roman" w:hAnsi="Times New Roman" w:cs="Times New Roman"/>
+          <w:bCs/>
+          <w:sz w:val="24"/>
+          <w:szCs w:val="24"/>
+          <w:lang w:val="en-US"/>
+        </w:rPr>
+        <w:t xml:space="preserve">, D., </w:t>
+      </w:r>
+      <w:proofErr w:type="spellStart"/>
+      <w:r>
+        <w:rPr>
+          <w:rFonts w:ascii="Times New Roman" w:hAnsi="Times New Roman" w:cs="Times New Roman"/>
+          <w:bCs/>
+          <w:sz w:val="24"/>
+          <w:szCs w:val="24"/>
+          <w:lang w:val="en-US"/>
+        </w:rPr>
+        <w:t>Francken</w:t>
+      </w:r>
+      <w:proofErr w:type="spellEnd"/>
+      <w:r>
+        <w:rPr>
+          <w:rFonts w:ascii="Times New Roman" w:hAnsi="Times New Roman" w:cs="Times New Roman"/>
+          <w:bCs/>
+          <w:sz w:val="24"/>
+          <w:szCs w:val="24"/>
+          <w:lang w:val="en-US"/>
+        </w:rPr>
+        <w:t xml:space="preserve">, G., </w:t>
+      </w:r>
+      <w:proofErr w:type="spellStart"/>
+      <w:r>
+        <w:rPr>
+          <w:rFonts w:ascii="Times New Roman" w:hAnsi="Times New Roman" w:cs="Times New Roman"/>
+          <w:bCs/>
+          <w:sz w:val="24"/>
+          <w:szCs w:val="24"/>
+          <w:lang w:val="en-US"/>
+        </w:rPr>
+        <w:t>Vervliet</w:t>
+      </w:r>
+      <w:proofErr w:type="spellEnd"/>
+      <w:r>
+        <w:rPr>
+          <w:rFonts w:ascii="Times New Roman" w:hAnsi="Times New Roman" w:cs="Times New Roman"/>
+          <w:bCs/>
+          <w:sz w:val="24"/>
+          <w:szCs w:val="24"/>
+          <w:lang w:val="en-US"/>
+        </w:rPr>
+        <w:t xml:space="preserve">, B., De </w:t>
+      </w:r>
+      <w:proofErr w:type="spellStart"/>
+      <w:r>
+        <w:rPr>
+          <w:rFonts w:ascii="Times New Roman" w:hAnsi="Times New Roman" w:cs="Times New Roman"/>
+          <w:bCs/>
+          <w:sz w:val="24"/>
+          <w:szCs w:val="24"/>
+          <w:lang w:val="en-US"/>
+        </w:rPr>
+        <w:t>Clercq</w:t>
+      </w:r>
+      <w:proofErr w:type="spellEnd"/>
+      <w:r>
+        <w:rPr>
+          <w:rFonts w:ascii="Times New Roman" w:hAnsi="Times New Roman" w:cs="Times New Roman"/>
+          <w:bCs/>
+          <w:sz w:val="24"/>
+          <w:szCs w:val="24"/>
+          <w:lang w:val="en-US"/>
+        </w:rPr>
+        <w:t xml:space="preserve">, A., &amp; </w:t>
+      </w:r>
+      <w:proofErr w:type="spellStart"/>
+      <w:r>
+        <w:rPr>
+          <w:rFonts w:ascii="Times New Roman" w:hAnsi="Times New Roman" w:cs="Times New Roman"/>
+          <w:bCs/>
+          <w:sz w:val="24"/>
+          <w:szCs w:val="24"/>
+          <w:lang w:val="en-US"/>
+        </w:rPr>
+        <w:t>Eelen</w:t>
+      </w:r>
+      <w:proofErr w:type="spellEnd"/>
+      <w:r>
+        <w:rPr>
+          <w:rFonts w:ascii="Times New Roman" w:hAnsi="Times New Roman" w:cs="Times New Roman"/>
+          <w:bCs/>
+          <w:sz w:val="24"/>
+          <w:szCs w:val="24"/>
+          <w:lang w:val="en-US"/>
+        </w:rPr>
+        <w:t xml:space="preserve">, P. (2006). Resistance to extinction in evaluative conditioning. </w:t>
       </w:r>
       <w:r>
         <w:rPr>
@@ -40384,13 +43548,41 @@
           <w:lang w:val="en-US"/>
         </w:rPr>
       </w:pPr>
-      <w:r>
-        <w:rPr>
-          <w:rFonts w:ascii="Times New Roman" w:hAnsi="Times New Roman" w:cs="Times New Roman"/>
-          <w:sz w:val="24"/>
-          <w:lang w:val="en-US"/>
-        </w:rPr>
-        <w:t xml:space="preserve">Viechtbauer, W. (2010). Conducting meta-analyses in R with the metafor package. </w:t>
+      <w:proofErr w:type="spellStart"/>
+      <w:r>
+        <w:rPr>
+          <w:rFonts w:ascii="Times New Roman" w:hAnsi="Times New Roman" w:cs="Times New Roman"/>
+          <w:sz w:val="24"/>
+          <w:lang w:val="en-US"/>
+        </w:rPr>
+        <w:t>Viechtbauer</w:t>
+      </w:r>
+      <w:proofErr w:type="spellEnd"/>
+      <w:r>
+        <w:rPr>
+          <w:rFonts w:ascii="Times New Roman" w:hAnsi="Times New Roman" w:cs="Times New Roman"/>
+          <w:sz w:val="24"/>
+          <w:lang w:val="en-US"/>
+        </w:rPr>
+        <w:t xml:space="preserve">, W. (2010). Conducting meta-analyses in R with the </w:t>
+      </w:r>
+      <w:proofErr w:type="spellStart"/>
+      <w:r>
+        <w:rPr>
+          <w:rFonts w:ascii="Times New Roman" w:hAnsi="Times New Roman" w:cs="Times New Roman"/>
+          <w:sz w:val="24"/>
+          <w:lang w:val="en-US"/>
+        </w:rPr>
+        <w:t>metafor</w:t>
+      </w:r>
+      <w:proofErr w:type="spellEnd"/>
+      <w:r>
+        <w:rPr>
+          <w:rFonts w:ascii="Times New Roman" w:hAnsi="Times New Roman" w:cs="Times New Roman"/>
+          <w:sz w:val="24"/>
+          <w:lang w:val="en-US"/>
+        </w:rPr>
+        <w:t xml:space="preserve"> package. </w:t>
       </w:r>
       <w:r>
         <w:rPr>
@@ -40452,7 +43644,18 @@
           <w:iCs/>
           <w:sz w:val="24"/>
         </w:rPr>
-        <w:t>Journal of Experimental Psychology: Animal Behavior Processes</w:t>
+        <w:t>Journal of Experimental Psychology: Animal Behavio</w:t>
+      </w:r>
+      <w:bookmarkStart w:id="0" w:name="_GoBack"/>
+      <w:bookmarkEnd w:id="0"/>
+      <w:r>
+        <w:rPr>
+          <w:rFonts w:ascii="Times New Roman" w:hAnsi="Times New Roman" w:cs="Times New Roman"/>
+          <w:i/>
+          <w:iCs/>
+          <w:sz w:val="24"/>
+        </w:rPr>
+        <w:t>r Processes</w:t>
       </w:r>
       <w:r>
         <w:rPr>
@@ -40719,7 +43922,55 @@
           <w:rFonts w:ascii="Times New Roman" w:hAnsi="Times New Roman" w:cs="Times New Roman"/>
           <w:lang w:val="en-US"/>
         </w:rPr>
-        <w:t>from this point onwards (also see De Houwer, Richetin, Hughes, &amp; Perugini, 2019)</w:t>
+        <w:t xml:space="preserve">from this point onwards (also see De </w:t>
+      </w:r>
+      <w:proofErr w:type="spellStart"/>
+      <w:r>
+        <w:rPr>
+          <w:rFonts w:ascii="Times New Roman" w:hAnsi="Times New Roman" w:cs="Times New Roman"/>
+          <w:lang w:val="en-US"/>
+        </w:rPr>
+        <w:t>Houwer</w:t>
+      </w:r>
+      <w:proofErr w:type="spellEnd"/>
+      <w:r>
+        <w:rPr>
+          <w:rFonts w:ascii="Times New Roman" w:hAnsi="Times New Roman" w:cs="Times New Roman"/>
+          <w:lang w:val="en-US"/>
+        </w:rPr>
+        <w:t xml:space="preserve">, </w:t>
+      </w:r>
+      <w:proofErr w:type="spellStart"/>
+      <w:r>
+        <w:rPr>
+          <w:rFonts w:ascii="Times New Roman" w:hAnsi="Times New Roman" w:cs="Times New Roman"/>
+          <w:lang w:val="en-US"/>
+        </w:rPr>
+        <w:t>Richetin</w:t>
+      </w:r>
+      <w:proofErr w:type="spellEnd"/>
+      <w:r>
+        <w:rPr>
+          <w:rFonts w:ascii="Times New Roman" w:hAnsi="Times New Roman" w:cs="Times New Roman"/>
+          <w:lang w:val="en-US"/>
+        </w:rPr>
+        <w:t xml:space="preserve">, Hughes, &amp; </w:t>
+      </w:r>
+      <w:proofErr w:type="spellStart"/>
+      <w:r>
+        <w:rPr>
+          <w:rFonts w:ascii="Times New Roman" w:hAnsi="Times New Roman" w:cs="Times New Roman"/>
+          <w:lang w:val="en-US"/>
+        </w:rPr>
+        <w:t>Perugini</w:t>
+      </w:r>
+      <w:proofErr w:type="spellEnd"/>
+      <w:r>
+        <w:rPr>
+          <w:rFonts w:ascii="Times New Roman" w:hAnsi="Times New Roman" w:cs="Times New Roman"/>
+          <w:lang w:val="en-US"/>
+        </w:rPr>
+        <w:t>, 2019)</w:t>
       </w:r>
       <w:r>
         <w:rPr>
@@ -40790,7 +44041,13 @@
         <w:rPr>
           <w:rFonts w:ascii="Times New Roman" w:hAnsi="Times New Roman" w:cs="Times New Roman"/>
         </w:rPr>
-        <w:t xml:space="preserve"> Extinction procedures in the context of classical and operant conditioning not only remove the regularity that originally gave rise to the change in behavior but also (typically) </w:t>
+        <w:t xml:space="preserve"> Extinction </w:t>
+      </w:r>
+      <w:r>
+        <w:rPr>
+          <w:rFonts w:ascii="Times New Roman" w:hAnsi="Times New Roman" w:cs="Times New Roman"/>
+        </w:rPr>
+        <w:t xml:space="preserve">procedures in the context of classical and operant conditioning not only remove the regularity that originally gave rise to the change in behavior but also (typically) </w:t>
       </w:r>
       <w:r>
         <w:rPr>
@@ -41230,7 +44487,13 @@
         <w:rPr>
           <w:rFonts w:ascii="Times New Roman" w:hAnsi="Times New Roman" w:cs="Times New Roman"/>
         </w:rPr>
-        <w:t xml:space="preserve"> This procedure should extinguish </w:t>
+        <w:t xml:space="preserve"> </w:t>
+      </w:r>
+      <w:r>
+        <w:rPr>
+          <w:rFonts w:ascii="Times New Roman" w:hAnsi="Times New Roman" w:cs="Times New Roman"/>
+        </w:rPr>
+        <w:t xml:space="preserve">This procedure should extinguish </w:t>
       </w:r>
       <w:r>
         <w:rPr>
@@ -41372,7 +44635,13 @@
         <w:rPr>
           <w:rFonts w:ascii="Times New Roman" w:hAnsi="Times New Roman" w:cs="Times New Roman"/>
         </w:rPr>
-        <w:t xml:space="preserve">The counterconditioning procedure in Experiment </w:t>
+        <w:t xml:space="preserve">The </w:t>
+      </w:r>
+      <w:r>
+        <w:rPr>
+          <w:rFonts w:ascii="Times New Roman" w:hAnsi="Times New Roman" w:cs="Times New Roman"/>
+        </w:rPr>
+        <w:t xml:space="preserve">counterconditioning procedure in Experiment </w:t>
       </w:r>
       <w:r>
         <w:rPr>
@@ -41611,7 +44880,14 @@
             <w:rFonts w:ascii="Times New Roman" w:hAnsi="Times New Roman" w:cs="Times New Roman"/>
             <w:sz w:val="24"/>
           </w:rPr>
-          <w:t xml:space="preserve">TESTING THE ROBUSTNESS OF IR AND OEC EFFECTS </w:t>
+          <w:t xml:space="preserve">TESTING </w:t>
+        </w:r>
+        <w:r>
+          <w:rPr>
+            <w:rFonts w:ascii="Times New Roman" w:hAnsi="Times New Roman" w:cs="Times New Roman"/>
+            <w:sz w:val="24"/>
+          </w:rPr>
+          <w:t xml:space="preserve">THE ROBUSTNESS OF IR AND OEC EFFECTS </w:t>
         </w:r>
         <w:r>
           <w:rPr>
@@ -43644,6 +46920,7 @@
   <w:style w:type="character" w:default="1" w:styleId="DefaultParagraphFont">
     <w:name w:val="Default Paragraph Font"/>
     <w:uiPriority w:val="1"/>
+    <w:semiHidden/>
     <w:unhideWhenUsed/>
   </w:style>
   <w:style w:type="table" w:default="1" w:styleId="TableNormal">
@@ -44345,7 +47622,7 @@
 </file>
 
 <file path=customXml/itemProps1.xml><?xml version="1.0" encoding="utf-8"?>
-<ds:datastoreItem xmlns:ds="http://schemas.openxmlformats.org/officeDocument/2006/customXml" ds:itemID="{CF50FD0F-B8BB-4028-9701-CA00F5FF6DF6}">
+<ds:datastoreItem xmlns:ds="http://schemas.openxmlformats.org/officeDocument/2006/customXml" ds:itemID="{5C3F98F3-3DB4-4E7F-A4B8-0EF068CD17DD}">
   <ds:schemaRefs>
     <ds:schemaRef ds:uri="http://schemas.openxmlformats.org/officeDocument/2006/bibliography"/>
   </ds:schemaRefs>

</xml_diff>